<commit_message>
actualizacion del documento y cambios en ui ap
</commit_message>
<xml_diff>
--- a/MovilesDiseño1TP.docx
+++ b/MovilesDiseño1TP.docx
@@ -1,6 +1,6 @@
 
 <file path=word/document.xml><?xml version="1.0" encoding="utf-8"?>
-<w:document xmlns:wpc="http://schemas.microsoft.com/office/word/2010/wordprocessingCanvas" xmlns:mc="http://schemas.openxmlformats.org/markup-compatibility/2006" xmlns:o="urn:schemas-microsoft-com:office:office" xmlns:r="http://schemas.openxmlformats.org/officeDocument/2006/relationships" xmlns:m="http://schemas.openxmlformats.org/officeDocument/2006/math" xmlns:v="urn:schemas-microsoft-com:vml" xmlns:wp14="http://schemas.microsoft.com/office/word/2010/wordprocessingDrawing" xmlns:wp="http://schemas.openxmlformats.org/drawingml/2006/wordprocessingDrawing" xmlns:w10="urn:schemas-microsoft-com:office:word" xmlns:w="http://schemas.openxmlformats.org/wordprocessingml/2006/main" xmlns:w14="http://schemas.microsoft.com/office/word/2010/wordml" xmlns:w15="http://schemas.microsoft.com/office/word/2012/wordml" xmlns:wpg="http://schemas.microsoft.com/office/word/2010/wordprocessingGroup" xmlns:wpi="http://schemas.microsoft.com/office/word/2010/wordprocessingInk" xmlns:wne="http://schemas.microsoft.com/office/word/2006/wordml" xmlns:wps="http://schemas.microsoft.com/office/word/2010/wordprocessingShape" mc:Ignorable="w14 w15 wp14">
+<w:document xmlns:wpc="http://schemas.microsoft.com/office/word/2010/wordprocessingCanvas" xmlns:mc="http://schemas.openxmlformats.org/markup-compatibility/2006" xmlns:o="urn:schemas-microsoft-com:office:office" xmlns:r="http://schemas.openxmlformats.org/officeDocument/2006/relationships" xmlns:m="http://schemas.openxmlformats.org/officeDocument/2006/math" xmlns:v="urn:schemas-microsoft-com:vml" xmlns:wp14="http://schemas.microsoft.com/office/word/2010/wordprocessingDrawing" xmlns:wp="http://schemas.openxmlformats.org/drawingml/2006/wordprocessingDrawing" xmlns:w10="urn:schemas-microsoft-com:office:word" xmlns:w="http://schemas.openxmlformats.org/wordprocessingml/2006/main" xmlns:w14="http://schemas.microsoft.com/office/word/2010/wordml" xmlns:wpg="http://schemas.microsoft.com/office/word/2010/wordprocessingGroup" xmlns:wpi="http://schemas.microsoft.com/office/word/2010/wordprocessingInk" xmlns:wne="http://schemas.microsoft.com/office/word/2006/wordml" xmlns:wps="http://schemas.microsoft.com/office/word/2010/wordprocessingShape" mc:Ignorable="w14 wp14">
   <w:body>
     <w:p>
       <w:pPr>
@@ -55,7 +55,7 @@
     </w:p>
     <w:p>
       <w:pPr>
-        <w:pStyle w:val="Puesto"/>
+        <w:pStyle w:val="Ttulo"/>
         <w:spacing w:line="276" w:lineRule="auto"/>
         <w:jc w:val="right"/>
         <w:rPr>
@@ -79,7 +79,7 @@
     </w:p>
     <w:p>
       <w:pPr>
-        <w:pStyle w:val="Puesto"/>
+        <w:pStyle w:val="Ttulo"/>
         <w:spacing w:line="276" w:lineRule="auto"/>
         <w:jc w:val="right"/>
         <w:rPr>
@@ -103,7 +103,7 @@
     </w:p>
     <w:p>
       <w:pPr>
-        <w:pStyle w:val="Puesto"/>
+        <w:pStyle w:val="Ttulo"/>
         <w:spacing w:line="276" w:lineRule="auto"/>
         <w:jc w:val="right"/>
         <w:rPr>
@@ -127,7 +127,7 @@
     </w:p>
     <w:p>
       <w:pPr>
-        <w:pStyle w:val="Puesto"/>
+        <w:pStyle w:val="Ttulo"/>
         <w:spacing w:line="276" w:lineRule="auto"/>
         <w:jc w:val="right"/>
         <w:rPr>
@@ -141,7 +141,7 @@
     </w:p>
     <w:p>
       <w:pPr>
-        <w:pStyle w:val="Puesto"/>
+        <w:pStyle w:val="Ttulo"/>
         <w:spacing w:line="276" w:lineRule="auto"/>
         <w:jc w:val="right"/>
         <w:rPr>
@@ -155,7 +155,7 @@
     </w:p>
     <w:p>
       <w:pPr>
-        <w:pStyle w:val="Puesto"/>
+        <w:pStyle w:val="Ttulo"/>
         <w:spacing w:line="276" w:lineRule="auto"/>
         <w:jc w:val="right"/>
         <w:rPr>
@@ -169,7 +169,7 @@
     </w:p>
     <w:p>
       <w:pPr>
-        <w:pStyle w:val="Puesto"/>
+        <w:pStyle w:val="Ttulo"/>
         <w:spacing w:line="276" w:lineRule="auto"/>
         <w:jc w:val="right"/>
         <w:rPr>
@@ -183,7 +183,7 @@
     </w:p>
     <w:p>
       <w:pPr>
-        <w:pStyle w:val="Puesto"/>
+        <w:pStyle w:val="Ttulo"/>
         <w:spacing w:line="276" w:lineRule="auto"/>
         <w:jc w:val="right"/>
         <w:rPr>
@@ -197,7 +197,7 @@
     </w:p>
     <w:p>
       <w:pPr>
-        <w:pStyle w:val="Puesto"/>
+        <w:pStyle w:val="Ttulo"/>
         <w:spacing w:line="276" w:lineRule="auto"/>
         <w:jc w:val="right"/>
         <w:rPr>
@@ -211,7 +211,7 @@
     </w:p>
     <w:p>
       <w:pPr>
-        <w:pStyle w:val="Puesto"/>
+        <w:pStyle w:val="Ttulo"/>
         <w:spacing w:line="276" w:lineRule="auto"/>
         <w:jc w:val="right"/>
         <w:rPr>
@@ -225,7 +225,7 @@
     </w:p>
     <w:p>
       <w:pPr>
-        <w:pStyle w:val="Puesto"/>
+        <w:pStyle w:val="Ttulo"/>
         <w:spacing w:line="276" w:lineRule="auto"/>
         <w:jc w:val="right"/>
         <w:rPr>
@@ -239,7 +239,7 @@
     </w:p>
     <w:p>
       <w:pPr>
-        <w:pStyle w:val="Puesto"/>
+        <w:pStyle w:val="Ttulo"/>
         <w:spacing w:line="276" w:lineRule="auto"/>
         <w:jc w:val="right"/>
         <w:rPr>
@@ -253,7 +253,7 @@
     </w:p>
     <w:p>
       <w:pPr>
-        <w:pStyle w:val="Puesto"/>
+        <w:pStyle w:val="Ttulo"/>
         <w:pBdr>
           <w:bottom w:val="single" w:sz="4" w:space="1" w:color="auto"/>
         </w:pBdr>
@@ -520,9 +520,11 @@
               <w:lang w:val="es-CR"/>
             </w:rPr>
           </w:pPr>
+          <w:proofErr w:type="spellStart"/>
           <w:r>
             <w:t>Contenido</w:t>
           </w:r>
+          <w:proofErr w:type="spellEnd"/>
         </w:p>
         <w:p>
           <w:pPr>
@@ -1509,7 +1511,7 @@
                 <w:noProof/>
                 <w:webHidden/>
               </w:rPr>
-              <w:t>12</w:t>
+              <w:t>13</w:t>
             </w:r>
             <w:r>
               <w:rPr>
@@ -1580,7 +1582,7 @@
                 <w:noProof/>
                 <w:webHidden/>
               </w:rPr>
-              <w:t>13</w:t>
+              <w:t>16</w:t>
             </w:r>
             <w:r>
               <w:rPr>
@@ -1733,7 +1735,23 @@
           <w:sz w:val="24"/>
           <w:lang w:val="es-CR"/>
         </w:rPr>
-        <w:t>El objetivo de esta tarea es familiarizarse con el desarrollo de aplicaciones móviles, mediante la creación de una aplicación en lenguaje nativo para Android o iOS que cuente con una conexión con back</w:t>
+        <w:t xml:space="preserve">El objetivo de esta tarea es familiarizarse con el desarrollo de aplicaciones móviles, mediante la creación de una aplicación en lenguaje nativo para Android o </w:t>
+      </w:r>
+      <w:proofErr w:type="spellStart"/>
+      <w:r>
+        <w:rPr>
+          <w:sz w:val="24"/>
+          <w:lang w:val="es-CR"/>
+        </w:rPr>
+        <w:t>iOS</w:t>
+      </w:r>
+      <w:proofErr w:type="spellEnd"/>
+      <w:r>
+        <w:rPr>
+          <w:sz w:val="24"/>
+          <w:lang w:val="es-CR"/>
+        </w:rPr>
+        <w:t xml:space="preserve"> que cuente con una conexión con back</w:t>
       </w:r>
       <w:r>
         <w:rPr>
@@ -1742,12 +1760,21 @@
         </w:rPr>
         <w:t xml:space="preserve"> </w:t>
       </w:r>
-      <w:r>
-        <w:rPr>
-          <w:sz w:val="24"/>
-          <w:lang w:val="es-CR"/>
-        </w:rPr>
-        <w:t>end propio, utilización de al menos un API externo y GPS, acelerómetro, cámara o compás.</w:t>
+      <w:proofErr w:type="spellStart"/>
+      <w:r>
+        <w:rPr>
+          <w:sz w:val="24"/>
+          <w:lang w:val="es-CR"/>
+        </w:rPr>
+        <w:t>end</w:t>
+      </w:r>
+      <w:proofErr w:type="spellEnd"/>
+      <w:r>
+        <w:rPr>
+          <w:sz w:val="24"/>
+          <w:lang w:val="es-CR"/>
+        </w:rPr>
+        <w:t xml:space="preserve"> propio, utilización de al menos un API externo y GPS, acelerómetro, cámara o compás.</w:t>
       </w:r>
     </w:p>
     <w:p>
@@ -2941,8 +2968,17 @@
           <w:rFonts w:eastAsia="Times New Roman"/>
           <w:lang w:val="es-CR"/>
         </w:rPr>
-        <w:t>Descripción del backend</w:t>
-      </w:r>
+        <w:t xml:space="preserve">Descripción del </w:t>
+      </w:r>
+      <w:proofErr w:type="spellStart"/>
+      <w:r>
+        <w:rPr>
+          <w:rFonts w:eastAsia="Times New Roman"/>
+          <w:lang w:val="es-CR"/>
+        </w:rPr>
+        <w:t>backend</w:t>
+      </w:r>
+      <w:proofErr w:type="spellEnd"/>
     </w:p>
     <w:p>
       <w:pPr>
@@ -2969,7 +3005,29 @@
           <w:szCs w:val="23"/>
           <w:lang w:val="es-CR"/>
         </w:rPr>
-        <w:t>Se utiliza MySQL como motor de la base de datos</w:t>
+        <w:t xml:space="preserve">Se utiliza </w:t>
+      </w:r>
+      <w:proofErr w:type="spellStart"/>
+      <w:r>
+        <w:rPr>
+          <w:rFonts w:cs="Arial"/>
+          <w:color w:val="000000"/>
+          <w:sz w:val="23"/>
+          <w:szCs w:val="23"/>
+          <w:lang w:val="es-CR"/>
+        </w:rPr>
+        <w:t>MySQL</w:t>
+      </w:r>
+      <w:proofErr w:type="spellEnd"/>
+      <w:r>
+        <w:rPr>
+          <w:rFonts w:cs="Arial"/>
+          <w:color w:val="000000"/>
+          <w:sz w:val="23"/>
+          <w:szCs w:val="23"/>
+          <w:lang w:val="es-CR"/>
+        </w:rPr>
+        <w:t xml:space="preserve"> como motor de la base de datos</w:t>
       </w:r>
       <w:r>
         <w:rPr>
@@ -2999,15 +3057,27 @@
           <w:lang w:val="es-CR"/>
         </w:rPr>
       </w:pPr>
-      <w:r>
-        <w:rPr>
-          <w:rFonts w:cs="Arial"/>
-          <w:color w:val="000000"/>
-          <w:sz w:val="23"/>
-          <w:szCs w:val="23"/>
-          <w:lang w:val="es-CR"/>
-        </w:rPr>
-        <w:t>Php se utiliza para la comunicación con la base de datos</w:t>
+      <w:proofErr w:type="spellStart"/>
+      <w:r>
+        <w:rPr>
+          <w:rFonts w:cs="Arial"/>
+          <w:color w:val="000000"/>
+          <w:sz w:val="23"/>
+          <w:szCs w:val="23"/>
+          <w:lang w:val="es-CR"/>
+        </w:rPr>
+        <w:t>Php</w:t>
+      </w:r>
+      <w:proofErr w:type="spellEnd"/>
+      <w:r>
+        <w:rPr>
+          <w:rFonts w:cs="Arial"/>
+          <w:color w:val="000000"/>
+          <w:sz w:val="23"/>
+          <w:szCs w:val="23"/>
+          <w:lang w:val="es-CR"/>
+        </w:rPr>
+        <w:t xml:space="preserve"> se utiliza para la comunicación con la base de datos</w:t>
       </w:r>
       <w:r>
         <w:rPr>
@@ -3064,7 +3134,21 @@
         <w:rPr>
           <w:lang w:val="es-CR"/>
         </w:rPr>
-        <w:t>Los componentes externos que conforman el sistema son: Google Maps y Facebook. Ambas aplicaciones proveen un API de comunicación.</w:t>
+        <w:t xml:space="preserve">Los componentes externos que conforman el sistema son: Google </w:t>
+      </w:r>
+      <w:proofErr w:type="spellStart"/>
+      <w:r>
+        <w:rPr>
+          <w:lang w:val="es-CR"/>
+        </w:rPr>
+        <w:t>Maps</w:t>
+      </w:r>
+      <w:proofErr w:type="spellEnd"/>
+      <w:r>
+        <w:rPr>
+          <w:lang w:val="es-CR"/>
+        </w:rPr>
+        <w:t xml:space="preserve"> y Facebook. Ambas aplicaciones proveen un API de comunicación.</w:t>
       </w:r>
     </w:p>
     <w:p>
@@ -3158,7 +3242,7 @@
       <w:r>
         <w:rPr>
           <w:noProof/>
-          <w:lang w:val="es-ES" w:eastAsia="es-ES"/>
+          <w:lang w:val="es-CR" w:eastAsia="es-CR"/>
         </w:rPr>
         <w:lastRenderedPageBreak/>
         <w:drawing>
@@ -3177,7 +3261,7 @@
                     <pic:cNvPicPr/>
                   </pic:nvPicPr>
                   <pic:blipFill>
-                    <a:blip r:embed="rId8">
+                    <a:blip r:embed="rId9">
                       <a:extLst>
                         <a:ext uri="{28A0092B-C50C-407E-A947-70E740481C1C}">
                           <a14:useLocalDpi xmlns:a14="http://schemas.microsoft.com/office/drawing/2010/main" val="0"/>
@@ -3286,7 +3370,7 @@
       <w:r>
         <w:rPr>
           <w:noProof/>
-          <w:lang w:val="es-ES" w:eastAsia="es-ES"/>
+          <w:lang w:val="es-CR" w:eastAsia="es-CR"/>
         </w:rPr>
         <w:drawing>
           <wp:inline distT="0" distB="0" distL="0" distR="0" wp14:anchorId="5165DF18" wp14:editId="4C2C7FBF">
@@ -3304,7 +3388,7 @@
                     <pic:cNvPicPr/>
                   </pic:nvPicPr>
                   <pic:blipFill>
-                    <a:blip r:embed="rId9">
+                    <a:blip r:embed="rId10">
                       <a:extLst>
                         <a:ext uri="{28A0092B-C50C-407E-A947-70E740481C1C}">
                           <a14:useLocalDpi xmlns:a14="http://schemas.microsoft.com/office/drawing/2010/main" val="0"/>
@@ -3419,7 +3503,29 @@
           <w:szCs w:val="23"/>
           <w:lang w:val="es-CR"/>
         </w:rPr>
-        <w:t xml:space="preserve">n el primer caso, el cliente se conecta al backend por medio de su dispositivo móvil y realiza los cambios </w:t>
+        <w:t xml:space="preserve">n el primer caso, el cliente se conecta al </w:t>
+      </w:r>
+      <w:proofErr w:type="spellStart"/>
+      <w:r>
+        <w:rPr>
+          <w:rFonts w:cs="Arial"/>
+          <w:color w:val="000000"/>
+          <w:sz w:val="23"/>
+          <w:szCs w:val="23"/>
+          <w:lang w:val="es-CR"/>
+        </w:rPr>
+        <w:t>backend</w:t>
+      </w:r>
+      <w:proofErr w:type="spellEnd"/>
+      <w:r>
+        <w:rPr>
+          <w:rFonts w:cs="Arial"/>
+          <w:color w:val="000000"/>
+          <w:sz w:val="23"/>
+          <w:szCs w:val="23"/>
+          <w:lang w:val="es-CR"/>
+        </w:rPr>
+        <w:t xml:space="preserve"> por medio de su dispositivo móvil y realiza los cambios </w:t>
       </w:r>
       <w:r>
         <w:rPr>
@@ -3486,7 +3592,7 @@
       <w:r>
         <w:rPr>
           <w:noProof/>
-          <w:lang w:val="es-ES" w:eastAsia="es-ES"/>
+          <w:lang w:val="es-CR" w:eastAsia="es-CR"/>
         </w:rPr>
         <w:drawing>
           <wp:inline distT="0" distB="0" distL="0" distR="0">
@@ -3504,7 +3610,7 @@
                     <pic:cNvPicPr/>
                   </pic:nvPicPr>
                   <pic:blipFill>
-                    <a:blip r:embed="rId10">
+                    <a:blip r:embed="rId11">
                       <a:extLst>
                         <a:ext uri="{28A0092B-C50C-407E-A947-70E740481C1C}">
                           <a14:useLocalDpi xmlns:a14="http://schemas.microsoft.com/office/drawing/2010/main" val="0"/>
@@ -3583,7 +3689,7 @@
       <w:r>
         <w:rPr>
           <w:noProof/>
-          <w:lang w:val="es-ES" w:eastAsia="es-ES"/>
+          <w:lang w:val="es-CR" w:eastAsia="es-CR"/>
         </w:rPr>
         <w:drawing>
           <wp:inline distT="0" distB="0" distL="0" distR="0">
@@ -3601,7 +3707,7 @@
                     <pic:cNvPicPr/>
                   </pic:nvPicPr>
                   <pic:blipFill>
-                    <a:blip r:embed="rId11">
+                    <a:blip r:embed="rId12">
                       <a:extLst>
                         <a:ext uri="{28A0092B-C50C-407E-A947-70E740481C1C}">
                           <a14:useLocalDpi xmlns:a14="http://schemas.microsoft.com/office/drawing/2010/main" val="0"/>
@@ -3771,7 +3877,27 @@
           <w:szCs w:val="23"/>
           <w:lang w:val="es-CR"/>
         </w:rPr>
-        <w:t xml:space="preserve"> explica el flujo de conectividad desde la aplicación web, la cual se conecta directamente con el backend y realiza los cambios o consultas </w:t>
+        <w:t xml:space="preserve"> explica el flujo de conectividad desde la aplicación web, la cual se conecta directamente con el </w:t>
+      </w:r>
+      <w:proofErr w:type="spellStart"/>
+      <w:r>
+        <w:rPr>
+          <w:rFonts w:cs="Arial"/>
+          <w:sz w:val="23"/>
+          <w:szCs w:val="23"/>
+          <w:lang w:val="es-CR"/>
+        </w:rPr>
+        <w:t>backend</w:t>
+      </w:r>
+      <w:proofErr w:type="spellEnd"/>
+      <w:r>
+        <w:rPr>
+          <w:rFonts w:cs="Arial"/>
+          <w:sz w:val="23"/>
+          <w:szCs w:val="23"/>
+          <w:lang w:val="es-CR"/>
+        </w:rPr>
+        <w:t xml:space="preserve"> y realiza los cambios o consultas </w:t>
       </w:r>
       <w:r>
         <w:rPr>
@@ -3862,7 +3988,73 @@
           <w:szCs w:val="23"/>
           <w:lang w:val="es-CR"/>
         </w:rPr>
-        <w:t xml:space="preserve">aplicación está orientada a un modelo “thin client”, es decir que la distribución de la información y funcionalidad es más fuerte en el backend que en las aplicaciones de los móviles. Cada usuario cuenta con la información estrictamente necesaria y esta debe ser mostrada de la forma más simple posible, por lo que no son necesarios muchos datos. La </w:t>
+        <w:t>aplicación está orientada a un modelo “</w:t>
+      </w:r>
+      <w:proofErr w:type="spellStart"/>
+      <w:r>
+        <w:rPr>
+          <w:rFonts w:cs="Arial"/>
+          <w:color w:val="000000"/>
+          <w:sz w:val="23"/>
+          <w:szCs w:val="23"/>
+          <w:lang w:val="es-CR"/>
+        </w:rPr>
+        <w:t>thin</w:t>
+      </w:r>
+      <w:proofErr w:type="spellEnd"/>
+      <w:r>
+        <w:rPr>
+          <w:rFonts w:cs="Arial"/>
+          <w:color w:val="000000"/>
+          <w:sz w:val="23"/>
+          <w:szCs w:val="23"/>
+          <w:lang w:val="es-CR"/>
+        </w:rPr>
+        <w:t xml:space="preserve"> </w:t>
+      </w:r>
+      <w:proofErr w:type="spellStart"/>
+      <w:r>
+        <w:rPr>
+          <w:rFonts w:cs="Arial"/>
+          <w:color w:val="000000"/>
+          <w:sz w:val="23"/>
+          <w:szCs w:val="23"/>
+          <w:lang w:val="es-CR"/>
+        </w:rPr>
+        <w:t>client</w:t>
+      </w:r>
+      <w:proofErr w:type="spellEnd"/>
+      <w:r>
+        <w:rPr>
+          <w:rFonts w:cs="Arial"/>
+          <w:color w:val="000000"/>
+          <w:sz w:val="23"/>
+          <w:szCs w:val="23"/>
+          <w:lang w:val="es-CR"/>
+        </w:rPr>
+        <w:t xml:space="preserve">”, es decir que la distribución de la información y funcionalidad es más fuerte en el </w:t>
+      </w:r>
+      <w:proofErr w:type="spellStart"/>
+      <w:r>
+        <w:rPr>
+          <w:rFonts w:cs="Arial"/>
+          <w:color w:val="000000"/>
+          <w:sz w:val="23"/>
+          <w:szCs w:val="23"/>
+          <w:lang w:val="es-CR"/>
+        </w:rPr>
+        <w:t>backend</w:t>
+      </w:r>
+      <w:proofErr w:type="spellEnd"/>
+      <w:r>
+        <w:rPr>
+          <w:rFonts w:cs="Arial"/>
+          <w:color w:val="000000"/>
+          <w:sz w:val="23"/>
+          <w:szCs w:val="23"/>
+          <w:lang w:val="es-CR"/>
+        </w:rPr>
+        <w:t xml:space="preserve"> que en las aplicaciones de los móviles. Cada usuario cuenta con la información estrictamente necesaria y esta debe ser mostrada de la forma más simple posible, por lo que no son necesarios muchos datos. La </w:t>
       </w:r>
       <w:r>
         <w:rPr>
@@ -3915,7 +4107,7 @@
       <w:r>
         <w:rPr>
           <w:noProof/>
-          <w:lang w:val="es-ES" w:eastAsia="es-ES"/>
+          <w:lang w:val="es-CR" w:eastAsia="es-CR"/>
         </w:rPr>
         <w:lastRenderedPageBreak/>
         <w:drawing>
@@ -3934,7 +4126,7 @@
                     <pic:cNvPicPr/>
                   </pic:nvPicPr>
                   <pic:blipFill>
-                    <a:blip r:embed="rId12">
+                    <a:blip r:embed="rId13">
                       <a:extLst>
                         <a:ext uri="{28A0092B-C50C-407E-A947-70E740481C1C}">
                           <a14:useLocalDpi xmlns:a14="http://schemas.microsoft.com/office/drawing/2010/main" val="0"/>
@@ -4030,7 +4222,7 @@
       <w:r>
         <w:rPr>
           <w:noProof/>
-          <w:lang w:val="es-ES" w:eastAsia="es-ES"/>
+          <w:lang w:val="es-CR" w:eastAsia="es-CR"/>
         </w:rPr>
         <w:drawing>
           <wp:inline distT="0" distB="0" distL="0" distR="0">
@@ -4048,7 +4240,7 @@
                     <pic:cNvPicPr/>
                   </pic:nvPicPr>
                   <pic:blipFill>
-                    <a:blip r:embed="rId13">
+                    <a:blip r:embed="rId14">
                       <a:extLst>
                         <a:ext uri="{28A0092B-C50C-407E-A947-70E740481C1C}">
                           <a14:useLocalDpi xmlns:a14="http://schemas.microsoft.com/office/drawing/2010/main" val="0"/>
@@ -4126,7 +4318,7 @@
       <w:r>
         <w:rPr>
           <w:noProof/>
-          <w:lang w:val="es-ES" w:eastAsia="es-ES"/>
+          <w:lang w:val="es-CR" w:eastAsia="es-CR"/>
         </w:rPr>
         <w:lastRenderedPageBreak/>
         <w:drawing>
@@ -4145,7 +4337,7 @@
                     <pic:cNvPicPr/>
                   </pic:nvPicPr>
                   <pic:blipFill>
-                    <a:blip r:embed="rId14">
+                    <a:blip r:embed="rId15">
                       <a:extLst>
                         <a:ext uri="{28A0092B-C50C-407E-A947-70E740481C1C}">
                           <a14:useLocalDpi xmlns:a14="http://schemas.microsoft.com/office/drawing/2010/main" val="0"/>
@@ -4223,7 +4415,7 @@
       <w:r>
         <w:rPr>
           <w:noProof/>
-          <w:lang w:val="es-ES" w:eastAsia="es-ES"/>
+          <w:lang w:val="es-CR" w:eastAsia="es-CR"/>
         </w:rPr>
         <w:drawing>
           <wp:inline distT="0" distB="0" distL="0" distR="0">
@@ -4241,7 +4433,7 @@
                     <pic:cNvPicPr/>
                   </pic:nvPicPr>
                   <pic:blipFill>
-                    <a:blip r:embed="rId15">
+                    <a:blip r:embed="rId16">
                       <a:extLst>
                         <a:ext uri="{28A0092B-C50C-407E-A947-70E740481C1C}">
                           <a14:useLocalDpi xmlns:a14="http://schemas.microsoft.com/office/drawing/2010/main" val="0"/>
@@ -4375,35 +4567,53 @@
           <w:szCs w:val="23"/>
           <w:lang w:val="es-CR"/>
         </w:rPr>
-        <w:t>. En caso de no estar registrado se podrá crear una cuenta utilizando la información de facebook o ingresada manualmente.</w:t>
-      </w:r>
-    </w:p>
-    <w:p>
-      <w:pPr>
-        <w:spacing w:line="276" w:lineRule="auto"/>
-        <w:jc w:val="both"/>
-        <w:rPr>
-          <w:rFonts w:cs="Arial"/>
-          <w:color w:val="000000"/>
-          <w:sz w:val="23"/>
-          <w:szCs w:val="23"/>
-          <w:lang w:val="es-CR"/>
-        </w:rPr>
-      </w:pPr>
-      <w:r>
-        <w:rPr>
-          <w:rFonts w:cs="Arial"/>
+        <w:t xml:space="preserve">. En caso de no estar registrado se podrá crear una cuenta utilizando la información de </w:t>
+      </w:r>
+      <w:proofErr w:type="spellStart"/>
+      <w:r>
+        <w:rPr>
+          <w:rFonts w:cs="Arial"/>
+          <w:color w:val="000000"/>
+          <w:sz w:val="23"/>
+          <w:szCs w:val="23"/>
+          <w:lang w:val="es-CR"/>
+        </w:rPr>
+        <w:t>facebook</w:t>
+      </w:r>
+      <w:proofErr w:type="spellEnd"/>
+      <w:r>
+        <w:rPr>
+          <w:rFonts w:cs="Arial"/>
+          <w:color w:val="000000"/>
+          <w:sz w:val="23"/>
+          <w:szCs w:val="23"/>
+          <w:lang w:val="es-CR"/>
+        </w:rPr>
+        <w:t xml:space="preserve"> o ingresada manualmente.</w:t>
+      </w:r>
+    </w:p>
+    <w:p>
+      <w:pPr>
+        <w:spacing w:line="276" w:lineRule="auto"/>
+        <w:jc w:val="both"/>
+        <w:rPr>
+          <w:rFonts w:cs="Arial"/>
+          <w:color w:val="000000"/>
+          <w:sz w:val="23"/>
+          <w:szCs w:val="23"/>
+          <w:lang w:val="es-CR"/>
+        </w:rPr>
+      </w:pPr>
+      <w:r>
+        <w:rPr>
           <w:noProof/>
-          <w:color w:val="000000"/>
-          <w:sz w:val="23"/>
-          <w:szCs w:val="23"/>
-          <w:lang w:val="es-ES" w:eastAsia="es-ES"/>
+          <w:lang w:val="es-CR" w:eastAsia="es-CR"/>
         </w:rPr>
         <w:drawing>
           <wp:inline distT="0" distB="0" distL="0" distR="0">
-            <wp:extent cx="2870835" cy="4072255"/>
-            <wp:effectExtent l="0" t="0" r="5715" b="4445"/>
-            <wp:docPr id="1" name="Imagen 1"/>
+            <wp:extent cx="1995184" cy="3547242"/>
+            <wp:effectExtent l="0" t="0" r="5080" b="0"/>
+            <wp:docPr id="22" name="Imagen 22" descr="C:\Users\Luis\AppData\Local\Microsoft\Windows\INetCache\Content.Word\Screenshot_2014-04-07-00-37-13.png"/>
             <wp:cNvGraphicFramePr>
               <a:graphicFrameLocks xmlns:a="http://schemas.openxmlformats.org/drawingml/2006/main" noChangeAspect="1"/>
             </wp:cNvGraphicFramePr>
@@ -4411,13 +4621,13 @@
               <a:graphicData uri="http://schemas.openxmlformats.org/drawingml/2006/picture">
                 <pic:pic xmlns:pic="http://schemas.openxmlformats.org/drawingml/2006/picture">
                   <pic:nvPicPr>
-                    <pic:cNvPr id="0" name="Picture 1"/>
+                    <pic:cNvPr id="0" name="Picture 39" descr="C:\Users\Luis\AppData\Local\Microsoft\Windows\INetCache\Content.Word\Screenshot_2014-04-07-00-37-13.png"/>
                     <pic:cNvPicPr>
                       <a:picLocks noChangeAspect="1" noChangeArrowheads="1"/>
                     </pic:cNvPicPr>
                   </pic:nvPicPr>
                   <pic:blipFill>
-                    <a:blip r:embed="rId16">
+                    <a:blip r:embed="rId17" cstate="print">
                       <a:extLst>
                         <a:ext uri="{28A0092B-C50C-407E-A947-70E740481C1C}">
                           <a14:useLocalDpi xmlns:a14="http://schemas.microsoft.com/office/drawing/2010/main" val="0"/>
@@ -4432,7 +4642,7 @@
                   <pic:spPr bwMode="auto">
                     <a:xfrm>
                       <a:off x="0" y="0"/>
-                      <a:ext cx="2870835" cy="4072255"/>
+                      <a:ext cx="1995758" cy="3548263"/>
                     </a:xfrm>
                     <a:prstGeom prst="rect">
                       <a:avLst/>
@@ -4448,6 +4658,39 @@
           </wp:inline>
         </w:drawing>
       </w:r>
+      <w:r>
+        <w:rPr>
+          <w:rFonts w:cs="Arial"/>
+          <w:color w:val="000000"/>
+          <w:sz w:val="23"/>
+          <w:szCs w:val="23"/>
+          <w:lang w:val="es-CR"/>
+        </w:rPr>
+        <w:pict>
+          <v:shapetype id="_x0000_t75" coordsize="21600,21600" o:spt="75" o:preferrelative="t" path="m@4@5l@4@11@9@11@9@5xe" filled="f" stroked="f">
+            <v:stroke joinstyle="miter"/>
+            <v:formulas>
+              <v:f eqn="if lineDrawn pixelLineWidth 0"/>
+              <v:f eqn="sum @0 1 0"/>
+              <v:f eqn="sum 0 0 @1"/>
+              <v:f eqn="prod @2 1 2"/>
+              <v:f eqn="prod @3 21600 pixelWidth"/>
+              <v:f eqn="prod @3 21600 pixelHeight"/>
+              <v:f eqn="sum @0 0 1"/>
+              <v:f eqn="prod @6 1 2"/>
+              <v:f eqn="prod @7 21600 pixelWidth"/>
+              <v:f eqn="sum @8 21600 0"/>
+              <v:f eqn="prod @7 21600 pixelHeight"/>
+              <v:f eqn="sum @10 21600 0"/>
+            </v:formulas>
+            <v:path o:extrusionok="f" gradientshapeok="t" o:connecttype="rect"/>
+            <o:lock v:ext="edit" aspectratio="t"/>
+          </v:shapetype>
+          <v:shape id="_x0000_i1026" type="#_x0000_t75" style="width:156.75pt;height:277.95pt">
+            <v:imagedata r:id="rId18" o:title="Screenshot_2014-04-07-01-02-13"/>
+          </v:shape>
+        </w:pict>
+      </w:r>
     </w:p>
     <w:p>
       <w:pPr>
@@ -4490,6 +4733,14 @@
         </w:rPr>
         <w:t>Pantalla borrador de login</w:t>
       </w:r>
+      <w:r>
+        <w:rPr>
+          <w:i/>
+          <w:noProof/>
+          <w:lang w:val="es-CR"/>
+        </w:rPr>
+        <w:t>y registro</w:t>
+      </w:r>
     </w:p>
     <w:p>
       <w:pPr>
@@ -4534,19 +4785,15 @@
       </w:pPr>
       <w:r>
         <w:rPr>
-          <w:rFonts w:cs="Arial"/>
           <w:noProof/>
-          <w:color w:val="000000"/>
-          <w:sz w:val="23"/>
-          <w:szCs w:val="23"/>
-          <w:lang w:val="es-ES" w:eastAsia="es-ES"/>
+          <w:lang w:val="es-CR" w:eastAsia="es-CR"/>
         </w:rPr>
         <w:lastRenderedPageBreak/>
         <w:drawing>
           <wp:inline distT="0" distB="0" distL="0" distR="0">
-            <wp:extent cx="2987675" cy="4072255"/>
-            <wp:effectExtent l="0" t="0" r="3175" b="4445"/>
-            <wp:docPr id="3" name="Imagen 3"/>
+            <wp:extent cx="1891862" cy="3393619"/>
+            <wp:effectExtent l="0" t="0" r="0" b="0"/>
+            <wp:docPr id="21" name="Imagen 21" descr="C:\Users\Luis\AppData\Local\Microsoft\Windows\INetCache\Content.Word\Screenshot_2014-04-07-00-37-53.png"/>
             <wp:cNvGraphicFramePr>
               <a:graphicFrameLocks xmlns:a="http://schemas.openxmlformats.org/drawingml/2006/main" noChangeAspect="1"/>
             </wp:cNvGraphicFramePr>
@@ -4554,13 +4801,13 @@
               <a:graphicData uri="http://schemas.openxmlformats.org/drawingml/2006/picture">
                 <pic:pic xmlns:pic="http://schemas.openxmlformats.org/drawingml/2006/picture">
                   <pic:nvPicPr>
-                    <pic:cNvPr id="0" name="Picture 2"/>
+                    <pic:cNvPr id="0" name="Picture 37" descr="C:\Users\Luis\AppData\Local\Microsoft\Windows\INetCache\Content.Word\Screenshot_2014-04-07-00-37-53.png"/>
                     <pic:cNvPicPr>
                       <a:picLocks noChangeAspect="1" noChangeArrowheads="1"/>
                     </pic:cNvPicPr>
                   </pic:nvPicPr>
                   <pic:blipFill>
-                    <a:blip r:embed="rId17">
+                    <a:blip r:embed="rId19" cstate="print">
                       <a:extLst>
                         <a:ext uri="{28A0092B-C50C-407E-A947-70E740481C1C}">
                           <a14:useLocalDpi xmlns:a14="http://schemas.microsoft.com/office/drawing/2010/main" val="0"/>
@@ -4575,7 +4822,7 @@
                   <pic:spPr bwMode="auto">
                     <a:xfrm>
                       <a:off x="0" y="0"/>
-                      <a:ext cx="2987675" cy="4072255"/>
+                      <a:ext cx="1891850" cy="3393598"/>
                     </a:xfrm>
                     <a:prstGeom prst="rect">
                       <a:avLst/>
@@ -4612,26 +4859,118 @@
           <w:szCs w:val="23"/>
           <w:lang w:val="es-CR"/>
         </w:rPr>
-        <w:t>Figura 10  pantalla borrador Menu inicial</w:t>
-      </w:r>
-    </w:p>
-    <w:p>
-      <w:pPr>
-        <w:spacing w:line="276" w:lineRule="auto"/>
-        <w:jc w:val="both"/>
-        <w:rPr>
-          <w:lang w:val="es-CR"/>
-        </w:rPr>
-      </w:pPr>
-      <w:r>
-        <w:rPr>
-          <w:rFonts w:cs="Arial"/>
-          <w:color w:val="000000"/>
-          <w:sz w:val="23"/>
-          <w:szCs w:val="23"/>
-          <w:lang w:val="es-CR"/>
-        </w:rPr>
-        <w:t>Para solicitar una cita se debe buscar un especialista, se accedera a la información de este, como el consultorio y un calendario en el que se puede ver las horas disponibles de cada dia. Cuando se encuentra un horario que cumpla con lo que el cliente necesita, este puede solicitar la cita.</w:t>
+        <w:t xml:space="preserve">Figura </w:t>
+      </w:r>
+      <w:proofErr w:type="gramStart"/>
+      <w:r>
+        <w:rPr>
+          <w:rFonts w:cs="Arial"/>
+          <w:color w:val="000000"/>
+          <w:sz w:val="23"/>
+          <w:szCs w:val="23"/>
+          <w:lang w:val="es-CR"/>
+        </w:rPr>
+        <w:t>10  pantalla</w:t>
+      </w:r>
+      <w:proofErr w:type="gramEnd"/>
+      <w:r>
+        <w:rPr>
+          <w:rFonts w:cs="Arial"/>
+          <w:color w:val="000000"/>
+          <w:sz w:val="23"/>
+          <w:szCs w:val="23"/>
+          <w:lang w:val="es-CR"/>
+        </w:rPr>
+        <w:t xml:space="preserve"> borrador </w:t>
+      </w:r>
+      <w:proofErr w:type="spellStart"/>
+      <w:r>
+        <w:rPr>
+          <w:rFonts w:cs="Arial"/>
+          <w:color w:val="000000"/>
+          <w:sz w:val="23"/>
+          <w:szCs w:val="23"/>
+          <w:lang w:val="es-CR"/>
+        </w:rPr>
+        <w:t>Menu</w:t>
+      </w:r>
+      <w:proofErr w:type="spellEnd"/>
+      <w:r>
+        <w:rPr>
+          <w:rFonts w:cs="Arial"/>
+          <w:color w:val="000000"/>
+          <w:sz w:val="23"/>
+          <w:szCs w:val="23"/>
+          <w:lang w:val="es-CR"/>
+        </w:rPr>
+        <w:t xml:space="preserve"> inicial</w:t>
+      </w:r>
+    </w:p>
+    <w:p>
+      <w:pPr>
+        <w:spacing w:line="276" w:lineRule="auto"/>
+        <w:jc w:val="both"/>
+        <w:rPr>
+          <w:rFonts w:cs="Arial"/>
+          <w:color w:val="000000"/>
+          <w:sz w:val="23"/>
+          <w:szCs w:val="23"/>
+          <w:lang w:val="es-CR"/>
+        </w:rPr>
+      </w:pPr>
+      <w:r>
+        <w:rPr>
+          <w:rFonts w:cs="Arial"/>
+          <w:color w:val="000000"/>
+          <w:sz w:val="23"/>
+          <w:szCs w:val="23"/>
+          <w:lang w:val="es-CR"/>
+        </w:rPr>
+        <w:t xml:space="preserve">Para solicitar una cita se debe buscar un especialista, se </w:t>
+      </w:r>
+      <w:proofErr w:type="spellStart"/>
+      <w:r>
+        <w:rPr>
+          <w:rFonts w:cs="Arial"/>
+          <w:color w:val="000000"/>
+          <w:sz w:val="23"/>
+          <w:szCs w:val="23"/>
+          <w:lang w:val="es-CR"/>
+        </w:rPr>
+        <w:t>accedera</w:t>
+      </w:r>
+      <w:proofErr w:type="spellEnd"/>
+      <w:r>
+        <w:rPr>
+          <w:rFonts w:cs="Arial"/>
+          <w:color w:val="000000"/>
+          <w:sz w:val="23"/>
+          <w:szCs w:val="23"/>
+          <w:lang w:val="es-CR"/>
+        </w:rPr>
+        <w:t xml:space="preserve"> a la información de este, como el consultorio y un calendario en el que se puede ver las horas disponibles de cada </w:t>
+      </w:r>
+      <w:proofErr w:type="spellStart"/>
+      <w:r>
+        <w:rPr>
+          <w:rFonts w:cs="Arial"/>
+          <w:color w:val="000000"/>
+          <w:sz w:val="23"/>
+          <w:szCs w:val="23"/>
+          <w:lang w:val="es-CR"/>
+        </w:rPr>
+        <w:t>dia</w:t>
+      </w:r>
+      <w:proofErr w:type="spellEnd"/>
+      <w:r>
+        <w:rPr>
+          <w:rFonts w:cs="Arial"/>
+          <w:color w:val="000000"/>
+          <w:sz w:val="23"/>
+          <w:szCs w:val="23"/>
+          <w:lang w:val="es-CR"/>
+        </w:rPr>
+        <w:t>. Cuando se encuentra un horario que cumpla con lo que el cliente necesita, este puede solicitar la cita.</w:t>
       </w:r>
       <w:r>
         <w:rPr>
@@ -4658,25 +4997,123 @@
       </w:pPr>
       <w:r>
         <w:rPr>
-          <w:lang w:val="es-CR"/>
-        </w:rPr>
-        <w:lastRenderedPageBreak/>
-        <w:br/>
-      </w:r>
-      <w:r>
-        <w:rPr>
           <w:rFonts w:cs="Arial"/>
           <w:noProof/>
           <w:color w:val="000000"/>
           <w:sz w:val="23"/>
           <w:szCs w:val="23"/>
-          <w:lang w:val="es-ES" w:eastAsia="es-ES"/>
+          <w:lang w:val="es-CR" w:eastAsia="es-CR"/>
+        </w:rPr>
+        <w:pict>
+          <v:shape id="_x0000_i1025" type="#_x0000_t75" style="width:142.2pt;height:247.9pt">
+            <v:imagedata r:id="rId20" o:title="Screenshot_2014-04-07-01-00-33"/>
+          </v:shape>
+        </w:pict>
+      </w:r>
+    </w:p>
+    <w:p>
+      <w:pPr>
+        <w:spacing w:line="276" w:lineRule="auto"/>
+        <w:jc w:val="both"/>
+        <w:rPr>
+          <w:rFonts w:cs="Arial"/>
+          <w:color w:val="000000"/>
+          <w:sz w:val="23"/>
+          <w:szCs w:val="23"/>
+          <w:lang w:val="es-CR"/>
+        </w:rPr>
+      </w:pPr>
+      <w:r>
+        <w:rPr>
+          <w:rFonts w:cs="Arial"/>
+          <w:color w:val="000000"/>
+          <w:sz w:val="23"/>
+          <w:szCs w:val="23"/>
+          <w:lang w:val="es-CR"/>
+        </w:rPr>
+        <w:t>Figura11 Pantalla borrador solicitar cita</w:t>
+      </w:r>
+    </w:p>
+    <w:p>
+      <w:pPr>
+        <w:spacing w:line="276" w:lineRule="auto"/>
+        <w:jc w:val="both"/>
+        <w:rPr>
+          <w:rFonts w:cs="Arial"/>
+          <w:color w:val="000000"/>
+          <w:sz w:val="23"/>
+          <w:szCs w:val="23"/>
+          <w:lang w:val="es-CR"/>
+        </w:rPr>
+      </w:pPr>
+    </w:p>
+    <w:p>
+      <w:pPr>
+        <w:spacing w:line="276" w:lineRule="auto"/>
+        <w:jc w:val="both"/>
+        <w:rPr>
+          <w:rFonts w:cs="Arial"/>
+          <w:color w:val="000000"/>
+          <w:sz w:val="23"/>
+          <w:szCs w:val="23"/>
+          <w:lang w:val="es-CR"/>
+        </w:rPr>
+      </w:pPr>
+      <w:r>
+        <w:rPr>
+          <w:rFonts w:cs="Arial"/>
+          <w:color w:val="000000"/>
+          <w:sz w:val="23"/>
+          <w:szCs w:val="23"/>
+          <w:lang w:val="es-CR"/>
+        </w:rPr>
+        <w:t xml:space="preserve">Cuando se crea una cita esta se muestra en la pantalla Mis Citas, para que sirva de recordatorio o para poder editarla. Pantalla Mis Citas se muestra en la </w:t>
+      </w:r>
+      <w:proofErr w:type="spellStart"/>
+      <w:r>
+        <w:rPr>
+          <w:rFonts w:cs="Arial"/>
+          <w:color w:val="000000"/>
+          <w:sz w:val="23"/>
+          <w:szCs w:val="23"/>
+          <w:lang w:val="es-CR"/>
+        </w:rPr>
+        <w:t>figuta</w:t>
+      </w:r>
+      <w:proofErr w:type="spellEnd"/>
+      <w:r>
+        <w:rPr>
+          <w:rFonts w:cs="Arial"/>
+          <w:color w:val="000000"/>
+          <w:sz w:val="23"/>
+          <w:szCs w:val="23"/>
+          <w:lang w:val="es-CR"/>
+        </w:rPr>
+        <w:t xml:space="preserve"> 12</w:t>
+      </w:r>
+    </w:p>
+    <w:p>
+      <w:pPr>
+        <w:spacing w:line="276" w:lineRule="auto"/>
+        <w:jc w:val="both"/>
+        <w:rPr>
+          <w:rFonts w:cs="Arial"/>
+          <w:color w:val="000000"/>
+          <w:sz w:val="23"/>
+          <w:szCs w:val="23"/>
+          <w:lang w:val="es-CR"/>
+        </w:rPr>
+      </w:pPr>
+      <w:r>
+        <w:rPr>
+          <w:noProof/>
+          <w:lang w:val="es-CR" w:eastAsia="es-CR"/>
         </w:rPr>
         <w:drawing>
           <wp:inline distT="0" distB="0" distL="0" distR="0">
-            <wp:extent cx="2913380" cy="4072255"/>
-            <wp:effectExtent l="0" t="0" r="1270" b="4445"/>
-            <wp:docPr id="7" name="Imagen 7"/>
+            <wp:extent cx="2076450" cy="3714750"/>
+            <wp:effectExtent l="0" t="0" r="0" b="0"/>
+            <wp:docPr id="24" name="Imagen 24" descr="C:\Users\Luis\AppData\Local\Microsoft\Windows\INetCache\Content.Word\Screenshot_2014-04-07-00-41-09.png"/>
             <wp:cNvGraphicFramePr>
               <a:graphicFrameLocks xmlns:a="http://schemas.openxmlformats.org/drawingml/2006/main" noChangeAspect="1"/>
             </wp:cNvGraphicFramePr>
@@ -4684,13 +5121,13 @@
               <a:graphicData uri="http://schemas.openxmlformats.org/drawingml/2006/picture">
                 <pic:pic xmlns:pic="http://schemas.openxmlformats.org/drawingml/2006/picture">
                   <pic:nvPicPr>
-                    <pic:cNvPr id="0" name="Picture 4"/>
+                    <pic:cNvPr id="0" name="Picture 44" descr="C:\Users\Luis\AppData\Local\Microsoft\Windows\INetCache\Content.Word\Screenshot_2014-04-07-00-41-09.png"/>
                     <pic:cNvPicPr>
                       <a:picLocks noChangeAspect="1" noChangeArrowheads="1"/>
                     </pic:cNvPicPr>
                   </pic:nvPicPr>
                   <pic:blipFill>
-                    <a:blip r:embed="rId18">
+                    <a:blip r:embed="rId21" cstate="print">
                       <a:extLst>
                         <a:ext uri="{28A0092B-C50C-407E-A947-70E740481C1C}">
                           <a14:useLocalDpi xmlns:a14="http://schemas.microsoft.com/office/drawing/2010/main" val="0"/>
@@ -4705,7 +5142,7 @@
                   <pic:spPr bwMode="auto">
                     <a:xfrm>
                       <a:off x="0" y="0"/>
-                      <a:ext cx="2913380" cy="4072255"/>
+                      <a:ext cx="2076450" cy="3714750"/>
                     </a:xfrm>
                     <a:prstGeom prst="rect">
                       <a:avLst/>
@@ -4742,7 +5179,131 @@
           <w:szCs w:val="23"/>
           <w:lang w:val="es-CR"/>
         </w:rPr>
-        <w:t>Figura11 Pantalla borrador solicitar cita</w:t>
+        <w:t>Figura12 Pantalla borrador Mis Citas</w:t>
+      </w:r>
+    </w:p>
+    <w:p>
+      <w:pPr>
+        <w:spacing w:line="276" w:lineRule="auto"/>
+        <w:jc w:val="both"/>
+        <w:rPr>
+          <w:rFonts w:cs="Arial"/>
+          <w:color w:val="000000"/>
+          <w:sz w:val="23"/>
+          <w:szCs w:val="23"/>
+          <w:lang w:val="es-CR"/>
+        </w:rPr>
+      </w:pPr>
+      <w:r>
+        <w:rPr>
+          <w:rFonts w:cs="Arial"/>
+          <w:color w:val="000000"/>
+          <w:sz w:val="23"/>
+          <w:szCs w:val="23"/>
+          <w:lang w:val="es-CR"/>
+        </w:rPr>
+        <w:t xml:space="preserve">En la pantalla de </w:t>
+      </w:r>
+      <w:proofErr w:type="gramStart"/>
+      <w:r>
+        <w:rPr>
+          <w:rFonts w:cs="Arial"/>
+          <w:color w:val="000000"/>
+          <w:sz w:val="23"/>
+          <w:szCs w:val="23"/>
+          <w:lang w:val="es-CR"/>
+        </w:rPr>
+        <w:t>Especialistas</w:t>
+      </w:r>
+      <w:r>
+        <w:rPr>
+          <w:rFonts w:cs="Arial"/>
+          <w:color w:val="000000"/>
+          <w:sz w:val="23"/>
+          <w:szCs w:val="23"/>
+          <w:lang w:val="es-CR"/>
+        </w:rPr>
+        <w:t>(</w:t>
+      </w:r>
+      <w:proofErr w:type="gramEnd"/>
+      <w:r>
+        <w:rPr>
+          <w:rFonts w:cs="Arial"/>
+          <w:color w:val="000000"/>
+          <w:sz w:val="23"/>
+          <w:szCs w:val="23"/>
+          <w:lang w:val="es-CR"/>
+        </w:rPr>
+        <w:t>figura 13)</w:t>
+      </w:r>
+      <w:r>
+        <w:rPr>
+          <w:rFonts w:cs="Arial"/>
+          <w:color w:val="000000"/>
+          <w:sz w:val="23"/>
+          <w:szCs w:val="23"/>
+          <w:lang w:val="es-CR"/>
+        </w:rPr>
+        <w:t xml:space="preserve"> se puede hacer búsqueda de doctores por especialidad o de todos los existentes y ver </w:t>
+      </w:r>
+      <w:r>
+        <w:rPr>
+          <w:rFonts w:cs="Arial"/>
+          <w:color w:val="000000"/>
+          <w:sz w:val="23"/>
+          <w:szCs w:val="23"/>
+          <w:lang w:val="es-CR"/>
+        </w:rPr>
+        <w:t>información de estos</w:t>
+      </w:r>
+      <w:r>
+        <w:rPr>
+          <w:rFonts w:cs="Arial"/>
+          <w:color w:val="000000"/>
+          <w:sz w:val="23"/>
+          <w:szCs w:val="23"/>
+          <w:lang w:val="es-CR"/>
+        </w:rPr>
+        <w:t>.</w:t>
+      </w:r>
+    </w:p>
+    <w:p>
+      <w:pPr>
+        <w:spacing w:line="276" w:lineRule="auto"/>
+        <w:jc w:val="both"/>
+        <w:rPr>
+          <w:lang w:val="es-CR"/>
+        </w:rPr>
+      </w:pPr>
+      <w:r>
+        <w:rPr>
+          <w:lang w:val="es-CR"/>
+        </w:rPr>
+        <w:lastRenderedPageBreak/>
+        <w:pict>
+          <v:shape id="_x0000_i1027" type="#_x0000_t75" style="width:136.7pt;height:240.6pt">
+            <v:imagedata r:id="rId22" o:title="Screenshot_2014-04-07-01-05-45"/>
+          </v:shape>
+        </w:pict>
+      </w:r>
+    </w:p>
+    <w:p>
+      <w:pPr>
+        <w:spacing w:line="276" w:lineRule="auto"/>
+        <w:jc w:val="both"/>
+        <w:rPr>
+          <w:lang w:val="es-CR"/>
+        </w:rPr>
+      </w:pPr>
+      <w:r>
+        <w:rPr>
+          <w:rFonts w:cs="Arial"/>
+          <w:color w:val="000000"/>
+          <w:sz w:val="23"/>
+          <w:szCs w:val="23"/>
+          <w:lang w:val="es-CR"/>
+        </w:rPr>
+        <w:t>Figura13 Pantalla Especialistas</w:t>
       </w:r>
     </w:p>
     <w:p>
@@ -4922,13 +5483,12 @@
           <w:color w:val="000000"/>
           <w:sz w:val="23"/>
           <w:szCs w:val="23"/>
-          <w:lang w:val="es-ES" w:eastAsia="es-ES"/>
-        </w:rPr>
-        <w:lastRenderedPageBreak/>
+          <w:lang w:val="es-CR" w:eastAsia="es-CR"/>
+        </w:rPr>
         <w:drawing>
           <wp:inline distT="0" distB="0" distL="0" distR="0">
-            <wp:extent cx="2115148" cy="2886891"/>
-            <wp:effectExtent l="0" t="0" r="0" b="8890"/>
+            <wp:extent cx="1848154" cy="2522483"/>
+            <wp:effectExtent l="0" t="0" r="0" b="0"/>
             <wp:docPr id="4" name="Imagen 4"/>
             <wp:cNvGraphicFramePr>
               <a:graphicFrameLocks xmlns:a="http://schemas.openxmlformats.org/drawingml/2006/main" noChangeAspect="1"/>
@@ -4943,7 +5503,7 @@
                     </pic:cNvPicPr>
                   </pic:nvPicPr>
                   <pic:blipFill>
-                    <a:blip r:embed="rId19">
+                    <a:blip r:embed="rId23">
                       <a:extLst>
                         <a:ext uri="{28A0092B-C50C-407E-A947-70E740481C1C}">
                           <a14:useLocalDpi xmlns:a14="http://schemas.microsoft.com/office/drawing/2010/main" val="0"/>
@@ -4958,7 +5518,7 @@
                   <pic:spPr bwMode="auto">
                     <a:xfrm>
                       <a:off x="0" y="0"/>
-                      <a:ext cx="2120154" cy="2893724"/>
+                      <a:ext cx="1863908" cy="2543985"/>
                     </a:xfrm>
                     <a:prstGeom prst="rect">
                       <a:avLst/>
@@ -4986,7 +5546,7 @@
         <w:rPr>
           <w:lang w:val="es-CR"/>
         </w:rPr>
-        <w:t>Figura 12</w:t>
+        <w:t>Figura 14</w:t>
       </w:r>
       <w:r>
         <w:rPr>
@@ -5006,6 +5566,7 @@
         <w:rPr>
           <w:lang w:val="es-CR"/>
         </w:rPr>
+        <w:lastRenderedPageBreak/>
         <w:t>Aplicación Web</w:t>
       </w:r>
     </w:p>
@@ -5047,7 +5608,17 @@
           <w:szCs w:val="23"/>
           <w:lang w:val="es-CR"/>
         </w:rPr>
-        <w:t>icar, se muestra en la figura 13.</w:t>
+        <w:t>icar, se muestra en la figura 15</w:t>
+      </w:r>
+      <w:r>
+        <w:rPr>
+          <w:rFonts w:cs="Arial"/>
+          <w:color w:val="000000"/>
+          <w:sz w:val="23"/>
+          <w:szCs w:val="23"/>
+          <w:lang w:val="es-CR"/>
+        </w:rPr>
+        <w:t>.</w:t>
       </w:r>
     </w:p>
     <w:p>
@@ -5067,7 +5638,7 @@
           <w:color w:val="000000"/>
           <w:sz w:val="23"/>
           <w:szCs w:val="23"/>
-          <w:lang w:val="es-ES" w:eastAsia="es-ES"/>
+          <w:lang w:val="es-CR" w:eastAsia="es-CR"/>
         </w:rPr>
         <w:drawing>
           <wp:inline distT="0" distB="0" distL="0" distR="0">
@@ -5085,7 +5656,7 @@
                     <pic:cNvPicPr/>
                   </pic:nvPicPr>
                   <pic:blipFill>
-                    <a:blip r:embed="rId20" cstate="print">
+                    <a:blip r:embed="rId24" cstate="print">
                       <a:extLst>
                         <a:ext uri="{28A0092B-C50C-407E-A947-70E740481C1C}">
                           <a14:useLocalDpi xmlns:a14="http://schemas.microsoft.com/office/drawing/2010/main" val="0"/>
@@ -5130,51 +5701,90 @@
           <w:szCs w:val="23"/>
           <w:lang w:val="es-CR"/>
         </w:rPr>
+        <w:t>Figura1</w:t>
+      </w:r>
+      <w:r>
+        <w:rPr>
+          <w:rFonts w:cs="Arial"/>
+          <w:color w:val="000000"/>
+          <w:sz w:val="23"/>
+          <w:szCs w:val="23"/>
+          <w:lang w:val="es-CR"/>
+        </w:rPr>
+        <w:t>5</w:t>
+      </w:r>
+      <w:r>
+        <w:rPr>
+          <w:rFonts w:cs="Arial"/>
+          <w:color w:val="000000"/>
+          <w:sz w:val="23"/>
+          <w:szCs w:val="23"/>
+          <w:lang w:val="es-CR"/>
+        </w:rPr>
+        <w:t>. Pantalla inicial</w:t>
+      </w:r>
+    </w:p>
+    <w:p>
+      <w:pPr>
+        <w:rPr>
+          <w:rFonts w:cs="Arial"/>
+          <w:color w:val="000000"/>
+          <w:sz w:val="23"/>
+          <w:szCs w:val="23"/>
+          <w:lang w:val="es-CR"/>
+        </w:rPr>
+      </w:pPr>
+      <w:r>
+        <w:rPr>
+          <w:rFonts w:cs="Arial"/>
+          <w:color w:val="000000"/>
+          <w:sz w:val="23"/>
+          <w:szCs w:val="23"/>
+          <w:lang w:val="es-CR"/>
+        </w:rPr>
+        <w:t>Se pueden consultar las citas, usuarios, doctores, consultorios y clínicas por medio de la página, y filtrarse por medio de criterios ingresados en la barra buscar</w:t>
+      </w:r>
+      <w:r>
+        <w:rPr>
+          <w:rFonts w:cs="Arial"/>
+          <w:color w:val="000000"/>
+          <w:sz w:val="23"/>
+          <w:szCs w:val="23"/>
+          <w:lang w:val="es-CR"/>
+        </w:rPr>
+        <w:t xml:space="preserve"> como se muestra en la figura 16</w:t>
+      </w:r>
+      <w:r>
+        <w:rPr>
+          <w:rFonts w:cs="Arial"/>
+          <w:color w:val="000000"/>
+          <w:sz w:val="23"/>
+          <w:szCs w:val="23"/>
+          <w:lang w:val="es-CR"/>
+        </w:rPr>
+        <w:t>.</w:t>
+      </w:r>
+    </w:p>
+    <w:p>
+      <w:pPr>
+        <w:rPr>
+          <w:rFonts w:cs="Arial"/>
+          <w:color w:val="000000"/>
+          <w:sz w:val="23"/>
+          <w:szCs w:val="23"/>
+          <w:lang w:val="es-CR"/>
+        </w:rPr>
+      </w:pPr>
+      <w:r>
+        <w:rPr>
+          <w:rFonts w:cs="Arial"/>
+          <w:noProof/>
+          <w:color w:val="000000"/>
+          <w:sz w:val="23"/>
+          <w:szCs w:val="23"/>
+          <w:lang w:val="es-CR" w:eastAsia="es-CR"/>
+        </w:rPr>
         <w:lastRenderedPageBreak/>
-        <w:t>Figura13. Pantalla inicial</w:t>
-      </w:r>
-    </w:p>
-    <w:p>
-      <w:pPr>
-        <w:rPr>
-          <w:rFonts w:cs="Arial"/>
-          <w:color w:val="000000"/>
-          <w:sz w:val="23"/>
-          <w:szCs w:val="23"/>
-          <w:lang w:val="es-CR"/>
-        </w:rPr>
-      </w:pPr>
-      <w:r>
-        <w:rPr>
-          <w:rFonts w:cs="Arial"/>
-          <w:color w:val="000000"/>
-          <w:sz w:val="23"/>
-          <w:szCs w:val="23"/>
-          <w:lang w:val="es-CR"/>
-        </w:rPr>
-        <w:t>Se pueden consultar las citas, usuarios, doctores, consultorios y clínicas por medio de la página, y filtrarse por medio de criterios ingresados en la barra buscar como se muestra en la figura 14.</w:t>
-      </w:r>
-    </w:p>
-    <w:p>
-      <w:pPr>
-        <w:rPr>
-          <w:rFonts w:cs="Arial"/>
-          <w:color w:val="000000"/>
-          <w:sz w:val="23"/>
-          <w:szCs w:val="23"/>
-          <w:lang w:val="es-CR"/>
-        </w:rPr>
-      </w:pPr>
-      <w:bookmarkStart w:id="15" w:name="_GoBack"/>
-      <w:r>
-        <w:rPr>
-          <w:rFonts w:cs="Arial"/>
-          <w:noProof/>
-          <w:color w:val="000000"/>
-          <w:sz w:val="23"/>
-          <w:szCs w:val="23"/>
-          <w:lang w:val="es-ES" w:eastAsia="es-ES"/>
-        </w:rPr>
         <w:drawing>
           <wp:inline distT="0" distB="0" distL="0" distR="0">
             <wp:extent cx="3448686" cy="3801292"/>
@@ -5191,7 +5801,7 @@
                     <pic:cNvPicPr/>
                   </pic:nvPicPr>
                   <pic:blipFill>
-                    <a:blip r:embed="rId21" cstate="print">
+                    <a:blip r:embed="rId25" cstate="print">
                       <a:extLst>
                         <a:ext uri="{28A0092B-C50C-407E-A947-70E740481C1C}">
                           <a14:useLocalDpi xmlns:a14="http://schemas.microsoft.com/office/drawing/2010/main" val="0"/>
@@ -5217,48 +5827,77 @@
           </wp:inline>
         </w:drawing>
       </w:r>
-      <w:bookmarkEnd w:id="15"/>
-    </w:p>
-    <w:p>
-      <w:pPr>
-        <w:rPr>
-          <w:rFonts w:cs="Arial"/>
-          <w:color w:val="000000"/>
-          <w:sz w:val="23"/>
-          <w:szCs w:val="23"/>
-          <w:lang w:val="es-CR"/>
-        </w:rPr>
-      </w:pPr>
-      <w:r>
-        <w:rPr>
-          <w:rFonts w:cs="Arial"/>
-          <w:color w:val="000000"/>
-          <w:sz w:val="23"/>
-          <w:szCs w:val="23"/>
-          <w:lang w:val="es-CR"/>
-        </w:rPr>
-        <w:t>Figura14. Pantalla de muestra de datos de la base</w:t>
-      </w:r>
-    </w:p>
-    <w:p>
-      <w:pPr>
-        <w:rPr>
-          <w:rFonts w:cs="Arial"/>
-          <w:color w:val="000000"/>
-          <w:sz w:val="23"/>
-          <w:szCs w:val="23"/>
-          <w:lang w:val="es-CR"/>
-        </w:rPr>
-      </w:pPr>
-      <w:r>
-        <w:rPr>
-          <w:rFonts w:cs="Arial"/>
-          <w:color w:val="000000"/>
-          <w:sz w:val="23"/>
-          <w:szCs w:val="23"/>
-          <w:lang w:val="es-CR"/>
-        </w:rPr>
-        <w:t xml:space="preserve">Al realizar una cita, se elige de un calendario como se muestra en la figura15. </w:t>
+    </w:p>
+    <w:p>
+      <w:pPr>
+        <w:rPr>
+          <w:rFonts w:cs="Arial"/>
+          <w:color w:val="000000"/>
+          <w:sz w:val="23"/>
+          <w:szCs w:val="23"/>
+          <w:lang w:val="es-CR"/>
+        </w:rPr>
+      </w:pPr>
+      <w:r>
+        <w:rPr>
+          <w:rFonts w:cs="Arial"/>
+          <w:color w:val="000000"/>
+          <w:sz w:val="23"/>
+          <w:szCs w:val="23"/>
+          <w:lang w:val="es-CR"/>
+        </w:rPr>
+        <w:t>Figura16</w:t>
+      </w:r>
+      <w:r>
+        <w:rPr>
+          <w:rFonts w:cs="Arial"/>
+          <w:color w:val="000000"/>
+          <w:sz w:val="23"/>
+          <w:szCs w:val="23"/>
+          <w:lang w:val="es-CR"/>
+        </w:rPr>
+        <w:t>. Pantalla de muestra de datos de la base</w:t>
+      </w:r>
+    </w:p>
+    <w:p>
+      <w:pPr>
+        <w:rPr>
+          <w:rFonts w:cs="Arial"/>
+          <w:color w:val="000000"/>
+          <w:sz w:val="23"/>
+          <w:szCs w:val="23"/>
+          <w:lang w:val="es-CR"/>
+        </w:rPr>
+      </w:pPr>
+      <w:r>
+        <w:rPr>
+          <w:rFonts w:cs="Arial"/>
+          <w:color w:val="000000"/>
+          <w:sz w:val="23"/>
+          <w:szCs w:val="23"/>
+          <w:lang w:val="es-CR"/>
+        </w:rPr>
+        <w:t>Al realizar una cita, se elige de un calendari</w:t>
+      </w:r>
+      <w:r>
+        <w:rPr>
+          <w:rFonts w:cs="Arial"/>
+          <w:color w:val="000000"/>
+          <w:sz w:val="23"/>
+          <w:szCs w:val="23"/>
+          <w:lang w:val="es-CR"/>
+        </w:rPr>
+        <w:t>o como se muestra en la figura17</w:t>
+      </w:r>
+      <w:r>
+        <w:rPr>
+          <w:rFonts w:cs="Arial"/>
+          <w:color w:val="000000"/>
+          <w:sz w:val="23"/>
+          <w:szCs w:val="23"/>
+          <w:lang w:val="es-CR"/>
+        </w:rPr>
+        <w:t xml:space="preserve">. </w:t>
       </w:r>
     </w:p>
     <w:p>
@@ -5278,7 +5917,7 @@
           <w:color w:val="000000"/>
           <w:sz w:val="23"/>
           <w:szCs w:val="23"/>
-          <w:lang w:val="es-ES" w:eastAsia="es-ES"/>
+          <w:lang w:val="es-CR" w:eastAsia="es-CR"/>
         </w:rPr>
         <w:lastRenderedPageBreak/>
         <w:drawing>
@@ -5297,7 +5936,7 @@
                     <pic:cNvPicPr/>
                   </pic:nvPicPr>
                   <pic:blipFill>
-                    <a:blip r:embed="rId22">
+                    <a:blip r:embed="rId26">
                       <a:extLst>
                         <a:ext uri="{28A0092B-C50C-407E-A947-70E740481C1C}">
                           <a14:useLocalDpi xmlns:a14="http://schemas.microsoft.com/office/drawing/2010/main" val="0"/>
@@ -5342,27 +5981,17 @@
           <w:szCs w:val="23"/>
           <w:lang w:val="es-CR"/>
         </w:rPr>
-        <w:t>Figura15</w:t>
-      </w:r>
-      <w:r>
-        <w:rPr>
-          <w:rFonts w:cs="Arial"/>
-          <w:color w:val="000000"/>
-          <w:sz w:val="23"/>
-          <w:szCs w:val="23"/>
-          <w:lang w:val="es-CR"/>
-        </w:rPr>
-        <w:t xml:space="preserve">. Pantalla </w:t>
-      </w:r>
-      <w:r>
-        <w:rPr>
-          <w:rFonts w:cs="Arial"/>
-          <w:color w:val="000000"/>
-          <w:sz w:val="23"/>
-          <w:szCs w:val="23"/>
-          <w:lang w:val="es-CR"/>
-        </w:rPr>
-        <w:t>de elección de fecha de cita</w:t>
+        <w:t>Figura17</w:t>
+      </w:r>
+      <w:r>
+        <w:rPr>
+          <w:rFonts w:cs="Arial"/>
+          <w:color w:val="000000"/>
+          <w:sz w:val="23"/>
+          <w:szCs w:val="23"/>
+          <w:lang w:val="es-CR"/>
+        </w:rPr>
+        <w:t>. Pantalla de elección de fecha de cita</w:t>
       </w:r>
     </w:p>
     <w:p>
@@ -5373,7 +6002,7 @@
           <w:lang w:val="es-CR"/>
         </w:rPr>
       </w:pPr>
-      <w:bookmarkStart w:id="16" w:name="_Toc383372124"/>
+      <w:bookmarkStart w:id="15" w:name="_Toc383372124"/>
       <w:r>
         <w:rPr>
           <w:rFonts w:eastAsia="Times New Roman"/>
@@ -5381,7 +6010,7 @@
         </w:rPr>
         <w:t>Interacción con sistemas externos</w:t>
       </w:r>
-      <w:bookmarkEnd w:id="16"/>
+      <w:bookmarkEnd w:id="15"/>
     </w:p>
     <w:p>
       <w:pPr>
@@ -5408,17 +6037,39 @@
           <w:szCs w:val="23"/>
           <w:lang w:val="es-CR"/>
         </w:rPr>
-        <w:t>Google M</w:t>
-      </w:r>
-      <w:r>
-        <w:rPr>
-          <w:rFonts w:cs="Arial"/>
-          <w:color w:val="000000"/>
-          <w:sz w:val="23"/>
-          <w:szCs w:val="23"/>
-          <w:lang w:val="es-CR"/>
-        </w:rPr>
-        <w:t>aps: Se utilizará para buscar los consultorios cercanos y además enviar una notificación si el usuario se encuentra lejos del consultorio y tiene una cita en este.</w:t>
+        <w:t xml:space="preserve">Google </w:t>
+      </w:r>
+      <w:proofErr w:type="spellStart"/>
+      <w:r>
+        <w:rPr>
+          <w:rFonts w:cs="Arial"/>
+          <w:color w:val="000000"/>
+          <w:sz w:val="23"/>
+          <w:szCs w:val="23"/>
+          <w:lang w:val="es-CR"/>
+        </w:rPr>
+        <w:t>M</w:t>
+      </w:r>
+      <w:r>
+        <w:rPr>
+          <w:rFonts w:cs="Arial"/>
+          <w:color w:val="000000"/>
+          <w:sz w:val="23"/>
+          <w:szCs w:val="23"/>
+          <w:lang w:val="es-CR"/>
+        </w:rPr>
+        <w:t>aps</w:t>
+      </w:r>
+      <w:proofErr w:type="spellEnd"/>
+      <w:r>
+        <w:rPr>
+          <w:rFonts w:cs="Arial"/>
+          <w:color w:val="000000"/>
+          <w:sz w:val="23"/>
+          <w:szCs w:val="23"/>
+          <w:lang w:val="es-CR"/>
+        </w:rPr>
+        <w:t>: Se utilizará para buscar los consultorios cercanos y además enviar una notificación si el usuario se encuentra lejos del consultorio y tiene una cita en este.</w:t>
       </w:r>
     </w:p>
     <w:p>
@@ -5498,6 +6149,8 @@
         </w:rPr>
         <w:tab/>
       </w:r>
+      <w:bookmarkStart w:id="16" w:name="_GoBack"/>
+      <w:bookmarkEnd w:id="16"/>
     </w:p>
     <w:sectPr>
       <w:pgSz w:w="12240" w:h="15840"/>
@@ -5510,7 +6163,7 @@
 </file>
 
 <file path=word/endnotes.xml><?xml version="1.0" encoding="utf-8"?>
-<w:endnotes xmlns:wpc="http://schemas.microsoft.com/office/word/2010/wordprocessingCanvas" xmlns:mc="http://schemas.openxmlformats.org/markup-compatibility/2006" xmlns:o="urn:schemas-microsoft-com:office:office" xmlns:r="http://schemas.openxmlformats.org/officeDocument/2006/relationships" xmlns:m="http://schemas.openxmlformats.org/officeDocument/2006/math" xmlns:v="urn:schemas-microsoft-com:vml" xmlns:wp14="http://schemas.microsoft.com/office/word/2010/wordprocessingDrawing" xmlns:wp="http://schemas.openxmlformats.org/drawingml/2006/wordprocessingDrawing" xmlns:w10="urn:schemas-microsoft-com:office:word" xmlns:w="http://schemas.openxmlformats.org/wordprocessingml/2006/main" xmlns:w14="http://schemas.microsoft.com/office/word/2010/wordml" xmlns:w15="http://schemas.microsoft.com/office/word/2012/wordml" xmlns:wpg="http://schemas.microsoft.com/office/word/2010/wordprocessingGroup" xmlns:wpi="http://schemas.microsoft.com/office/word/2010/wordprocessingInk" xmlns:wne="http://schemas.microsoft.com/office/word/2006/wordml" xmlns:wps="http://schemas.microsoft.com/office/word/2010/wordprocessingShape" mc:Ignorable="w14 w15 wp14">
+<w:endnotes xmlns:wpc="http://schemas.microsoft.com/office/word/2010/wordprocessingCanvas" xmlns:mc="http://schemas.openxmlformats.org/markup-compatibility/2006" xmlns:o="urn:schemas-microsoft-com:office:office" xmlns:r="http://schemas.openxmlformats.org/officeDocument/2006/relationships" xmlns:m="http://schemas.openxmlformats.org/officeDocument/2006/math" xmlns:v="urn:schemas-microsoft-com:vml" xmlns:wp14="http://schemas.microsoft.com/office/word/2010/wordprocessingDrawing" xmlns:wp="http://schemas.openxmlformats.org/drawingml/2006/wordprocessingDrawing" xmlns:w10="urn:schemas-microsoft-com:office:word" xmlns:w="http://schemas.openxmlformats.org/wordprocessingml/2006/main" xmlns:w14="http://schemas.microsoft.com/office/word/2010/wordml" xmlns:wpg="http://schemas.microsoft.com/office/word/2010/wordprocessingGroup" xmlns:wpi="http://schemas.microsoft.com/office/word/2010/wordprocessingInk" xmlns:wne="http://schemas.microsoft.com/office/word/2006/wordml" xmlns:wps="http://schemas.microsoft.com/office/word/2010/wordprocessingShape" mc:Ignorable="w14 wp14">
   <w:endnote w:type="separator" w:id="-1">
     <w:p>
       <w:pPr>
@@ -5535,7 +6188,7 @@
 </file>
 
 <file path=word/footnotes.xml><?xml version="1.0" encoding="utf-8"?>
-<w:footnotes xmlns:wpc="http://schemas.microsoft.com/office/word/2010/wordprocessingCanvas" xmlns:mc="http://schemas.openxmlformats.org/markup-compatibility/2006" xmlns:o="urn:schemas-microsoft-com:office:office" xmlns:r="http://schemas.openxmlformats.org/officeDocument/2006/relationships" xmlns:m="http://schemas.openxmlformats.org/officeDocument/2006/math" xmlns:v="urn:schemas-microsoft-com:vml" xmlns:wp14="http://schemas.microsoft.com/office/word/2010/wordprocessingDrawing" xmlns:wp="http://schemas.openxmlformats.org/drawingml/2006/wordprocessingDrawing" xmlns:w10="urn:schemas-microsoft-com:office:word" xmlns:w="http://schemas.openxmlformats.org/wordprocessingml/2006/main" xmlns:w14="http://schemas.microsoft.com/office/word/2010/wordml" xmlns:w15="http://schemas.microsoft.com/office/word/2012/wordml" xmlns:wpg="http://schemas.microsoft.com/office/word/2010/wordprocessingGroup" xmlns:wpi="http://schemas.microsoft.com/office/word/2010/wordprocessingInk" xmlns:wne="http://schemas.microsoft.com/office/word/2006/wordml" xmlns:wps="http://schemas.microsoft.com/office/word/2010/wordprocessingShape" mc:Ignorable="w14 w15 wp14">
+<w:footnotes xmlns:wpc="http://schemas.microsoft.com/office/word/2010/wordprocessingCanvas" xmlns:mc="http://schemas.openxmlformats.org/markup-compatibility/2006" xmlns:o="urn:schemas-microsoft-com:office:office" xmlns:r="http://schemas.openxmlformats.org/officeDocument/2006/relationships" xmlns:m="http://schemas.openxmlformats.org/officeDocument/2006/math" xmlns:v="urn:schemas-microsoft-com:vml" xmlns:wp14="http://schemas.microsoft.com/office/word/2010/wordprocessingDrawing" xmlns:wp="http://schemas.openxmlformats.org/drawingml/2006/wordprocessingDrawing" xmlns:w10="urn:schemas-microsoft-com:office:word" xmlns:w="http://schemas.openxmlformats.org/wordprocessingml/2006/main" xmlns:w14="http://schemas.microsoft.com/office/word/2010/wordml" xmlns:wpg="http://schemas.microsoft.com/office/word/2010/wordprocessingGroup" xmlns:wpi="http://schemas.microsoft.com/office/word/2010/wordprocessingInk" xmlns:wne="http://schemas.microsoft.com/office/word/2006/wordml" xmlns:wps="http://schemas.microsoft.com/office/word/2010/wordprocessingShape" mc:Ignorable="w14 wp14">
   <w:footnote w:type="separator" w:id="-1">
     <w:p>
       <w:pPr>
@@ -5560,7 +6213,7 @@
 </file>
 
 <file path=word/numbering.xml><?xml version="1.0" encoding="utf-8"?>
-<w:numbering xmlns:wpc="http://schemas.microsoft.com/office/word/2010/wordprocessingCanvas" xmlns:mc="http://schemas.openxmlformats.org/markup-compatibility/2006" xmlns:o="urn:schemas-microsoft-com:office:office" xmlns:r="http://schemas.openxmlformats.org/officeDocument/2006/relationships" xmlns:m="http://schemas.openxmlformats.org/officeDocument/2006/math" xmlns:v="urn:schemas-microsoft-com:vml" xmlns:wp14="http://schemas.microsoft.com/office/word/2010/wordprocessingDrawing" xmlns:wp="http://schemas.openxmlformats.org/drawingml/2006/wordprocessingDrawing" xmlns:w10="urn:schemas-microsoft-com:office:word" xmlns:w="http://schemas.openxmlformats.org/wordprocessingml/2006/main" xmlns:w14="http://schemas.microsoft.com/office/word/2010/wordml" xmlns:w15="http://schemas.microsoft.com/office/word/2012/wordml" xmlns:wpg="http://schemas.microsoft.com/office/word/2010/wordprocessingGroup" xmlns:wpi="http://schemas.microsoft.com/office/word/2010/wordprocessingInk" xmlns:wne="http://schemas.microsoft.com/office/word/2006/wordml" xmlns:wps="http://schemas.microsoft.com/office/word/2010/wordprocessingShape" mc:Ignorable="w14 w15 wp14">
+<w:numbering xmlns:wpc="http://schemas.microsoft.com/office/word/2010/wordprocessingCanvas" xmlns:mc="http://schemas.openxmlformats.org/markup-compatibility/2006" xmlns:o="urn:schemas-microsoft-com:office:office" xmlns:r="http://schemas.openxmlformats.org/officeDocument/2006/relationships" xmlns:m="http://schemas.openxmlformats.org/officeDocument/2006/math" xmlns:v="urn:schemas-microsoft-com:vml" xmlns:wp14="http://schemas.microsoft.com/office/word/2010/wordprocessingDrawing" xmlns:wp="http://schemas.openxmlformats.org/drawingml/2006/wordprocessingDrawing" xmlns:w10="urn:schemas-microsoft-com:office:word" xmlns:w="http://schemas.openxmlformats.org/wordprocessingml/2006/main" xmlns:w14="http://schemas.microsoft.com/office/word/2010/wordml" xmlns:wpg="http://schemas.microsoft.com/office/word/2010/wordprocessingGroup" xmlns:wpi="http://schemas.microsoft.com/office/word/2010/wordprocessingInk" xmlns:wne="http://schemas.microsoft.com/office/word/2006/wordml" xmlns:wps="http://schemas.microsoft.com/office/word/2010/wordprocessingShape" mc:Ignorable="w14 wp14">
   <w:abstractNum w:abstractNumId="0">
     <w:nsid w:val="02466F5D"/>
     <w:multiLevelType w:val="hybridMultilevel"/>
@@ -6297,7 +6950,7 @@
 </file>
 
 <file path=word/styles.xml><?xml version="1.0" encoding="utf-8"?>
-<w:styles xmlns:mc="http://schemas.openxmlformats.org/markup-compatibility/2006" xmlns:r="http://schemas.openxmlformats.org/officeDocument/2006/relationships" xmlns:w="http://schemas.openxmlformats.org/wordprocessingml/2006/main" xmlns:w14="http://schemas.microsoft.com/office/word/2010/wordml" xmlns:w15="http://schemas.microsoft.com/office/word/2012/wordml" mc:Ignorable="w14 w15">
+<w:styles xmlns:mc="http://schemas.openxmlformats.org/markup-compatibility/2006" xmlns:r="http://schemas.openxmlformats.org/officeDocument/2006/relationships" xmlns:w="http://schemas.openxmlformats.org/wordprocessingml/2006/main" xmlns:w14="http://schemas.microsoft.com/office/word/2010/wordml" mc:Ignorable="w14">
   <w:docDefaults>
     <w:rPrDefault>
       <w:rPr>
@@ -6313,378 +6966,144 @@
       </w:pPr>
     </w:pPrDefault>
   </w:docDefaults>
-  <w:latentStyles w:defLockedState="0" w:defUIPriority="99" w:defSemiHidden="0" w:defUnhideWhenUsed="0" w:defQFormat="0" w:count="371">
-    <w:lsdException w:name="Normal" w:uiPriority="0" w:qFormat="1"/>
-    <w:lsdException w:name="heading 1" w:uiPriority="9" w:qFormat="1"/>
-    <w:lsdException w:name="heading 2" w:semiHidden="1" w:uiPriority="9" w:unhideWhenUsed="1" w:qFormat="1"/>
-    <w:lsdException w:name="heading 3" w:semiHidden="1" w:uiPriority="9" w:unhideWhenUsed="1" w:qFormat="1"/>
-    <w:lsdException w:name="heading 4" w:semiHidden="1" w:uiPriority="9" w:unhideWhenUsed="1" w:qFormat="1"/>
-    <w:lsdException w:name="heading 5" w:semiHidden="1" w:uiPriority="9" w:unhideWhenUsed="1" w:qFormat="1"/>
-    <w:lsdException w:name="heading 6" w:semiHidden="1" w:uiPriority="9" w:unhideWhenUsed="1" w:qFormat="1"/>
-    <w:lsdException w:name="heading 7" w:semiHidden="1" w:uiPriority="9" w:unhideWhenUsed="1" w:qFormat="1"/>
-    <w:lsdException w:name="heading 8" w:semiHidden="1" w:uiPriority="9" w:unhideWhenUsed="1" w:qFormat="1"/>
-    <w:lsdException w:name="heading 9" w:semiHidden="1" w:uiPriority="9" w:unhideWhenUsed="1" w:qFormat="1"/>
-    <w:lsdException w:name="index 1" w:semiHidden="1" w:unhideWhenUsed="1"/>
-    <w:lsdException w:name="index 2" w:semiHidden="1" w:unhideWhenUsed="1"/>
-    <w:lsdException w:name="index 3" w:semiHidden="1" w:unhideWhenUsed="1"/>
-    <w:lsdException w:name="index 4" w:semiHidden="1" w:unhideWhenUsed="1"/>
-    <w:lsdException w:name="index 5" w:semiHidden="1" w:unhideWhenUsed="1"/>
-    <w:lsdException w:name="index 6" w:semiHidden="1" w:unhideWhenUsed="1"/>
-    <w:lsdException w:name="index 7" w:semiHidden="1" w:unhideWhenUsed="1"/>
-    <w:lsdException w:name="index 8" w:semiHidden="1" w:unhideWhenUsed="1"/>
-    <w:lsdException w:name="index 9" w:semiHidden="1" w:unhideWhenUsed="1"/>
-    <w:lsdException w:name="toc 1" w:semiHidden="1" w:uiPriority="39" w:unhideWhenUsed="1"/>
-    <w:lsdException w:name="toc 2" w:semiHidden="1" w:uiPriority="39" w:unhideWhenUsed="1"/>
-    <w:lsdException w:name="toc 3" w:semiHidden="1" w:uiPriority="39" w:unhideWhenUsed="1"/>
-    <w:lsdException w:name="toc 4" w:semiHidden="1" w:uiPriority="39" w:unhideWhenUsed="1"/>
-    <w:lsdException w:name="toc 5" w:semiHidden="1" w:uiPriority="39" w:unhideWhenUsed="1"/>
-    <w:lsdException w:name="toc 6" w:semiHidden="1" w:uiPriority="39" w:unhideWhenUsed="1"/>
-    <w:lsdException w:name="toc 7" w:semiHidden="1" w:uiPriority="39" w:unhideWhenUsed="1"/>
-    <w:lsdException w:name="toc 8" w:semiHidden="1" w:uiPriority="39" w:unhideWhenUsed="1"/>
-    <w:lsdException w:name="toc 9" w:semiHidden="1" w:uiPriority="39" w:unhideWhenUsed="1"/>
-    <w:lsdException w:name="Normal Indent" w:semiHidden="1" w:unhideWhenUsed="1"/>
-    <w:lsdException w:name="footnote text" w:semiHidden="1" w:unhideWhenUsed="1"/>
-    <w:lsdException w:name="annotation text" w:semiHidden="1" w:unhideWhenUsed="1"/>
-    <w:lsdException w:name="header" w:semiHidden="1" w:unhideWhenUsed="1"/>
-    <w:lsdException w:name="footer" w:semiHidden="1" w:unhideWhenUsed="1"/>
-    <w:lsdException w:name="index heading" w:semiHidden="1" w:unhideWhenUsed="1"/>
-    <w:lsdException w:name="caption" w:semiHidden="1" w:uiPriority="35" w:unhideWhenUsed="1" w:qFormat="1"/>
-    <w:lsdException w:name="table of figures" w:semiHidden="1" w:unhideWhenUsed="1"/>
-    <w:lsdException w:name="envelope address" w:semiHidden="1" w:unhideWhenUsed="1"/>
-    <w:lsdException w:name="envelope return" w:semiHidden="1" w:unhideWhenUsed="1"/>
-    <w:lsdException w:name="footnote reference" w:semiHidden="1" w:unhideWhenUsed="1"/>
-    <w:lsdException w:name="annotation reference" w:semiHidden="1" w:unhideWhenUsed="1"/>
-    <w:lsdException w:name="line number" w:semiHidden="1" w:unhideWhenUsed="1"/>
-    <w:lsdException w:name="page number" w:semiHidden="1" w:unhideWhenUsed="1"/>
-    <w:lsdException w:name="endnote reference" w:semiHidden="1" w:unhideWhenUsed="1"/>
-    <w:lsdException w:name="endnote text" w:semiHidden="1" w:unhideWhenUsed="1"/>
-    <w:lsdException w:name="table of authorities" w:semiHidden="1" w:unhideWhenUsed="1"/>
-    <w:lsdException w:name="macro" w:semiHidden="1" w:unhideWhenUsed="1"/>
-    <w:lsdException w:name="toa heading" w:semiHidden="1" w:unhideWhenUsed="1"/>
-    <w:lsdException w:name="List" w:semiHidden="1" w:unhideWhenUsed="1"/>
-    <w:lsdException w:name="List Bullet" w:semiHidden="1" w:unhideWhenUsed="1"/>
-    <w:lsdException w:name="List Number" w:semiHidden="1" w:unhideWhenUsed="1"/>
-    <w:lsdException w:name="List 2" w:semiHidden="1" w:unhideWhenUsed="1"/>
-    <w:lsdException w:name="List 3" w:semiHidden="1" w:unhideWhenUsed="1"/>
-    <w:lsdException w:name="List 4" w:semiHidden="1" w:unhideWhenUsed="1"/>
-    <w:lsdException w:name="List 5" w:semiHidden="1" w:unhideWhenUsed="1"/>
-    <w:lsdException w:name="List Bullet 2" w:semiHidden="1" w:unhideWhenUsed="1"/>
-    <w:lsdException w:name="List Bullet 3" w:semiHidden="1" w:unhideWhenUsed="1"/>
-    <w:lsdException w:name="List Bullet 4" w:semiHidden="1" w:unhideWhenUsed="1"/>
-    <w:lsdException w:name="List Bullet 5" w:semiHidden="1" w:unhideWhenUsed="1"/>
-    <w:lsdException w:name="List Number 2" w:semiHidden="1" w:unhideWhenUsed="1"/>
-    <w:lsdException w:name="List Number 3" w:semiHidden="1" w:unhideWhenUsed="1"/>
-    <w:lsdException w:name="List Number 4" w:semiHidden="1" w:unhideWhenUsed="1"/>
-    <w:lsdException w:name="List Number 5" w:semiHidden="1" w:unhideWhenUsed="1"/>
-    <w:lsdException w:name="Title" w:uiPriority="0" w:qFormat="1"/>
-    <w:lsdException w:name="Closing" w:semiHidden="1" w:unhideWhenUsed="1"/>
-    <w:lsdException w:name="Signature" w:semiHidden="1" w:unhideWhenUsed="1"/>
-    <w:lsdException w:name="Default Paragraph Font" w:semiHidden="1" w:uiPriority="1" w:unhideWhenUsed="1"/>
-    <w:lsdException w:name="Body Text" w:semiHidden="1" w:unhideWhenUsed="1"/>
-    <w:lsdException w:name="Body Text Indent" w:semiHidden="1" w:unhideWhenUsed="1"/>
-    <w:lsdException w:name="List Continue" w:semiHidden="1" w:unhideWhenUsed="1"/>
-    <w:lsdException w:name="List Continue 2" w:semiHidden="1" w:unhideWhenUsed="1"/>
-    <w:lsdException w:name="List Continue 3" w:semiHidden="1" w:unhideWhenUsed="1"/>
-    <w:lsdException w:name="List Continue 4" w:semiHidden="1" w:unhideWhenUsed="1"/>
-    <w:lsdException w:name="List Continue 5" w:semiHidden="1" w:unhideWhenUsed="1"/>
-    <w:lsdException w:name="Message Header" w:semiHidden="1" w:unhideWhenUsed="1"/>
-    <w:lsdException w:name="Subtitle" w:uiPriority="11" w:qFormat="1"/>
-    <w:lsdException w:name="Salutation" w:semiHidden="1" w:unhideWhenUsed="1"/>
-    <w:lsdException w:name="Date" w:semiHidden="1" w:unhideWhenUsed="1"/>
-    <w:lsdException w:name="Body Text First Indent" w:semiHidden="1" w:unhideWhenUsed="1"/>
-    <w:lsdException w:name="Body Text First Indent 2" w:semiHidden="1" w:unhideWhenUsed="1"/>
-    <w:lsdException w:name="Note Heading" w:semiHidden="1" w:unhideWhenUsed="1"/>
-    <w:lsdException w:name="Body Text 2" w:semiHidden="1" w:unhideWhenUsed="1"/>
-    <w:lsdException w:name="Body Text 3" w:semiHidden="1" w:unhideWhenUsed="1"/>
-    <w:lsdException w:name="Body Text Indent 2" w:semiHidden="1" w:unhideWhenUsed="1"/>
-    <w:lsdException w:name="Body Text Indent 3" w:semiHidden="1" w:unhideWhenUsed="1"/>
-    <w:lsdException w:name="Block Text" w:semiHidden="1" w:unhideWhenUsed="1"/>
-    <w:lsdException w:name="Hyperlink" w:semiHidden="1" w:unhideWhenUsed="1"/>
-    <w:lsdException w:name="FollowedHyperlink" w:semiHidden="1" w:unhideWhenUsed="1"/>
-    <w:lsdException w:name="Strong" w:uiPriority="22" w:qFormat="1"/>
-    <w:lsdException w:name="Emphasis" w:uiPriority="20" w:qFormat="1"/>
-    <w:lsdException w:name="Document Map" w:semiHidden="1" w:unhideWhenUsed="1"/>
-    <w:lsdException w:name="Plain Text" w:semiHidden="1" w:unhideWhenUsed="1"/>
-    <w:lsdException w:name="E-mail Signature" w:semiHidden="1" w:unhideWhenUsed="1"/>
-    <w:lsdException w:name="HTML Top of Form" w:semiHidden="1" w:unhideWhenUsed="1"/>
-    <w:lsdException w:name="HTML Bottom of Form" w:semiHidden="1" w:unhideWhenUsed="1"/>
-    <w:lsdException w:name="Normal (Web)" w:semiHidden="1" w:unhideWhenUsed="1"/>
-    <w:lsdException w:name="HTML Acronym" w:semiHidden="1" w:unhideWhenUsed="1"/>
-    <w:lsdException w:name="HTML Address" w:semiHidden="1" w:unhideWhenUsed="1"/>
-    <w:lsdException w:name="HTML Cite" w:semiHidden="1" w:unhideWhenUsed="1"/>
-    <w:lsdException w:name="HTML Code" w:semiHidden="1" w:unhideWhenUsed="1"/>
-    <w:lsdException w:name="HTML Definition" w:semiHidden="1" w:unhideWhenUsed="1"/>
-    <w:lsdException w:name="HTML Keyboard" w:semiHidden="1" w:unhideWhenUsed="1"/>
-    <w:lsdException w:name="HTML Preformatted" w:semiHidden="1" w:unhideWhenUsed="1"/>
-    <w:lsdException w:name="HTML Sample" w:semiHidden="1" w:unhideWhenUsed="1"/>
-    <w:lsdException w:name="HTML Typewriter" w:semiHidden="1" w:unhideWhenUsed="1"/>
-    <w:lsdException w:name="HTML Variable" w:semiHidden="1" w:unhideWhenUsed="1"/>
-    <w:lsdException w:name="Normal Table" w:semiHidden="1" w:unhideWhenUsed="1"/>
-    <w:lsdException w:name="annotation subject" w:semiHidden="1" w:unhideWhenUsed="1"/>
-    <w:lsdException w:name="No List" w:semiHidden="1" w:unhideWhenUsed="1"/>
-    <w:lsdException w:name="Outline List 1" w:semiHidden="1" w:unhideWhenUsed="1"/>
-    <w:lsdException w:name="Outline List 2" w:semiHidden="1" w:unhideWhenUsed="1"/>
-    <w:lsdException w:name="Outline List 3" w:semiHidden="1" w:unhideWhenUsed="1"/>
-    <w:lsdException w:name="Table Simple 1" w:semiHidden="1" w:unhideWhenUsed="1"/>
-    <w:lsdException w:name="Table Simple 2" w:semiHidden="1" w:unhideWhenUsed="1"/>
-    <w:lsdException w:name="Table Simple 3" w:semiHidden="1" w:unhideWhenUsed="1"/>
-    <w:lsdException w:name="Table Classic 1" w:semiHidden="1" w:unhideWhenUsed="1"/>
-    <w:lsdException w:name="Table Classic 2" w:semiHidden="1" w:unhideWhenUsed="1"/>
-    <w:lsdException w:name="Table Classic 3" w:semiHidden="1" w:unhideWhenUsed="1"/>
-    <w:lsdException w:name="Table Classic 4" w:semiHidden="1" w:unhideWhenUsed="1"/>
-    <w:lsdException w:name="Table Colorful 1" w:semiHidden="1" w:unhideWhenUsed="1"/>
-    <w:lsdException w:name="Table Colorful 2" w:semiHidden="1" w:unhideWhenUsed="1"/>
-    <w:lsdException w:name="Table Colorful 3" w:semiHidden="1" w:unhideWhenUsed="1"/>
-    <w:lsdException w:name="Table Columns 1" w:semiHidden="1" w:unhideWhenUsed="1"/>
-    <w:lsdException w:name="Table Columns 2" w:semiHidden="1" w:unhideWhenUsed="1"/>
-    <w:lsdException w:name="Table Columns 3" w:semiHidden="1" w:unhideWhenUsed="1"/>
-    <w:lsdException w:name="Table Columns 4" w:semiHidden="1" w:unhideWhenUsed="1"/>
-    <w:lsdException w:name="Table Columns 5" w:semiHidden="1" w:unhideWhenUsed="1"/>
-    <w:lsdException w:name="Table Grid 1" w:semiHidden="1" w:unhideWhenUsed="1"/>
-    <w:lsdException w:name="Table Grid 2" w:semiHidden="1" w:unhideWhenUsed="1"/>
-    <w:lsdException w:name="Table Grid 3" w:semiHidden="1" w:unhideWhenUsed="1"/>
-    <w:lsdException w:name="Table Grid 4" w:semiHidden="1" w:unhideWhenUsed="1"/>
-    <w:lsdException w:name="Table Grid 5" w:semiHidden="1" w:unhideWhenUsed="1"/>
-    <w:lsdException w:name="Table Grid 6" w:semiHidden="1" w:unhideWhenUsed="1"/>
-    <w:lsdException w:name="Table Grid 7" w:semiHidden="1" w:unhideWhenUsed="1"/>
-    <w:lsdException w:name="Table Grid 8" w:semiHidden="1" w:unhideWhenUsed="1"/>
-    <w:lsdException w:name="Table List 1" w:semiHidden="1" w:unhideWhenUsed="1"/>
-    <w:lsdException w:name="Table List 2" w:semiHidden="1" w:unhideWhenUsed="1"/>
-    <w:lsdException w:name="Table List 3" w:semiHidden="1" w:unhideWhenUsed="1"/>
-    <w:lsdException w:name="Table List 4" w:semiHidden="1" w:unhideWhenUsed="1"/>
-    <w:lsdException w:name="Table List 5" w:semiHidden="1" w:unhideWhenUsed="1"/>
-    <w:lsdException w:name="Table List 6" w:semiHidden="1" w:unhideWhenUsed="1"/>
-    <w:lsdException w:name="Table List 7" w:semiHidden="1" w:unhideWhenUsed="1"/>
-    <w:lsdException w:name="Table List 8" w:semiHidden="1" w:unhideWhenUsed="1"/>
-    <w:lsdException w:name="Table 3D effects 1" w:semiHidden="1" w:unhideWhenUsed="1"/>
-    <w:lsdException w:name="Table 3D effects 2" w:semiHidden="1" w:unhideWhenUsed="1"/>
-    <w:lsdException w:name="Table 3D effects 3" w:semiHidden="1" w:unhideWhenUsed="1"/>
-    <w:lsdException w:name="Table Contemporary" w:semiHidden="1" w:unhideWhenUsed="1"/>
-    <w:lsdException w:name="Table Elegant" w:semiHidden="1" w:unhideWhenUsed="1"/>
-    <w:lsdException w:name="Table Professional" w:semiHidden="1" w:unhideWhenUsed="1"/>
-    <w:lsdException w:name="Table Subtle 1" w:semiHidden="1" w:unhideWhenUsed="1"/>
-    <w:lsdException w:name="Table Subtle 2" w:semiHidden="1" w:unhideWhenUsed="1"/>
-    <w:lsdException w:name="Table Web 1" w:semiHidden="1" w:unhideWhenUsed="1"/>
-    <w:lsdException w:name="Table Web 2" w:semiHidden="1" w:unhideWhenUsed="1"/>
-    <w:lsdException w:name="Table Web 3" w:semiHidden="1" w:unhideWhenUsed="1"/>
-    <w:lsdException w:name="Balloon Text" w:semiHidden="1" w:unhideWhenUsed="1"/>
-    <w:lsdException w:name="Table Grid" w:uiPriority="39"/>
-    <w:lsdException w:name="Table Theme" w:semiHidden="1" w:unhideWhenUsed="1"/>
-    <w:lsdException w:name="Placeholder Text" w:semiHidden="1"/>
-    <w:lsdException w:name="No Spacing" w:uiPriority="1" w:qFormat="1"/>
-    <w:lsdException w:name="Light Shading" w:uiPriority="60"/>
-    <w:lsdException w:name="Light List" w:uiPriority="61"/>
-    <w:lsdException w:name="Light Grid" w:uiPriority="62"/>
-    <w:lsdException w:name="Medium Shading 1" w:uiPriority="63"/>
-    <w:lsdException w:name="Medium Shading 2" w:uiPriority="64"/>
-    <w:lsdException w:name="Medium List 1" w:uiPriority="65"/>
-    <w:lsdException w:name="Medium List 2" w:uiPriority="66"/>
-    <w:lsdException w:name="Medium Grid 1" w:uiPriority="67"/>
-    <w:lsdException w:name="Medium Grid 2" w:uiPriority="68"/>
-    <w:lsdException w:name="Medium Grid 3" w:uiPriority="69"/>
-    <w:lsdException w:name="Dark List" w:uiPriority="70"/>
-    <w:lsdException w:name="Colorful Shading" w:uiPriority="71"/>
-    <w:lsdException w:name="Colorful List" w:uiPriority="72"/>
-    <w:lsdException w:name="Colorful Grid" w:uiPriority="73"/>
-    <w:lsdException w:name="Light Shading Accent 1" w:uiPriority="60"/>
-    <w:lsdException w:name="Light List Accent 1" w:uiPriority="61"/>
-    <w:lsdException w:name="Light Grid Accent 1" w:uiPriority="62"/>
-    <w:lsdException w:name="Medium Shading 1 Accent 1" w:uiPriority="63"/>
-    <w:lsdException w:name="Medium Shading 2 Accent 1" w:uiPriority="64"/>
-    <w:lsdException w:name="Medium List 1 Accent 1" w:uiPriority="65"/>
-    <w:lsdException w:name="Revision" w:semiHidden="1"/>
-    <w:lsdException w:name="List Paragraph" w:uiPriority="34" w:qFormat="1"/>
-    <w:lsdException w:name="Quote" w:uiPriority="29" w:qFormat="1"/>
-    <w:lsdException w:name="Intense Quote" w:uiPriority="30" w:qFormat="1"/>
-    <w:lsdException w:name="Medium List 2 Accent 1" w:uiPriority="66"/>
-    <w:lsdException w:name="Medium Grid 1 Accent 1" w:uiPriority="67"/>
-    <w:lsdException w:name="Medium Grid 2 Accent 1" w:uiPriority="68"/>
-    <w:lsdException w:name="Medium Grid 3 Accent 1" w:uiPriority="69"/>
-    <w:lsdException w:name="Dark List Accent 1" w:uiPriority="70"/>
-    <w:lsdException w:name="Colorful Shading Accent 1" w:uiPriority="71"/>
-    <w:lsdException w:name="Colorful List Accent 1" w:uiPriority="72"/>
-    <w:lsdException w:name="Colorful Grid Accent 1" w:uiPriority="73"/>
-    <w:lsdException w:name="Light Shading Accent 2" w:uiPriority="60"/>
-    <w:lsdException w:name="Light List Accent 2" w:uiPriority="61"/>
-    <w:lsdException w:name="Light Grid Accent 2" w:uiPriority="62"/>
-    <w:lsdException w:name="Medium Shading 1 Accent 2" w:uiPriority="63"/>
-    <w:lsdException w:name="Medium Shading 2 Accent 2" w:uiPriority="64"/>
-    <w:lsdException w:name="Medium List 1 Accent 2" w:uiPriority="65"/>
-    <w:lsdException w:name="Medium List 2 Accent 2" w:uiPriority="66"/>
-    <w:lsdException w:name="Medium Grid 1 Accent 2" w:uiPriority="67"/>
-    <w:lsdException w:name="Medium Grid 2 Accent 2" w:uiPriority="68"/>
-    <w:lsdException w:name="Medium Grid 3 Accent 2" w:uiPriority="69"/>
-    <w:lsdException w:name="Dark List Accent 2" w:uiPriority="70"/>
-    <w:lsdException w:name="Colorful Shading Accent 2" w:uiPriority="71"/>
-    <w:lsdException w:name="Colorful List Accent 2" w:uiPriority="72"/>
-    <w:lsdException w:name="Colorful Grid Accent 2" w:uiPriority="73"/>
-    <w:lsdException w:name="Light Shading Accent 3" w:uiPriority="60"/>
-    <w:lsdException w:name="Light List Accent 3" w:uiPriority="61"/>
-    <w:lsdException w:name="Light Grid Accent 3" w:uiPriority="62"/>
-    <w:lsdException w:name="Medium Shading 1 Accent 3" w:uiPriority="63"/>
-    <w:lsdException w:name="Medium Shading 2 Accent 3" w:uiPriority="64"/>
-    <w:lsdException w:name="Medium List 1 Accent 3" w:uiPriority="65"/>
-    <w:lsdException w:name="Medium List 2 Accent 3" w:uiPriority="66"/>
-    <w:lsdException w:name="Medium Grid 1 Accent 3" w:uiPriority="67"/>
-    <w:lsdException w:name="Medium Grid 2 Accent 3" w:uiPriority="68"/>
-    <w:lsdException w:name="Medium Grid 3 Accent 3" w:uiPriority="69"/>
-    <w:lsdException w:name="Dark List Accent 3" w:uiPriority="70"/>
-    <w:lsdException w:name="Colorful Shading Accent 3" w:uiPriority="71"/>
-    <w:lsdException w:name="Colorful List Accent 3" w:uiPriority="72"/>
-    <w:lsdException w:name="Colorful Grid Accent 3" w:uiPriority="73"/>
-    <w:lsdException w:name="Light Shading Accent 4" w:uiPriority="60"/>
-    <w:lsdException w:name="Light List Accent 4" w:uiPriority="61"/>
-    <w:lsdException w:name="Light Grid Accent 4" w:uiPriority="62"/>
-    <w:lsdException w:name="Medium Shading 1 Accent 4" w:uiPriority="63"/>
-    <w:lsdException w:name="Medium Shading 2 Accent 4" w:uiPriority="64"/>
-    <w:lsdException w:name="Medium List 1 Accent 4" w:uiPriority="65"/>
-    <w:lsdException w:name="Medium List 2 Accent 4" w:uiPriority="66"/>
-    <w:lsdException w:name="Medium Grid 1 Accent 4" w:uiPriority="67"/>
-    <w:lsdException w:name="Medium Grid 2 Accent 4" w:uiPriority="68"/>
-    <w:lsdException w:name="Medium Grid 3 Accent 4" w:uiPriority="69"/>
-    <w:lsdException w:name="Dark List Accent 4" w:uiPriority="70"/>
-    <w:lsdException w:name="Colorful Shading Accent 4" w:uiPriority="71"/>
-    <w:lsdException w:name="Colorful List Accent 4" w:uiPriority="72"/>
-    <w:lsdException w:name="Colorful Grid Accent 4" w:uiPriority="73"/>
-    <w:lsdException w:name="Light Shading Accent 5" w:uiPriority="60"/>
-    <w:lsdException w:name="Light List Accent 5" w:uiPriority="61"/>
-    <w:lsdException w:name="Light Grid Accent 5" w:uiPriority="62"/>
-    <w:lsdException w:name="Medium Shading 1 Accent 5" w:uiPriority="63"/>
-    <w:lsdException w:name="Medium Shading 2 Accent 5" w:uiPriority="64"/>
-    <w:lsdException w:name="Medium List 1 Accent 5" w:uiPriority="65"/>
-    <w:lsdException w:name="Medium List 2 Accent 5" w:uiPriority="66"/>
-    <w:lsdException w:name="Medium Grid 1 Accent 5" w:uiPriority="67"/>
-    <w:lsdException w:name="Medium Grid 2 Accent 5" w:uiPriority="68"/>
-    <w:lsdException w:name="Medium Grid 3 Accent 5" w:uiPriority="69"/>
-    <w:lsdException w:name="Dark List Accent 5" w:uiPriority="70"/>
-    <w:lsdException w:name="Colorful Shading Accent 5" w:uiPriority="71"/>
-    <w:lsdException w:name="Colorful List Accent 5" w:uiPriority="72"/>
-    <w:lsdException w:name="Colorful Grid Accent 5" w:uiPriority="73"/>
-    <w:lsdException w:name="Light Shading Accent 6" w:uiPriority="60"/>
-    <w:lsdException w:name="Light List Accent 6" w:uiPriority="61"/>
-    <w:lsdException w:name="Light Grid Accent 6" w:uiPriority="62"/>
-    <w:lsdException w:name="Medium Shading 1 Accent 6" w:uiPriority="63"/>
-    <w:lsdException w:name="Medium Shading 2 Accent 6" w:uiPriority="64"/>
-    <w:lsdException w:name="Medium List 1 Accent 6" w:uiPriority="65"/>
-    <w:lsdException w:name="Medium List 2 Accent 6" w:uiPriority="66"/>
-    <w:lsdException w:name="Medium Grid 1 Accent 6" w:uiPriority="67"/>
-    <w:lsdException w:name="Medium Grid 2 Accent 6" w:uiPriority="68"/>
-    <w:lsdException w:name="Medium Grid 3 Accent 6" w:uiPriority="69"/>
-    <w:lsdException w:name="Dark List Accent 6" w:uiPriority="70"/>
-    <w:lsdException w:name="Colorful Shading Accent 6" w:uiPriority="71"/>
-    <w:lsdException w:name="Colorful List Accent 6" w:uiPriority="72"/>
-    <w:lsdException w:name="Colorful Grid Accent 6" w:uiPriority="73"/>
-    <w:lsdException w:name="Subtle Emphasis" w:uiPriority="19" w:qFormat="1"/>
-    <w:lsdException w:name="Intense Emphasis" w:uiPriority="21" w:qFormat="1"/>
-    <w:lsdException w:name="Subtle Reference" w:uiPriority="31" w:qFormat="1"/>
-    <w:lsdException w:name="Intense Reference" w:uiPriority="32" w:qFormat="1"/>
-    <w:lsdException w:name="Book Title" w:uiPriority="33" w:qFormat="1"/>
-    <w:lsdException w:name="Bibliography" w:semiHidden="1" w:uiPriority="37" w:unhideWhenUsed="1"/>
-    <w:lsdException w:name="TOC Heading" w:semiHidden="1" w:uiPriority="39" w:unhideWhenUsed="1" w:qFormat="1"/>
-    <w:lsdException w:name="Plain Table 1" w:uiPriority="41"/>
-    <w:lsdException w:name="Plain Table 2" w:uiPriority="42"/>
-    <w:lsdException w:name="Plain Table 3" w:uiPriority="43"/>
-    <w:lsdException w:name="Plain Table 4" w:uiPriority="44"/>
-    <w:lsdException w:name="Plain Table 5" w:uiPriority="45"/>
-    <w:lsdException w:name="Grid Table Light" w:uiPriority="40"/>
-    <w:lsdException w:name="Grid Table 1 Light" w:uiPriority="46"/>
-    <w:lsdException w:name="Grid Table 2" w:uiPriority="47"/>
-    <w:lsdException w:name="Grid Table 3" w:uiPriority="48"/>
-    <w:lsdException w:name="Grid Table 4" w:uiPriority="49"/>
-    <w:lsdException w:name="Grid Table 5 Dark" w:uiPriority="50"/>
-    <w:lsdException w:name="Grid Table 6 Colorful" w:uiPriority="51"/>
-    <w:lsdException w:name="Grid Table 7 Colorful" w:uiPriority="52"/>
-    <w:lsdException w:name="Grid Table 1 Light Accent 1" w:uiPriority="46"/>
-    <w:lsdException w:name="Grid Table 2 Accent 1" w:uiPriority="47"/>
-    <w:lsdException w:name="Grid Table 3 Accent 1" w:uiPriority="48"/>
-    <w:lsdException w:name="Grid Table 4 Accent 1" w:uiPriority="49"/>
-    <w:lsdException w:name="Grid Table 5 Dark Accent 1" w:uiPriority="50"/>
-    <w:lsdException w:name="Grid Table 6 Colorful Accent 1" w:uiPriority="51"/>
-    <w:lsdException w:name="Grid Table 7 Colorful Accent 1" w:uiPriority="52"/>
-    <w:lsdException w:name="Grid Table 1 Light Accent 2" w:uiPriority="46"/>
-    <w:lsdException w:name="Grid Table 2 Accent 2" w:uiPriority="47"/>
-    <w:lsdException w:name="Grid Table 3 Accent 2" w:uiPriority="48"/>
-    <w:lsdException w:name="Grid Table 4 Accent 2" w:uiPriority="49"/>
-    <w:lsdException w:name="Grid Table 5 Dark Accent 2" w:uiPriority="50"/>
-    <w:lsdException w:name="Grid Table 6 Colorful Accent 2" w:uiPriority="51"/>
-    <w:lsdException w:name="Grid Table 7 Colorful Accent 2" w:uiPriority="52"/>
-    <w:lsdException w:name="Grid Table 1 Light Accent 3" w:uiPriority="46"/>
-    <w:lsdException w:name="Grid Table 2 Accent 3" w:uiPriority="47"/>
-    <w:lsdException w:name="Grid Table 3 Accent 3" w:uiPriority="48"/>
-    <w:lsdException w:name="Grid Table 4 Accent 3" w:uiPriority="49"/>
-    <w:lsdException w:name="Grid Table 5 Dark Accent 3" w:uiPriority="50"/>
-    <w:lsdException w:name="Grid Table 6 Colorful Accent 3" w:uiPriority="51"/>
-    <w:lsdException w:name="Grid Table 7 Colorful Accent 3" w:uiPriority="52"/>
-    <w:lsdException w:name="Grid Table 1 Light Accent 4" w:uiPriority="46"/>
-    <w:lsdException w:name="Grid Table 2 Accent 4" w:uiPriority="47"/>
-    <w:lsdException w:name="Grid Table 3 Accent 4" w:uiPriority="48"/>
-    <w:lsdException w:name="Grid Table 4 Accent 4" w:uiPriority="49"/>
-    <w:lsdException w:name="Grid Table 5 Dark Accent 4" w:uiPriority="50"/>
-    <w:lsdException w:name="Grid Table 6 Colorful Accent 4" w:uiPriority="51"/>
-    <w:lsdException w:name="Grid Table 7 Colorful Accent 4" w:uiPriority="52"/>
-    <w:lsdException w:name="Grid Table 1 Light Accent 5" w:uiPriority="46"/>
-    <w:lsdException w:name="Grid Table 2 Accent 5" w:uiPriority="47"/>
-    <w:lsdException w:name="Grid Table 3 Accent 5" w:uiPriority="48"/>
-    <w:lsdException w:name="Grid Table 4 Accent 5" w:uiPriority="49"/>
-    <w:lsdException w:name="Grid Table 5 Dark Accent 5" w:uiPriority="50"/>
-    <w:lsdException w:name="Grid Table 6 Colorful Accent 5" w:uiPriority="51"/>
-    <w:lsdException w:name="Grid Table 7 Colorful Accent 5" w:uiPriority="52"/>
-    <w:lsdException w:name="Grid Table 1 Light Accent 6" w:uiPriority="46"/>
-    <w:lsdException w:name="Grid Table 2 Accent 6" w:uiPriority="47"/>
-    <w:lsdException w:name="Grid Table 3 Accent 6" w:uiPriority="48"/>
-    <w:lsdException w:name="Grid Table 4 Accent 6" w:uiPriority="49"/>
-    <w:lsdException w:name="Grid Table 5 Dark Accent 6" w:uiPriority="50"/>
-    <w:lsdException w:name="Grid Table 6 Colorful Accent 6" w:uiPriority="51"/>
-    <w:lsdException w:name="Grid Table 7 Colorful Accent 6" w:uiPriority="52"/>
-    <w:lsdException w:name="List Table 1 Light" w:uiPriority="46"/>
-    <w:lsdException w:name="List Table 2" w:uiPriority="47"/>
-    <w:lsdException w:name="List Table 3" w:uiPriority="48"/>
-    <w:lsdException w:name="List Table 4" w:uiPriority="49"/>
-    <w:lsdException w:name="List Table 5 Dark" w:uiPriority="50"/>
-    <w:lsdException w:name="List Table 6 Colorful" w:uiPriority="51"/>
-    <w:lsdException w:name="List Table 7 Colorful" w:uiPriority="52"/>
-    <w:lsdException w:name="List Table 1 Light Accent 1" w:uiPriority="46"/>
-    <w:lsdException w:name="List Table 2 Accent 1" w:uiPriority="47"/>
-    <w:lsdException w:name="List Table 3 Accent 1" w:uiPriority="48"/>
-    <w:lsdException w:name="List Table 4 Accent 1" w:uiPriority="49"/>
-    <w:lsdException w:name="List Table 5 Dark Accent 1" w:uiPriority="50"/>
-    <w:lsdException w:name="List Table 6 Colorful Accent 1" w:uiPriority="51"/>
-    <w:lsdException w:name="List Table 7 Colorful Accent 1" w:uiPriority="52"/>
-    <w:lsdException w:name="List Table 1 Light Accent 2" w:uiPriority="46"/>
-    <w:lsdException w:name="List Table 2 Accent 2" w:uiPriority="47"/>
-    <w:lsdException w:name="List Table 3 Accent 2" w:uiPriority="48"/>
-    <w:lsdException w:name="List Table 4 Accent 2" w:uiPriority="49"/>
-    <w:lsdException w:name="List Table 5 Dark Accent 2" w:uiPriority="50"/>
-    <w:lsdException w:name="List Table 6 Colorful Accent 2" w:uiPriority="51"/>
-    <w:lsdException w:name="List Table 7 Colorful Accent 2" w:uiPriority="52"/>
-    <w:lsdException w:name="List Table 1 Light Accent 3" w:uiPriority="46"/>
-    <w:lsdException w:name="List Table 2 Accent 3" w:uiPriority="47"/>
-    <w:lsdException w:name="List Table 3 Accent 3" w:uiPriority="48"/>
-    <w:lsdException w:name="List Table 4 Accent 3" w:uiPriority="49"/>
-    <w:lsdException w:name="List Table 5 Dark Accent 3" w:uiPriority="50"/>
-    <w:lsdException w:name="List Table 6 Colorful Accent 3" w:uiPriority="51"/>
-    <w:lsdException w:name="List Table 7 Colorful Accent 3" w:uiPriority="52"/>
-    <w:lsdException w:name="List Table 1 Light Accent 4" w:uiPriority="46"/>
-    <w:lsdException w:name="List Table 2 Accent 4" w:uiPriority="47"/>
-    <w:lsdException w:name="List Table 3 Accent 4" w:uiPriority="48"/>
-    <w:lsdException w:name="List Table 4 Accent 4" w:uiPriority="49"/>
-    <w:lsdException w:name="List Table 5 Dark Accent 4" w:uiPriority="50"/>
-    <w:lsdException w:name="List Table 6 Colorful Accent 4" w:uiPriority="51"/>
-    <w:lsdException w:name="List Table 7 Colorful Accent 4" w:uiPriority="52"/>
-    <w:lsdException w:name="List Table 1 Light Accent 5" w:uiPriority="46"/>
-    <w:lsdException w:name="List Table 2 Accent 5" w:uiPriority="47"/>
-    <w:lsdException w:name="List Table 3 Accent 5" w:uiPriority="48"/>
-    <w:lsdException w:name="List Table 4 Accent 5" w:uiPriority="49"/>
-    <w:lsdException w:name="List Table 5 Dark Accent 5" w:uiPriority="50"/>
-    <w:lsdException w:name="List Table 6 Colorful Accent 5" w:uiPriority="51"/>
-    <w:lsdException w:name="List Table 7 Colorful Accent 5" w:uiPriority="52"/>
-    <w:lsdException w:name="List Table 1 Light Accent 6" w:uiPriority="46"/>
-    <w:lsdException w:name="List Table 2 Accent 6" w:uiPriority="47"/>
-    <w:lsdException w:name="List Table 3 Accent 6" w:uiPriority="48"/>
-    <w:lsdException w:name="List Table 4 Accent 6" w:uiPriority="49"/>
-    <w:lsdException w:name="List Table 5 Dark Accent 6" w:uiPriority="50"/>
-    <w:lsdException w:name="List Table 6 Colorful Accent 6" w:uiPriority="51"/>
-    <w:lsdException w:name="List Table 7 Colorful Accent 6" w:uiPriority="52"/>
+  <w:latentStyles w:defLockedState="0" w:defUIPriority="99" w:defSemiHidden="1" w:defUnhideWhenUsed="1" w:defQFormat="0" w:count="267">
+    <w:lsdException w:name="Normal" w:semiHidden="0" w:uiPriority="0" w:unhideWhenUsed="0" w:qFormat="1"/>
+    <w:lsdException w:name="heading 1" w:semiHidden="0" w:uiPriority="9" w:unhideWhenUsed="0" w:qFormat="1"/>
+    <w:lsdException w:name="heading 2" w:uiPriority="9" w:qFormat="1"/>
+    <w:lsdException w:name="heading 3" w:uiPriority="9" w:qFormat="1"/>
+    <w:lsdException w:name="heading 4" w:uiPriority="9" w:qFormat="1"/>
+    <w:lsdException w:name="heading 5" w:uiPriority="9" w:qFormat="1"/>
+    <w:lsdException w:name="heading 6" w:uiPriority="9" w:qFormat="1"/>
+    <w:lsdException w:name="heading 7" w:uiPriority="9" w:qFormat="1"/>
+    <w:lsdException w:name="heading 8" w:uiPriority="9" w:qFormat="1"/>
+    <w:lsdException w:name="heading 9" w:uiPriority="9" w:qFormat="1"/>
+    <w:lsdException w:name="toc 1" w:uiPriority="39"/>
+    <w:lsdException w:name="toc 2" w:uiPriority="39"/>
+    <w:lsdException w:name="toc 3" w:uiPriority="39"/>
+    <w:lsdException w:name="toc 4" w:uiPriority="39"/>
+    <w:lsdException w:name="toc 5" w:uiPriority="39"/>
+    <w:lsdException w:name="toc 6" w:uiPriority="39"/>
+    <w:lsdException w:name="toc 7" w:uiPriority="39"/>
+    <w:lsdException w:name="toc 8" w:uiPriority="39"/>
+    <w:lsdException w:name="toc 9" w:uiPriority="39"/>
+    <w:lsdException w:name="caption" w:uiPriority="35" w:qFormat="1"/>
+    <w:lsdException w:name="Title" w:semiHidden="0" w:uiPriority="0" w:unhideWhenUsed="0" w:qFormat="1"/>
+    <w:lsdException w:name="Default Paragraph Font" w:uiPriority="1"/>
+    <w:lsdException w:name="Subtitle" w:semiHidden="0" w:uiPriority="11" w:unhideWhenUsed="0" w:qFormat="1"/>
+    <w:lsdException w:name="Strong" w:semiHidden="0" w:uiPriority="22" w:unhideWhenUsed="0" w:qFormat="1"/>
+    <w:lsdException w:name="Emphasis" w:semiHidden="0" w:uiPriority="20" w:unhideWhenUsed="0" w:qFormat="1"/>
+    <w:lsdException w:name="Table Grid" w:semiHidden="0" w:uiPriority="39" w:unhideWhenUsed="0"/>
+    <w:lsdException w:name="Placeholder Text" w:unhideWhenUsed="0"/>
+    <w:lsdException w:name="No Spacing" w:semiHidden="0" w:uiPriority="1" w:unhideWhenUsed="0" w:qFormat="1"/>
+    <w:lsdException w:name="Light Shading" w:semiHidden="0" w:uiPriority="60" w:unhideWhenUsed="0"/>
+    <w:lsdException w:name="Light List" w:semiHidden="0" w:uiPriority="61" w:unhideWhenUsed="0"/>
+    <w:lsdException w:name="Light Grid" w:semiHidden="0" w:uiPriority="62" w:unhideWhenUsed="0"/>
+    <w:lsdException w:name="Medium Shading 1" w:semiHidden="0" w:uiPriority="63" w:unhideWhenUsed="0"/>
+    <w:lsdException w:name="Medium Shading 2" w:semiHidden="0" w:uiPriority="64" w:unhideWhenUsed="0"/>
+    <w:lsdException w:name="Medium List 1" w:semiHidden="0" w:uiPriority="65" w:unhideWhenUsed="0"/>
+    <w:lsdException w:name="Medium List 2" w:semiHidden="0" w:uiPriority="66" w:unhideWhenUsed="0"/>
+    <w:lsdException w:name="Medium Grid 1" w:semiHidden="0" w:uiPriority="67" w:unhideWhenUsed="0"/>
+    <w:lsdException w:name="Medium Grid 2" w:semiHidden="0" w:uiPriority="68" w:unhideWhenUsed="0"/>
+    <w:lsdException w:name="Medium Grid 3" w:semiHidden="0" w:uiPriority="69" w:unhideWhenUsed="0"/>
+    <w:lsdException w:name="Dark List" w:semiHidden="0" w:uiPriority="70" w:unhideWhenUsed="0"/>
+    <w:lsdException w:name="Colorful Shading" w:semiHidden="0" w:uiPriority="71" w:unhideWhenUsed="0"/>
+    <w:lsdException w:name="Colorful List" w:semiHidden="0" w:uiPriority="72" w:unhideWhenUsed="0"/>
+    <w:lsdException w:name="Colorful Grid" w:semiHidden="0" w:uiPriority="73" w:unhideWhenUsed="0"/>
+    <w:lsdException w:name="Light Shading Accent 1" w:semiHidden="0" w:uiPriority="60" w:unhideWhenUsed="0"/>
+    <w:lsdException w:name="Light List Accent 1" w:semiHidden="0" w:uiPriority="61" w:unhideWhenUsed="0"/>
+    <w:lsdException w:name="Light Grid Accent 1" w:semiHidden="0" w:uiPriority="62" w:unhideWhenUsed="0"/>
+    <w:lsdException w:name="Medium Shading 1 Accent 1" w:semiHidden="0" w:uiPriority="63" w:unhideWhenUsed="0"/>
+    <w:lsdException w:name="Medium Shading 2 Accent 1" w:semiHidden="0" w:uiPriority="64" w:unhideWhenUsed="0"/>
+    <w:lsdException w:name="Medium List 1 Accent 1" w:semiHidden="0" w:uiPriority="65" w:unhideWhenUsed="0"/>
+    <w:lsdException w:name="Revision" w:unhideWhenUsed="0"/>
+    <w:lsdException w:name="List Paragraph" w:semiHidden="0" w:uiPriority="34" w:unhideWhenUsed="0" w:qFormat="1"/>
+    <w:lsdException w:name="Quote" w:semiHidden="0" w:uiPriority="29" w:unhideWhenUsed="0" w:qFormat="1"/>
+    <w:lsdException w:name="Intense Quote" w:semiHidden="0" w:uiPriority="30" w:unhideWhenUsed="0" w:qFormat="1"/>
+    <w:lsdException w:name="Medium List 2 Accent 1" w:semiHidden="0" w:uiPriority="66" w:unhideWhenUsed="0"/>
+    <w:lsdException w:name="Medium Grid 1 Accent 1" w:semiHidden="0" w:uiPriority="67" w:unhideWhenUsed="0"/>
+    <w:lsdException w:name="Medium Grid 2 Accent 1" w:semiHidden="0" w:uiPriority="68" w:unhideWhenUsed="0"/>
+    <w:lsdException w:name="Medium Grid 3 Accent 1" w:semiHidden="0" w:uiPriority="69" w:unhideWhenUsed="0"/>
+    <w:lsdException w:name="Dark List Accent 1" w:semiHidden="0" w:uiPriority="70" w:unhideWhenUsed="0"/>
+    <w:lsdException w:name="Colorful Shading Accent 1" w:semiHidden="0" w:uiPriority="71" w:unhideWhenUsed="0"/>
+    <w:lsdException w:name="Colorful List Accent 1" w:semiHidden="0" w:uiPriority="72" w:unhideWhenUsed="0"/>
+    <w:lsdException w:name="Colorful Grid Accent 1" w:semiHidden="0" w:uiPriority="73" w:unhideWhenUsed="0"/>
+    <w:lsdException w:name="Light Shading Accent 2" w:semiHidden="0" w:uiPriority="60" w:unhideWhenUsed="0"/>
+    <w:lsdException w:name="Light List Accent 2" w:semiHidden="0" w:uiPriority="61" w:unhideWhenUsed="0"/>
+    <w:lsdException w:name="Light Grid Accent 2" w:semiHidden="0" w:uiPriority="62" w:unhideWhenUsed="0"/>
+    <w:lsdException w:name="Medium Shading 1 Accent 2" w:semiHidden="0" w:uiPriority="63" w:unhideWhenUsed="0"/>
+    <w:lsdException w:name="Medium Shading 2 Accent 2" w:semiHidden="0" w:uiPriority="64" w:unhideWhenUsed="0"/>
+    <w:lsdException w:name="Medium List 1 Accent 2" w:semiHidden="0" w:uiPriority="65" w:unhideWhenUsed="0"/>
+    <w:lsdException w:name="Medium List 2 Accent 2" w:semiHidden="0" w:uiPriority="66" w:unhideWhenUsed="0"/>
+    <w:lsdException w:name="Medium Grid 1 Accent 2" w:semiHidden="0" w:uiPriority="67" w:unhideWhenUsed="0"/>
+    <w:lsdException w:name="Medium Grid 2 Accent 2" w:semiHidden="0" w:uiPriority="68" w:unhideWhenUsed="0"/>
+    <w:lsdException w:name="Medium Grid 3 Accent 2" w:semiHidden="0" w:uiPriority="69" w:unhideWhenUsed="0"/>
+    <w:lsdException w:name="Dark List Accent 2" w:semiHidden="0" w:uiPriority="70" w:unhideWhenUsed="0"/>
+    <w:lsdException w:name="Colorful Shading Accent 2" w:semiHidden="0" w:uiPriority="71" w:unhideWhenUsed="0"/>
+    <w:lsdException w:name="Colorful List Accent 2" w:semiHidden="0" w:uiPriority="72" w:unhideWhenUsed="0"/>
+    <w:lsdException w:name="Colorful Grid Accent 2" w:semiHidden="0" w:uiPriority="73" w:unhideWhenUsed="0"/>
+    <w:lsdException w:name="Light Shading Accent 3" w:semiHidden="0" w:uiPriority="60" w:unhideWhenUsed="0"/>
+    <w:lsdException w:name="Light List Accent 3" w:semiHidden="0" w:uiPriority="61" w:unhideWhenUsed="0"/>
+    <w:lsdException w:name="Light Grid Accent 3" w:semiHidden="0" w:uiPriority="62" w:unhideWhenUsed="0"/>
+    <w:lsdException w:name="Medium Shading 1 Accent 3" w:semiHidden="0" w:uiPriority="63" w:unhideWhenUsed="0"/>
+    <w:lsdException w:name="Medium Shading 2 Accent 3" w:semiHidden="0" w:uiPriority="64" w:unhideWhenUsed="0"/>
+    <w:lsdException w:name="Medium List 1 Accent 3" w:semiHidden="0" w:uiPriority="65" w:unhideWhenUsed="0"/>
+    <w:lsdException w:name="Medium List 2 Accent 3" w:semiHidden="0" w:uiPriority="66" w:unhideWhenUsed="0"/>
+    <w:lsdException w:name="Medium Grid 1 Accent 3" w:semiHidden="0" w:uiPriority="67" w:unhideWhenUsed="0"/>
+    <w:lsdException w:name="Medium Grid 2 Accent 3" w:semiHidden="0" w:uiPriority="68" w:unhideWhenUsed="0"/>
+    <w:lsdException w:name="Medium Grid 3 Accent 3" w:semiHidden="0" w:uiPriority="69" w:unhideWhenUsed="0"/>
+    <w:lsdException w:name="Dark List Accent 3" w:semiHidden="0" w:uiPriority="70" w:unhideWhenUsed="0"/>
+    <w:lsdException w:name="Colorful Shading Accent 3" w:semiHidden="0" w:uiPriority="71" w:unhideWhenUsed="0"/>
+    <w:lsdException w:name="Colorful List Accent 3" w:semiHidden="0" w:uiPriority="72" w:unhideWhenUsed="0"/>
+    <w:lsdException w:name="Colorful Grid Accent 3" w:semiHidden="0" w:uiPriority="73" w:unhideWhenUsed="0"/>
+    <w:lsdException w:name="Light Shading Accent 4" w:semiHidden="0" w:uiPriority="60" w:unhideWhenUsed="0"/>
+    <w:lsdException w:name="Light List Accent 4" w:semiHidden="0" w:uiPriority="61" w:unhideWhenUsed="0"/>
+    <w:lsdException w:name="Light Grid Accent 4" w:semiHidden="0" w:uiPriority="62" w:unhideWhenUsed="0"/>
+    <w:lsdException w:name="Medium Shading 1 Accent 4" w:semiHidden="0" w:uiPriority="63" w:unhideWhenUsed="0"/>
+    <w:lsdException w:name="Medium Shading 2 Accent 4" w:semiHidden="0" w:uiPriority="64" w:unhideWhenUsed="0"/>
+    <w:lsdException w:name="Medium List 1 Accent 4" w:semiHidden="0" w:uiPriority="65" w:unhideWhenUsed="0"/>
+    <w:lsdException w:name="Medium List 2 Accent 4" w:semiHidden="0" w:uiPriority="66" w:unhideWhenUsed="0"/>
+    <w:lsdException w:name="Medium Grid 1 Accent 4" w:semiHidden="0" w:uiPriority="67" w:unhideWhenUsed="0"/>
+    <w:lsdException w:name="Medium Grid 2 Accent 4" w:semiHidden="0" w:uiPriority="68" w:unhideWhenUsed="0"/>
+    <w:lsdException w:name="Medium Grid 3 Accent 4" w:semiHidden="0" w:uiPriority="69" w:unhideWhenUsed="0"/>
+    <w:lsdException w:name="Dark List Accent 4" w:semiHidden="0" w:uiPriority="70" w:unhideWhenUsed="0"/>
+    <w:lsdException w:name="Colorful Shading Accent 4" w:semiHidden="0" w:uiPriority="71" w:unhideWhenUsed="0"/>
+    <w:lsdException w:name="Colorful List Accent 4" w:semiHidden="0" w:uiPriority="72" w:unhideWhenUsed="0"/>
+    <w:lsdException w:name="Colorful Grid Accent 4" w:semiHidden="0" w:uiPriority="73" w:unhideWhenUsed="0"/>
+    <w:lsdException w:name="Light Shading Accent 5" w:semiHidden="0" w:uiPriority="60" w:unhideWhenUsed="0"/>
+    <w:lsdException w:name="Light List Accent 5" w:semiHidden="0" w:uiPriority="61" w:unhideWhenUsed="0"/>
+    <w:lsdException w:name="Light Grid Accent 5" w:semiHidden="0" w:uiPriority="62" w:unhideWhenUsed="0"/>
+    <w:lsdException w:name="Medium Shading 1 Accent 5" w:semiHidden="0" w:uiPriority="63" w:unhideWhenUsed="0"/>
+    <w:lsdException w:name="Medium Shading 2 Accent 5" w:semiHidden="0" w:uiPriority="64" w:unhideWhenUsed="0"/>
+    <w:lsdException w:name="Medium List 1 Accent 5" w:semiHidden="0" w:uiPriority="65" w:unhideWhenUsed="0"/>
+    <w:lsdException w:name="Medium List 2 Accent 5" w:semiHidden="0" w:uiPriority="66" w:unhideWhenUsed="0"/>
+    <w:lsdException w:name="Medium Grid 1 Accent 5" w:semiHidden="0" w:uiPriority="67" w:unhideWhenUsed="0"/>
+    <w:lsdException w:name="Medium Grid 2 Accent 5" w:semiHidden="0" w:uiPriority="68" w:unhideWhenUsed="0"/>
+    <w:lsdException w:name="Medium Grid 3 Accent 5" w:semiHidden="0" w:uiPriority="69" w:unhideWhenUsed="0"/>
+    <w:lsdException w:name="Dark List Accent 5" w:semiHidden="0" w:uiPriority="70" w:unhideWhenUsed="0"/>
+    <w:lsdException w:name="Colorful Shading Accent 5" w:semiHidden="0" w:uiPriority="71" w:unhideWhenUsed="0"/>
+    <w:lsdException w:name="Colorful List Accent 5" w:semiHidden="0" w:uiPriority="72" w:unhideWhenUsed="0"/>
+    <w:lsdException w:name="Colorful Grid Accent 5" w:semiHidden="0" w:uiPriority="73" w:unhideWhenUsed="0"/>
+    <w:lsdException w:name="Light Shading Accent 6" w:semiHidden="0" w:uiPriority="60" w:unhideWhenUsed="0"/>
+    <w:lsdException w:name="Light List Accent 6" w:semiHidden="0" w:uiPriority="61" w:unhideWhenUsed="0"/>
+    <w:lsdException w:name="Light Grid Accent 6" w:semiHidden="0" w:uiPriority="62" w:unhideWhenUsed="0"/>
+    <w:lsdException w:name="Medium Shading 1 Accent 6" w:semiHidden="0" w:uiPriority="63" w:unhideWhenUsed="0"/>
+    <w:lsdException w:name="Medium Shading 2 Accent 6" w:semiHidden="0" w:uiPriority="64" w:unhideWhenUsed="0"/>
+    <w:lsdException w:name="Medium List 1 Accent 6" w:semiHidden="0" w:uiPriority="65" w:unhideWhenUsed="0"/>
+    <w:lsdException w:name="Medium List 2 Accent 6" w:semiHidden="0" w:uiPriority="66" w:unhideWhenUsed="0"/>
+    <w:lsdException w:name="Medium Grid 1 Accent 6" w:semiHidden="0" w:uiPriority="67" w:unhideWhenUsed="0"/>
+    <w:lsdException w:name="Medium Grid 2 Accent 6" w:semiHidden="0" w:uiPriority="68" w:unhideWhenUsed="0"/>
+    <w:lsdException w:name="Medium Grid 3 Accent 6" w:semiHidden="0" w:uiPriority="69" w:unhideWhenUsed="0"/>
+    <w:lsdException w:name="Dark List Accent 6" w:semiHidden="0" w:uiPriority="70" w:unhideWhenUsed="0"/>
+    <w:lsdException w:name="Colorful Shading Accent 6" w:semiHidden="0" w:uiPriority="71" w:unhideWhenUsed="0"/>
+    <w:lsdException w:name="Colorful List Accent 6" w:semiHidden="0" w:uiPriority="72" w:unhideWhenUsed="0"/>
+    <w:lsdException w:name="Colorful Grid Accent 6" w:semiHidden="0" w:uiPriority="73" w:unhideWhenUsed="0"/>
+    <w:lsdException w:name="Subtle Emphasis" w:semiHidden="0" w:uiPriority="19" w:unhideWhenUsed="0" w:qFormat="1"/>
+    <w:lsdException w:name="Intense Emphasis" w:semiHidden="0" w:uiPriority="21" w:unhideWhenUsed="0" w:qFormat="1"/>
+    <w:lsdException w:name="Subtle Reference" w:semiHidden="0" w:uiPriority="31" w:unhideWhenUsed="0" w:qFormat="1"/>
+    <w:lsdException w:name="Intense Reference" w:semiHidden="0" w:uiPriority="32" w:unhideWhenUsed="0" w:qFormat="1"/>
+    <w:lsdException w:name="Book Title" w:semiHidden="0" w:uiPriority="33" w:unhideWhenUsed="0" w:qFormat="1"/>
+    <w:lsdException w:name="Bibliography" w:uiPriority="37"/>
+    <w:lsdException w:name="TOC Heading" w:uiPriority="39" w:qFormat="1"/>
   </w:latentStyles>
   <w:style w:type="paragraph" w:default="1" w:styleId="Normal">
     <w:name w:val="Normal"/>
@@ -6786,10 +7205,10 @@
       <w:szCs w:val="26"/>
     </w:rPr>
   </w:style>
-  <w:style w:type="paragraph" w:styleId="Puesto">
+  <w:style w:type="paragraph" w:styleId="Ttulo">
     <w:name w:val="Title"/>
     <w:basedOn w:val="Normal"/>
-    <w:link w:val="PuestoCar"/>
+    <w:link w:val="TtuloCar"/>
     <w:qFormat/>
     <w:rsid w:val="00197EA5"/>
     <w:pPr>
@@ -6805,10 +7224,460 @@
       <w:szCs w:val="24"/>
     </w:rPr>
   </w:style>
-  <w:style w:type="character" w:customStyle="1" w:styleId="PuestoCar">
-    <w:name w:val="Puesto Car"/>
+  <w:style w:type="character" w:customStyle="1" w:styleId="TtuloCar">
+    <w:name w:val="Título Car"/>
     <w:basedOn w:val="Fuentedeprrafopredeter"/>
-    <w:link w:val="Puesto"/>
+    <w:link w:val="Ttulo"/>
+    <w:rsid w:val="00197EA5"/>
+    <w:rPr>
+      <w:rFonts w:ascii="Times New Roman" w:eastAsia="Times New Roman" w:hAnsi="Times New Roman" w:cs="Times New Roman"/>
+      <w:b/>
+      <w:bCs/>
+      <w:caps/>
+      <w:sz w:val="36"/>
+      <w:szCs w:val="24"/>
+    </w:rPr>
+  </w:style>
+  <w:style w:type="paragraph" w:customStyle="1" w:styleId="TitleCover">
+    <w:name w:val="Title Cover"/>
+    <w:basedOn w:val="Normal"/>
+    <w:next w:val="Normal"/>
+    <w:rsid w:val="00197EA5"/>
+    <w:pPr>
+      <w:keepNext/>
+      <w:keepLines/>
+      <w:pBdr>
+        <w:top w:val="single" w:sz="48" w:space="31" w:color="auto"/>
+      </w:pBdr>
+      <w:tabs>
+        <w:tab w:val="left" w:pos="0"/>
+      </w:tabs>
+      <w:spacing w:before="240" w:after="500" w:line="640" w:lineRule="exact"/>
+    </w:pPr>
+    <w:rPr>
+      <w:rFonts w:ascii="Arial Black" w:eastAsia="Times New Roman" w:hAnsi="Arial Black" w:cs="Times New Roman"/>
+      <w:b/>
+      <w:spacing w:val="-48"/>
+      <w:kern w:val="28"/>
+      <w:sz w:val="64"/>
+      <w:szCs w:val="20"/>
+    </w:rPr>
+  </w:style>
+  <w:style w:type="paragraph" w:styleId="Prrafodelista">
+    <w:name w:val="List Paragraph"/>
+    <w:basedOn w:val="Normal"/>
+    <w:uiPriority w:val="34"/>
+    <w:qFormat/>
+    <w:rsid w:val="005B3F99"/>
+    <w:pPr>
+      <w:ind w:left="720"/>
+      <w:contextualSpacing/>
+    </w:pPr>
+  </w:style>
+  <w:style w:type="paragraph" w:styleId="Textodeglobo">
+    <w:name w:val="Balloon Text"/>
+    <w:basedOn w:val="Normal"/>
+    <w:link w:val="TextodegloboCar"/>
+    <w:uiPriority w:val="99"/>
+    <w:semiHidden/>
+    <w:unhideWhenUsed/>
+    <w:rsid w:val="007C35AE"/>
+    <w:pPr>
+      <w:spacing w:after="0" w:line="240" w:lineRule="auto"/>
+    </w:pPr>
+    <w:rPr>
+      <w:rFonts w:ascii="Tahoma" w:hAnsi="Tahoma" w:cs="Tahoma"/>
+      <w:sz w:val="16"/>
+      <w:szCs w:val="16"/>
+    </w:rPr>
+  </w:style>
+  <w:style w:type="character" w:customStyle="1" w:styleId="TextodegloboCar">
+    <w:name w:val="Texto de globo Car"/>
+    <w:basedOn w:val="Fuentedeprrafopredeter"/>
+    <w:link w:val="Textodeglobo"/>
+    <w:uiPriority w:val="99"/>
+    <w:semiHidden/>
+    <w:rsid w:val="007C35AE"/>
+    <w:rPr>
+      <w:rFonts w:ascii="Tahoma" w:hAnsi="Tahoma" w:cs="Tahoma"/>
+      <w:sz w:val="16"/>
+      <w:szCs w:val="16"/>
+    </w:rPr>
+  </w:style>
+  <w:style w:type="paragraph" w:styleId="Encabezado">
+    <w:name w:val="header"/>
+    <w:basedOn w:val="Normal"/>
+    <w:link w:val="EncabezadoCar"/>
+    <w:uiPriority w:val="99"/>
+    <w:unhideWhenUsed/>
+    <w:rsid w:val="00FB4269"/>
+    <w:pPr>
+      <w:tabs>
+        <w:tab w:val="center" w:pos="4680"/>
+        <w:tab w:val="right" w:pos="9360"/>
+      </w:tabs>
+      <w:spacing w:after="0" w:line="240" w:lineRule="auto"/>
+    </w:pPr>
+  </w:style>
+  <w:style w:type="character" w:customStyle="1" w:styleId="EncabezadoCar">
+    <w:name w:val="Encabezado Car"/>
+    <w:basedOn w:val="Fuentedeprrafopredeter"/>
+    <w:link w:val="Encabezado"/>
+    <w:uiPriority w:val="99"/>
+    <w:rsid w:val="00FB4269"/>
+  </w:style>
+  <w:style w:type="paragraph" w:styleId="Piedepgina">
+    <w:name w:val="footer"/>
+    <w:basedOn w:val="Normal"/>
+    <w:link w:val="PiedepginaCar"/>
+    <w:uiPriority w:val="99"/>
+    <w:unhideWhenUsed/>
+    <w:rsid w:val="00FB4269"/>
+    <w:pPr>
+      <w:tabs>
+        <w:tab w:val="center" w:pos="4680"/>
+        <w:tab w:val="right" w:pos="9360"/>
+      </w:tabs>
+      <w:spacing w:after="0" w:line="240" w:lineRule="auto"/>
+    </w:pPr>
+  </w:style>
+  <w:style w:type="character" w:customStyle="1" w:styleId="PiedepginaCar">
+    <w:name w:val="Pie de página Car"/>
+    <w:basedOn w:val="Fuentedeprrafopredeter"/>
+    <w:link w:val="Piedepgina"/>
+    <w:uiPriority w:val="99"/>
+    <w:rsid w:val="00FB4269"/>
+  </w:style>
+  <w:style w:type="paragraph" w:styleId="TtulodeTDC">
+    <w:name w:val="TOC Heading"/>
+    <w:basedOn w:val="Ttulo1"/>
+    <w:next w:val="Normal"/>
+    <w:uiPriority w:val="39"/>
+    <w:unhideWhenUsed/>
+    <w:qFormat/>
+    <w:rsid w:val="00FB4269"/>
+    <w:pPr>
+      <w:outlineLvl w:val="9"/>
+    </w:pPr>
+  </w:style>
+  <w:style w:type="paragraph" w:styleId="TDC1">
+    <w:name w:val="toc 1"/>
+    <w:basedOn w:val="Normal"/>
+    <w:next w:val="Normal"/>
+    <w:autoRedefine/>
+    <w:uiPriority w:val="39"/>
+    <w:unhideWhenUsed/>
+    <w:rsid w:val="00FB4269"/>
+    <w:pPr>
+      <w:spacing w:after="100"/>
+    </w:pPr>
+  </w:style>
+  <w:style w:type="paragraph" w:styleId="TDC2">
+    <w:name w:val="toc 2"/>
+    <w:basedOn w:val="Normal"/>
+    <w:next w:val="Normal"/>
+    <w:autoRedefine/>
+    <w:uiPriority w:val="39"/>
+    <w:unhideWhenUsed/>
+    <w:rsid w:val="00FB4269"/>
+    <w:pPr>
+      <w:spacing w:after="100"/>
+      <w:ind w:left="220"/>
+    </w:pPr>
+  </w:style>
+  <w:style w:type="character" w:styleId="Hipervnculo">
+    <w:name w:val="Hyperlink"/>
+    <w:basedOn w:val="Fuentedeprrafopredeter"/>
+    <w:uiPriority w:val="99"/>
+    <w:unhideWhenUsed/>
+    <w:rsid w:val="00FB4269"/>
+    <w:rPr>
+      <w:color w:val="0563C1" w:themeColor="hyperlink"/>
+      <w:u w:val="single"/>
+    </w:rPr>
+  </w:style>
+</w:styles>
+</file>
+
+<file path=word/stylesWithEffects.xml><?xml version="1.0" encoding="utf-8"?>
+<w:styles xmlns:wpc="http://schemas.microsoft.com/office/word/2010/wordprocessingCanvas" xmlns:mc="http://schemas.openxmlformats.org/markup-compatibility/2006" xmlns:o="urn:schemas-microsoft-com:office:office" xmlns:r="http://schemas.openxmlformats.org/officeDocument/2006/relationships" xmlns:m="http://schemas.openxmlformats.org/officeDocument/2006/math" xmlns:v="urn:schemas-microsoft-com:vml" xmlns:wp14="http://schemas.microsoft.com/office/word/2010/wordprocessingDrawing" xmlns:wp="http://schemas.openxmlformats.org/drawingml/2006/wordprocessingDrawing" xmlns:w10="urn:schemas-microsoft-com:office:word" xmlns:w="http://schemas.openxmlformats.org/wordprocessingml/2006/main" xmlns:w14="http://schemas.microsoft.com/office/word/2010/wordml" xmlns:wpg="http://schemas.microsoft.com/office/word/2010/wordprocessingGroup" xmlns:wpi="http://schemas.microsoft.com/office/word/2010/wordprocessingInk" xmlns:wne="http://schemas.microsoft.com/office/word/2006/wordml" xmlns:wps="http://schemas.microsoft.com/office/word/2010/wordprocessingShape" mc:Ignorable="w14 wp14">
+  <w:docDefaults>
+    <w:rPrDefault>
+      <w:rPr>
+        <w:rFonts w:asciiTheme="minorHAnsi" w:eastAsiaTheme="minorHAnsi" w:hAnsiTheme="minorHAnsi" w:cstheme="minorBidi"/>
+        <w:sz w:val="22"/>
+        <w:szCs w:val="22"/>
+        <w:lang w:val="en-US" w:eastAsia="en-US" w:bidi="ar-SA"/>
+      </w:rPr>
+    </w:rPrDefault>
+    <w:pPrDefault>
+      <w:pPr>
+        <w:spacing w:after="160" w:line="259" w:lineRule="auto"/>
+      </w:pPr>
+    </w:pPrDefault>
+  </w:docDefaults>
+  <w:latentStyles w:defLockedState="0" w:defUIPriority="99" w:defSemiHidden="1" w:defUnhideWhenUsed="1" w:defQFormat="0" w:count="267">
+    <w:lsdException w:name="Normal" w:semiHidden="0" w:uiPriority="0" w:unhideWhenUsed="0" w:qFormat="1"/>
+    <w:lsdException w:name="heading 1" w:semiHidden="0" w:uiPriority="9" w:unhideWhenUsed="0" w:qFormat="1"/>
+    <w:lsdException w:name="heading 2" w:uiPriority="9" w:qFormat="1"/>
+    <w:lsdException w:name="heading 3" w:uiPriority="9" w:qFormat="1"/>
+    <w:lsdException w:name="heading 4" w:uiPriority="9" w:qFormat="1"/>
+    <w:lsdException w:name="heading 5" w:uiPriority="9" w:qFormat="1"/>
+    <w:lsdException w:name="heading 6" w:uiPriority="9" w:qFormat="1"/>
+    <w:lsdException w:name="heading 7" w:uiPriority="9" w:qFormat="1"/>
+    <w:lsdException w:name="heading 8" w:uiPriority="9" w:qFormat="1"/>
+    <w:lsdException w:name="heading 9" w:uiPriority="9" w:qFormat="1"/>
+    <w:lsdException w:name="toc 1" w:uiPriority="39"/>
+    <w:lsdException w:name="toc 2" w:uiPriority="39"/>
+    <w:lsdException w:name="toc 3" w:uiPriority="39"/>
+    <w:lsdException w:name="toc 4" w:uiPriority="39"/>
+    <w:lsdException w:name="toc 5" w:uiPriority="39"/>
+    <w:lsdException w:name="toc 6" w:uiPriority="39"/>
+    <w:lsdException w:name="toc 7" w:uiPriority="39"/>
+    <w:lsdException w:name="toc 8" w:uiPriority="39"/>
+    <w:lsdException w:name="toc 9" w:uiPriority="39"/>
+    <w:lsdException w:name="caption" w:uiPriority="35" w:qFormat="1"/>
+    <w:lsdException w:name="Title" w:semiHidden="0" w:uiPriority="0" w:unhideWhenUsed="0" w:qFormat="1"/>
+    <w:lsdException w:name="Default Paragraph Font" w:uiPriority="1"/>
+    <w:lsdException w:name="Subtitle" w:semiHidden="0" w:uiPriority="11" w:unhideWhenUsed="0" w:qFormat="1"/>
+    <w:lsdException w:name="Strong" w:semiHidden="0" w:uiPriority="22" w:unhideWhenUsed="0" w:qFormat="1"/>
+    <w:lsdException w:name="Emphasis" w:semiHidden="0" w:uiPriority="20" w:unhideWhenUsed="0" w:qFormat="1"/>
+    <w:lsdException w:name="Table Grid" w:semiHidden="0" w:uiPriority="39" w:unhideWhenUsed="0"/>
+    <w:lsdException w:name="Placeholder Text" w:unhideWhenUsed="0"/>
+    <w:lsdException w:name="No Spacing" w:semiHidden="0" w:uiPriority="1" w:unhideWhenUsed="0" w:qFormat="1"/>
+    <w:lsdException w:name="Light Shading" w:semiHidden="0" w:uiPriority="60" w:unhideWhenUsed="0"/>
+    <w:lsdException w:name="Light List" w:semiHidden="0" w:uiPriority="61" w:unhideWhenUsed="0"/>
+    <w:lsdException w:name="Light Grid" w:semiHidden="0" w:uiPriority="62" w:unhideWhenUsed="0"/>
+    <w:lsdException w:name="Medium Shading 1" w:semiHidden="0" w:uiPriority="63" w:unhideWhenUsed="0"/>
+    <w:lsdException w:name="Medium Shading 2" w:semiHidden="0" w:uiPriority="64" w:unhideWhenUsed="0"/>
+    <w:lsdException w:name="Medium List 1" w:semiHidden="0" w:uiPriority="65" w:unhideWhenUsed="0"/>
+    <w:lsdException w:name="Medium List 2" w:semiHidden="0" w:uiPriority="66" w:unhideWhenUsed="0"/>
+    <w:lsdException w:name="Medium Grid 1" w:semiHidden="0" w:uiPriority="67" w:unhideWhenUsed="0"/>
+    <w:lsdException w:name="Medium Grid 2" w:semiHidden="0" w:uiPriority="68" w:unhideWhenUsed="0"/>
+    <w:lsdException w:name="Medium Grid 3" w:semiHidden="0" w:uiPriority="69" w:unhideWhenUsed="0"/>
+    <w:lsdException w:name="Dark List" w:semiHidden="0" w:uiPriority="70" w:unhideWhenUsed="0"/>
+    <w:lsdException w:name="Colorful Shading" w:semiHidden="0" w:uiPriority="71" w:unhideWhenUsed="0"/>
+    <w:lsdException w:name="Colorful List" w:semiHidden="0" w:uiPriority="72" w:unhideWhenUsed="0"/>
+    <w:lsdException w:name="Colorful Grid" w:semiHidden="0" w:uiPriority="73" w:unhideWhenUsed="0"/>
+    <w:lsdException w:name="Light Shading Accent 1" w:semiHidden="0" w:uiPriority="60" w:unhideWhenUsed="0"/>
+    <w:lsdException w:name="Light List Accent 1" w:semiHidden="0" w:uiPriority="61" w:unhideWhenUsed="0"/>
+    <w:lsdException w:name="Light Grid Accent 1" w:semiHidden="0" w:uiPriority="62" w:unhideWhenUsed="0"/>
+    <w:lsdException w:name="Medium Shading 1 Accent 1" w:semiHidden="0" w:uiPriority="63" w:unhideWhenUsed="0"/>
+    <w:lsdException w:name="Medium Shading 2 Accent 1" w:semiHidden="0" w:uiPriority="64" w:unhideWhenUsed="0"/>
+    <w:lsdException w:name="Medium List 1 Accent 1" w:semiHidden="0" w:uiPriority="65" w:unhideWhenUsed="0"/>
+    <w:lsdException w:name="Revision" w:unhideWhenUsed="0"/>
+    <w:lsdException w:name="List Paragraph" w:semiHidden="0" w:uiPriority="34" w:unhideWhenUsed="0" w:qFormat="1"/>
+    <w:lsdException w:name="Quote" w:semiHidden="0" w:uiPriority="29" w:unhideWhenUsed="0" w:qFormat="1"/>
+    <w:lsdException w:name="Intense Quote" w:semiHidden="0" w:uiPriority="30" w:unhideWhenUsed="0" w:qFormat="1"/>
+    <w:lsdException w:name="Medium List 2 Accent 1" w:semiHidden="0" w:uiPriority="66" w:unhideWhenUsed="0"/>
+    <w:lsdException w:name="Medium Grid 1 Accent 1" w:semiHidden="0" w:uiPriority="67" w:unhideWhenUsed="0"/>
+    <w:lsdException w:name="Medium Grid 2 Accent 1" w:semiHidden="0" w:uiPriority="68" w:unhideWhenUsed="0"/>
+    <w:lsdException w:name="Medium Grid 3 Accent 1" w:semiHidden="0" w:uiPriority="69" w:unhideWhenUsed="0"/>
+    <w:lsdException w:name="Dark List Accent 1" w:semiHidden="0" w:uiPriority="70" w:unhideWhenUsed="0"/>
+    <w:lsdException w:name="Colorful Shading Accent 1" w:semiHidden="0" w:uiPriority="71" w:unhideWhenUsed="0"/>
+    <w:lsdException w:name="Colorful List Accent 1" w:semiHidden="0" w:uiPriority="72" w:unhideWhenUsed="0"/>
+    <w:lsdException w:name="Colorful Grid Accent 1" w:semiHidden="0" w:uiPriority="73" w:unhideWhenUsed="0"/>
+    <w:lsdException w:name="Light Shading Accent 2" w:semiHidden="0" w:uiPriority="60" w:unhideWhenUsed="0"/>
+    <w:lsdException w:name="Light List Accent 2" w:semiHidden="0" w:uiPriority="61" w:unhideWhenUsed="0"/>
+    <w:lsdException w:name="Light Grid Accent 2" w:semiHidden="0" w:uiPriority="62" w:unhideWhenUsed="0"/>
+    <w:lsdException w:name="Medium Shading 1 Accent 2" w:semiHidden="0" w:uiPriority="63" w:unhideWhenUsed="0"/>
+    <w:lsdException w:name="Medium Shading 2 Accent 2" w:semiHidden="0" w:uiPriority="64" w:unhideWhenUsed="0"/>
+    <w:lsdException w:name="Medium List 1 Accent 2" w:semiHidden="0" w:uiPriority="65" w:unhideWhenUsed="0"/>
+    <w:lsdException w:name="Medium List 2 Accent 2" w:semiHidden="0" w:uiPriority="66" w:unhideWhenUsed="0"/>
+    <w:lsdException w:name="Medium Grid 1 Accent 2" w:semiHidden="0" w:uiPriority="67" w:unhideWhenUsed="0"/>
+    <w:lsdException w:name="Medium Grid 2 Accent 2" w:semiHidden="0" w:uiPriority="68" w:unhideWhenUsed="0"/>
+    <w:lsdException w:name="Medium Grid 3 Accent 2" w:semiHidden="0" w:uiPriority="69" w:unhideWhenUsed="0"/>
+    <w:lsdException w:name="Dark List Accent 2" w:semiHidden="0" w:uiPriority="70" w:unhideWhenUsed="0"/>
+    <w:lsdException w:name="Colorful Shading Accent 2" w:semiHidden="0" w:uiPriority="71" w:unhideWhenUsed="0"/>
+    <w:lsdException w:name="Colorful List Accent 2" w:semiHidden="0" w:uiPriority="72" w:unhideWhenUsed="0"/>
+    <w:lsdException w:name="Colorful Grid Accent 2" w:semiHidden="0" w:uiPriority="73" w:unhideWhenUsed="0"/>
+    <w:lsdException w:name="Light Shading Accent 3" w:semiHidden="0" w:uiPriority="60" w:unhideWhenUsed="0"/>
+    <w:lsdException w:name="Light List Accent 3" w:semiHidden="0" w:uiPriority="61" w:unhideWhenUsed="0"/>
+    <w:lsdException w:name="Light Grid Accent 3" w:semiHidden="0" w:uiPriority="62" w:unhideWhenUsed="0"/>
+    <w:lsdException w:name="Medium Shading 1 Accent 3" w:semiHidden="0" w:uiPriority="63" w:unhideWhenUsed="0"/>
+    <w:lsdException w:name="Medium Shading 2 Accent 3" w:semiHidden="0" w:uiPriority="64" w:unhideWhenUsed="0"/>
+    <w:lsdException w:name="Medium List 1 Accent 3" w:semiHidden="0" w:uiPriority="65" w:unhideWhenUsed="0"/>
+    <w:lsdException w:name="Medium List 2 Accent 3" w:semiHidden="0" w:uiPriority="66" w:unhideWhenUsed="0"/>
+    <w:lsdException w:name="Medium Grid 1 Accent 3" w:semiHidden="0" w:uiPriority="67" w:unhideWhenUsed="0"/>
+    <w:lsdException w:name="Medium Grid 2 Accent 3" w:semiHidden="0" w:uiPriority="68" w:unhideWhenUsed="0"/>
+    <w:lsdException w:name="Medium Grid 3 Accent 3" w:semiHidden="0" w:uiPriority="69" w:unhideWhenUsed="0"/>
+    <w:lsdException w:name="Dark List Accent 3" w:semiHidden="0" w:uiPriority="70" w:unhideWhenUsed="0"/>
+    <w:lsdException w:name="Colorful Shading Accent 3" w:semiHidden="0" w:uiPriority="71" w:unhideWhenUsed="0"/>
+    <w:lsdException w:name="Colorful List Accent 3" w:semiHidden="0" w:uiPriority="72" w:unhideWhenUsed="0"/>
+    <w:lsdException w:name="Colorful Grid Accent 3" w:semiHidden="0" w:uiPriority="73" w:unhideWhenUsed="0"/>
+    <w:lsdException w:name="Light Shading Accent 4" w:semiHidden="0" w:uiPriority="60" w:unhideWhenUsed="0"/>
+    <w:lsdException w:name="Light List Accent 4" w:semiHidden="0" w:uiPriority="61" w:unhideWhenUsed="0"/>
+    <w:lsdException w:name="Light Grid Accent 4" w:semiHidden="0" w:uiPriority="62" w:unhideWhenUsed="0"/>
+    <w:lsdException w:name="Medium Shading 1 Accent 4" w:semiHidden="0" w:uiPriority="63" w:unhideWhenUsed="0"/>
+    <w:lsdException w:name="Medium Shading 2 Accent 4" w:semiHidden="0" w:uiPriority="64" w:unhideWhenUsed="0"/>
+    <w:lsdException w:name="Medium List 1 Accent 4" w:semiHidden="0" w:uiPriority="65" w:unhideWhenUsed="0"/>
+    <w:lsdException w:name="Medium List 2 Accent 4" w:semiHidden="0" w:uiPriority="66" w:unhideWhenUsed="0"/>
+    <w:lsdException w:name="Medium Grid 1 Accent 4" w:semiHidden="0" w:uiPriority="67" w:unhideWhenUsed="0"/>
+    <w:lsdException w:name="Medium Grid 2 Accent 4" w:semiHidden="0" w:uiPriority="68" w:unhideWhenUsed="0"/>
+    <w:lsdException w:name="Medium Grid 3 Accent 4" w:semiHidden="0" w:uiPriority="69" w:unhideWhenUsed="0"/>
+    <w:lsdException w:name="Dark List Accent 4" w:semiHidden="0" w:uiPriority="70" w:unhideWhenUsed="0"/>
+    <w:lsdException w:name="Colorful Shading Accent 4" w:semiHidden="0" w:uiPriority="71" w:unhideWhenUsed="0"/>
+    <w:lsdException w:name="Colorful List Accent 4" w:semiHidden="0" w:uiPriority="72" w:unhideWhenUsed="0"/>
+    <w:lsdException w:name="Colorful Grid Accent 4" w:semiHidden="0" w:uiPriority="73" w:unhideWhenUsed="0"/>
+    <w:lsdException w:name="Light Shading Accent 5" w:semiHidden="0" w:uiPriority="60" w:unhideWhenUsed="0"/>
+    <w:lsdException w:name="Light List Accent 5" w:semiHidden="0" w:uiPriority="61" w:unhideWhenUsed="0"/>
+    <w:lsdException w:name="Light Grid Accent 5" w:semiHidden="0" w:uiPriority="62" w:unhideWhenUsed="0"/>
+    <w:lsdException w:name="Medium Shading 1 Accent 5" w:semiHidden="0" w:uiPriority="63" w:unhideWhenUsed="0"/>
+    <w:lsdException w:name="Medium Shading 2 Accent 5" w:semiHidden="0" w:uiPriority="64" w:unhideWhenUsed="0"/>
+    <w:lsdException w:name="Medium List 1 Accent 5" w:semiHidden="0" w:uiPriority="65" w:unhideWhenUsed="0"/>
+    <w:lsdException w:name="Medium List 2 Accent 5" w:semiHidden="0" w:uiPriority="66" w:unhideWhenUsed="0"/>
+    <w:lsdException w:name="Medium Grid 1 Accent 5" w:semiHidden="0" w:uiPriority="67" w:unhideWhenUsed="0"/>
+    <w:lsdException w:name="Medium Grid 2 Accent 5" w:semiHidden="0" w:uiPriority="68" w:unhideWhenUsed="0"/>
+    <w:lsdException w:name="Medium Grid 3 Accent 5" w:semiHidden="0" w:uiPriority="69" w:unhideWhenUsed="0"/>
+    <w:lsdException w:name="Dark List Accent 5" w:semiHidden="0" w:uiPriority="70" w:unhideWhenUsed="0"/>
+    <w:lsdException w:name="Colorful Shading Accent 5" w:semiHidden="0" w:uiPriority="71" w:unhideWhenUsed="0"/>
+    <w:lsdException w:name="Colorful List Accent 5" w:semiHidden="0" w:uiPriority="72" w:unhideWhenUsed="0"/>
+    <w:lsdException w:name="Colorful Grid Accent 5" w:semiHidden="0" w:uiPriority="73" w:unhideWhenUsed="0"/>
+    <w:lsdException w:name="Light Shading Accent 6" w:semiHidden="0" w:uiPriority="60" w:unhideWhenUsed="0"/>
+    <w:lsdException w:name="Light List Accent 6" w:semiHidden="0" w:uiPriority="61" w:unhideWhenUsed="0"/>
+    <w:lsdException w:name="Light Grid Accent 6" w:semiHidden="0" w:uiPriority="62" w:unhideWhenUsed="0"/>
+    <w:lsdException w:name="Medium Shading 1 Accent 6" w:semiHidden="0" w:uiPriority="63" w:unhideWhenUsed="0"/>
+    <w:lsdException w:name="Medium Shading 2 Accent 6" w:semiHidden="0" w:uiPriority="64" w:unhideWhenUsed="0"/>
+    <w:lsdException w:name="Medium List 1 Accent 6" w:semiHidden="0" w:uiPriority="65" w:unhideWhenUsed="0"/>
+    <w:lsdException w:name="Medium List 2 Accent 6" w:semiHidden="0" w:uiPriority="66" w:unhideWhenUsed="0"/>
+    <w:lsdException w:name="Medium Grid 1 Accent 6" w:semiHidden="0" w:uiPriority="67" w:unhideWhenUsed="0"/>
+    <w:lsdException w:name="Medium Grid 2 Accent 6" w:semiHidden="0" w:uiPriority="68" w:unhideWhenUsed="0"/>
+    <w:lsdException w:name="Medium Grid 3 Accent 6" w:semiHidden="0" w:uiPriority="69" w:unhideWhenUsed="0"/>
+    <w:lsdException w:name="Dark List Accent 6" w:semiHidden="0" w:uiPriority="70" w:unhideWhenUsed="0"/>
+    <w:lsdException w:name="Colorful Shading Accent 6" w:semiHidden="0" w:uiPriority="71" w:unhideWhenUsed="0"/>
+    <w:lsdException w:name="Colorful List Accent 6" w:semiHidden="0" w:uiPriority="72" w:unhideWhenUsed="0"/>
+    <w:lsdException w:name="Colorful Grid Accent 6" w:semiHidden="0" w:uiPriority="73" w:unhideWhenUsed="0"/>
+    <w:lsdException w:name="Subtle Emphasis" w:semiHidden="0" w:uiPriority="19" w:unhideWhenUsed="0" w:qFormat="1"/>
+    <w:lsdException w:name="Intense Emphasis" w:semiHidden="0" w:uiPriority="21" w:unhideWhenUsed="0" w:qFormat="1"/>
+    <w:lsdException w:name="Subtle Reference" w:semiHidden="0" w:uiPriority="31" w:unhideWhenUsed="0" w:qFormat="1"/>
+    <w:lsdException w:name="Intense Reference" w:semiHidden="0" w:uiPriority="32" w:unhideWhenUsed="0" w:qFormat="1"/>
+    <w:lsdException w:name="Book Title" w:semiHidden="0" w:uiPriority="33" w:unhideWhenUsed="0" w:qFormat="1"/>
+    <w:lsdException w:name="Bibliography" w:uiPriority="37"/>
+    <w:lsdException w:name="TOC Heading" w:uiPriority="39" w:qFormat="1"/>
+  </w:latentStyles>
+  <w:style w:type="paragraph" w:default="1" w:styleId="Normal">
+    <w:name w:val="Normal"/>
+    <w:qFormat/>
+  </w:style>
+  <w:style w:type="paragraph" w:styleId="Ttulo1">
+    <w:name w:val="heading 1"/>
+    <w:basedOn w:val="Normal"/>
+    <w:next w:val="Normal"/>
+    <w:link w:val="Ttulo1Car"/>
+    <w:uiPriority w:val="9"/>
+    <w:qFormat/>
+    <w:rsid w:val="00197EA5"/>
+    <w:pPr>
+      <w:keepNext/>
+      <w:keepLines/>
+      <w:spacing w:before="240" w:after="0"/>
+      <w:outlineLvl w:val="0"/>
+    </w:pPr>
+    <w:rPr>
+      <w:rFonts w:asciiTheme="majorHAnsi" w:eastAsiaTheme="majorEastAsia" w:hAnsiTheme="majorHAnsi" w:cstheme="majorBidi"/>
+      <w:color w:val="2E74B5" w:themeColor="accent1" w:themeShade="BF"/>
+      <w:sz w:val="32"/>
+      <w:szCs w:val="32"/>
+    </w:rPr>
+  </w:style>
+  <w:style w:type="paragraph" w:styleId="Ttulo2">
+    <w:name w:val="heading 2"/>
+    <w:basedOn w:val="Normal"/>
+    <w:next w:val="Normal"/>
+    <w:link w:val="Ttulo2Car"/>
+    <w:uiPriority w:val="9"/>
+    <w:unhideWhenUsed/>
+    <w:qFormat/>
+    <w:rsid w:val="00197EA5"/>
+    <w:pPr>
+      <w:keepNext/>
+      <w:keepLines/>
+      <w:spacing w:before="40" w:after="0" w:line="256" w:lineRule="auto"/>
+      <w:outlineLvl w:val="1"/>
+    </w:pPr>
+    <w:rPr>
+      <w:rFonts w:asciiTheme="majorHAnsi" w:eastAsiaTheme="majorEastAsia" w:hAnsiTheme="majorHAnsi" w:cstheme="majorBidi"/>
+      <w:color w:val="2E74B5" w:themeColor="accent1" w:themeShade="BF"/>
+      <w:sz w:val="26"/>
+      <w:szCs w:val="26"/>
+    </w:rPr>
+  </w:style>
+  <w:style w:type="character" w:default="1" w:styleId="Fuentedeprrafopredeter">
+    <w:name w:val="Default Paragraph Font"/>
+    <w:uiPriority w:val="1"/>
+    <w:semiHidden/>
+    <w:unhideWhenUsed/>
+  </w:style>
+  <w:style w:type="table" w:default="1" w:styleId="Tablanormal">
+    <w:name w:val="Normal Table"/>
+    <w:uiPriority w:val="99"/>
+    <w:semiHidden/>
+    <w:unhideWhenUsed/>
+    <w:tblPr>
+      <w:tblInd w:w="0" w:type="dxa"/>
+      <w:tblCellMar>
+        <w:top w:w="0" w:type="dxa"/>
+        <w:left w:w="108" w:type="dxa"/>
+        <w:bottom w:w="0" w:type="dxa"/>
+        <w:right w:w="108" w:type="dxa"/>
+      </w:tblCellMar>
+    </w:tblPr>
+  </w:style>
+  <w:style w:type="numbering" w:default="1" w:styleId="Sinlista">
+    <w:name w:val="No List"/>
+    <w:uiPriority w:val="99"/>
+    <w:semiHidden/>
+    <w:unhideWhenUsed/>
+  </w:style>
+  <w:style w:type="character" w:customStyle="1" w:styleId="Ttulo1Car">
+    <w:name w:val="Título 1 Car"/>
+    <w:basedOn w:val="Fuentedeprrafopredeter"/>
+    <w:link w:val="Ttulo1"/>
+    <w:uiPriority w:val="9"/>
+    <w:rsid w:val="00197EA5"/>
+    <w:rPr>
+      <w:rFonts w:asciiTheme="majorHAnsi" w:eastAsiaTheme="majorEastAsia" w:hAnsiTheme="majorHAnsi" w:cstheme="majorBidi"/>
+      <w:color w:val="2E74B5" w:themeColor="accent1" w:themeShade="BF"/>
+      <w:sz w:val="32"/>
+      <w:szCs w:val="32"/>
+    </w:rPr>
+  </w:style>
+  <w:style w:type="character" w:customStyle="1" w:styleId="Ttulo2Car">
+    <w:name w:val="Título 2 Car"/>
+    <w:basedOn w:val="Fuentedeprrafopredeter"/>
+    <w:link w:val="Ttulo2"/>
+    <w:uiPriority w:val="9"/>
+    <w:rsid w:val="00197EA5"/>
+    <w:rPr>
+      <w:rFonts w:asciiTheme="majorHAnsi" w:eastAsiaTheme="majorEastAsia" w:hAnsiTheme="majorHAnsi" w:cstheme="majorBidi"/>
+      <w:color w:val="2E74B5" w:themeColor="accent1" w:themeShade="BF"/>
+      <w:sz w:val="26"/>
+      <w:szCs w:val="26"/>
+    </w:rPr>
+  </w:style>
+  <w:style w:type="paragraph" w:styleId="Ttulo">
+    <w:name w:val="Title"/>
+    <w:basedOn w:val="Normal"/>
+    <w:link w:val="TtuloCar"/>
+    <w:qFormat/>
+    <w:rsid w:val="00197EA5"/>
+    <w:pPr>
+      <w:spacing w:before="180" w:after="120" w:line="240" w:lineRule="auto"/>
+      <w:jc w:val="center"/>
+    </w:pPr>
+    <w:rPr>
+      <w:rFonts w:ascii="Times New Roman" w:eastAsia="Times New Roman" w:hAnsi="Times New Roman" w:cs="Times New Roman"/>
+      <w:b/>
+      <w:bCs/>
+      <w:caps/>
+      <w:sz w:val="36"/>
+      <w:szCs w:val="24"/>
+    </w:rPr>
+  </w:style>
+  <w:style w:type="character" w:customStyle="1" w:styleId="TtuloCar">
+    <w:name w:val="Título Car"/>
+    <w:basedOn w:val="Fuentedeprrafopredeter"/>
+    <w:link w:val="Ttulo"/>
     <w:rsid w:val="00197EA5"/>
     <w:rPr>
       <w:rFonts w:ascii="Times New Roman" w:eastAsia="Times New Roman" w:hAnsi="Times New Roman" w:cs="Times New Roman"/>
@@ -7235,7 +8104,7 @@
   <a:extraClrSchemeLst/>
   <a:extLst>
     <a:ext uri="{05A4C25C-085E-4340-85A3-A5531E510DB2}">
-      <thm15:themeFamily xmlns:thm15="http://schemas.microsoft.com/office/thememl/2012/main" name="Office Theme" id="{62F939B6-93AF-4DB8-9C6B-D6C7DFDC589F}" vid="{4A3C46E8-61CC-4603-A589-7422A47A8E4A}"/>
+      <thm15:themeFamily xmlns:thm15="http://schemas.microsoft.com/office/thememl/2012/main" xmlns="" name="Office Theme" id="{62F939B6-93AF-4DB8-9C6B-D6C7DFDC589F}" vid="{4A3C46E8-61CC-4603-A589-7422A47A8E4A}"/>
     </a:ext>
   </a:extLst>
 </a:theme>
@@ -7246,7 +8115,7 @@
 </file>
 
 <file path=customXml/itemProps1.xml><?xml version="1.0" encoding="utf-8"?>
-<ds:datastoreItem xmlns:ds="http://schemas.openxmlformats.org/officeDocument/2006/customXml" ds:itemID="{8C6155BD-EDED-473E-B1A9-6D3B6DA0E546}">
+<ds:datastoreItem xmlns:ds="http://schemas.openxmlformats.org/officeDocument/2006/customXml" ds:itemID="{AD000FCB-57BD-4F6E-A13E-EE277454F2E4}">
   <ds:schemaRefs>
     <ds:schemaRef ds:uri="http://schemas.openxmlformats.org/officeDocument/2006/bibliography"/>
   </ds:schemaRefs>

</xml_diff>

<commit_message>
con web y docu escrita
</commit_message>
<xml_diff>
--- a/MovilesDiseño1TP.docx
+++ b/MovilesDiseño1TP.docx
@@ -424,9 +424,11 @@
               <w:lang w:val="es-CR"/>
             </w:rPr>
           </w:pPr>
+          <w:proofErr w:type="spellStart"/>
           <w:r>
             <w:t>Contenido</w:t>
           </w:r>
+          <w:proofErr w:type="spellEnd"/>
         </w:p>
         <w:p>
           <w:pPr>
@@ -1931,21 +1933,46 @@
           <w:sz w:val="24"/>
           <w:lang w:val="es-CR"/>
         </w:rPr>
-        <w:t>El objetivo de esta tarea es familiarizarse con el desarrollo de aplicaciones móviles, mediante la creación de una aplicación en lenguaje nativo para Android o iOS que cuente con una conexión con back</w:t>
-      </w:r>
+        <w:t xml:space="preserve">El objetivo de esta tarea es familiarizarse con el desarrollo de aplicaciones móviles, mediante la creación de una aplicación en lenguaje nativo para Android o </w:t>
+      </w:r>
+      <w:proofErr w:type="spellStart"/>
       <w:r>
         <w:rPr>
           <w:sz w:val="24"/>
           <w:lang w:val="es-CR"/>
         </w:rPr>
+        <w:t>iOS</w:t>
+      </w:r>
+      <w:proofErr w:type="spellEnd"/>
+      <w:r>
+        <w:rPr>
+          <w:sz w:val="24"/>
+          <w:lang w:val="es-CR"/>
+        </w:rPr>
+        <w:t xml:space="preserve"> que cuente con una conexión con back</w:t>
+      </w:r>
+      <w:r>
+        <w:rPr>
+          <w:sz w:val="24"/>
+          <w:lang w:val="es-CR"/>
+        </w:rPr>
         <w:t xml:space="preserve"> </w:t>
       </w:r>
+      <w:proofErr w:type="spellStart"/>
       <w:r>
         <w:rPr>
           <w:sz w:val="24"/>
           <w:lang w:val="es-CR"/>
         </w:rPr>
-        <w:t>end propio, utilización de al menos un API externo y GPS, acelerómetro, cámara o compás.</w:t>
+        <w:t>end</w:t>
+      </w:r>
+      <w:proofErr w:type="spellEnd"/>
+      <w:r>
+        <w:rPr>
+          <w:sz w:val="24"/>
+          <w:lang w:val="es-CR"/>
+        </w:rPr>
+        <w:t xml:space="preserve"> propio, utilización de al menos un API externo y GPS, acelerómetro, cámara o compás.</w:t>
       </w:r>
     </w:p>
     <w:p>
@@ -2497,8 +2524,76 @@
           <w:szCs w:val="24"/>
           <w:lang w:val="es-CR"/>
         </w:rPr>
-        <w:t xml:space="preserve">• Debe existir una interfaz accesible desde la web, la cual permita la autenticación de usuarios administrativos, consulta de citas, reservación de citas sin usuarios definidos para citas hechas personalmente o telefónicamente. </w:t>
-      </w:r>
+        <w:t>• Debe existir una interfaz accesible desde la web, la cual permita la autenticación de usuarios administrativos, consulta</w:t>
+      </w:r>
+      <w:r>
+        <w:rPr>
+          <w:rFonts w:cs="Arial"/>
+          <w:color w:val="000000"/>
+          <w:sz w:val="24"/>
+          <w:szCs w:val="24"/>
+          <w:lang w:val="es-CR"/>
+        </w:rPr>
+        <w:t xml:space="preserve"> de citas</w:t>
+      </w:r>
+      <w:del w:id="4" w:author="Bolanos Murillo, Alejandra" w:date="2014-04-26T20:08:00Z">
+        <w:r>
+          <w:rPr>
+            <w:rFonts w:cs="Arial"/>
+            <w:color w:val="000000"/>
+            <w:sz w:val="24"/>
+            <w:szCs w:val="24"/>
+            <w:lang w:val="es-CR"/>
+          </w:rPr>
+          <w:delText>,</w:delText>
+        </w:r>
+      </w:del>
+      <w:ins w:id="5" w:author="Bolanos Murillo, Alejandra" w:date="2014-04-26T20:08:00Z">
+        <w:r>
+          <w:rPr>
+            <w:rFonts w:cs="Arial"/>
+            <w:color w:val="000000"/>
+            <w:sz w:val="24"/>
+            <w:szCs w:val="24"/>
+            <w:lang w:val="es-CR"/>
+          </w:rPr>
+          <w:t xml:space="preserve"> y</w:t>
+        </w:r>
+      </w:ins>
+      <w:r>
+        <w:rPr>
+          <w:rFonts w:cs="Arial"/>
+          <w:color w:val="000000"/>
+          <w:sz w:val="24"/>
+          <w:szCs w:val="24"/>
+          <w:lang w:val="es-CR"/>
+        </w:rPr>
+        <w:t xml:space="preserve"> reservación de citas</w:t>
+      </w:r>
+      <w:del w:id="6" w:author="Bolanos Murillo, Alejandra" w:date="2014-04-26T20:08:00Z">
+        <w:r>
+          <w:rPr>
+            <w:rFonts w:cs="Arial"/>
+            <w:color w:val="000000"/>
+            <w:sz w:val="24"/>
+            <w:szCs w:val="24"/>
+            <w:lang w:val="es-CR"/>
+          </w:rPr>
+          <w:delText xml:space="preserve"> sin usuarios definidos para citas hechas personalmente o telefónicamente. </w:delText>
+        </w:r>
+      </w:del>
+      <w:ins w:id="7" w:author="Bolanos Murillo, Alejandra" w:date="2014-04-26T20:08:00Z">
+        <w:r>
+          <w:rPr>
+            <w:rFonts w:cs="Arial"/>
+            <w:color w:val="000000"/>
+            <w:sz w:val="24"/>
+            <w:szCs w:val="24"/>
+            <w:lang w:val="es-CR"/>
+          </w:rPr>
+          <w:t>.</w:t>
+        </w:r>
+      </w:ins>
     </w:p>
     <w:p>
       <w:pPr>
@@ -2508,14 +2603,14 @@
           <w:lang w:val="es-CR"/>
         </w:rPr>
       </w:pPr>
-      <w:bookmarkStart w:id="4" w:name="_Toc385819771"/>
+      <w:bookmarkStart w:id="8" w:name="_Toc385819771"/>
       <w:r>
         <w:rPr>
           <w:lang w:val="es-CR"/>
         </w:rPr>
         <w:t>Funcionalidades</w:t>
       </w:r>
-      <w:bookmarkEnd w:id="4"/>
+      <w:bookmarkEnd w:id="8"/>
     </w:p>
     <w:p>
       <w:pPr>
@@ -2526,7 +2621,7 @@
           <w:lang w:val="es-CR"/>
         </w:rPr>
       </w:pPr>
-      <w:bookmarkStart w:id="5" w:name="_Toc385819772"/>
+      <w:bookmarkStart w:id="9" w:name="_Toc385819772"/>
       <w:r>
         <w:rPr>
           <w:rFonts w:eastAsia="Times New Roman"/>
@@ -2534,7 +2629,7 @@
         </w:rPr>
         <w:t>Aplicación Cliente:</w:t>
       </w:r>
-      <w:bookmarkEnd w:id="5"/>
+      <w:bookmarkEnd w:id="9"/>
     </w:p>
     <w:p>
       <w:pPr>
@@ -2571,26 +2666,124 @@
           <w:szCs w:val="23"/>
           <w:lang w:val="es-CR"/>
         </w:rPr>
-        <w:t>• Ver las horas de los doctores con un consultorio libre.</w:t>
-      </w:r>
-    </w:p>
-    <w:p>
-      <w:pPr>
-        <w:spacing w:line="276" w:lineRule="auto"/>
-        <w:jc w:val="both"/>
-        <w:rPr>
-          <w:lang w:val="es-CR"/>
-        </w:rPr>
-      </w:pPr>
-      <w:r>
-        <w:rPr>
-          <w:rFonts w:cs="Arial"/>
-          <w:color w:val="000000"/>
-          <w:sz w:val="23"/>
-          <w:szCs w:val="23"/>
-          <w:lang w:val="es-CR"/>
-        </w:rPr>
-        <w:t>• El usuario puede ubicar el consultorio/clínica del catálogo más cercana.</w:t>
+        <w:t>• Ver las horas</w:t>
+      </w:r>
+      <w:r>
+        <w:rPr>
+          <w:rFonts w:cs="Arial"/>
+          <w:color w:val="000000"/>
+          <w:sz w:val="23"/>
+          <w:szCs w:val="23"/>
+          <w:lang w:val="es-CR"/>
+        </w:rPr>
+        <w:t xml:space="preserve"> de </w:t>
+      </w:r>
+      <w:ins w:id="10" w:author="Bolanos Murillo, Alejandra" w:date="2014-04-26T20:08:00Z">
+        <w:r>
+          <w:rPr>
+            <w:rFonts w:cs="Arial"/>
+            <w:color w:val="000000"/>
+            <w:sz w:val="23"/>
+            <w:szCs w:val="23"/>
+            <w:lang w:val="es-CR"/>
+          </w:rPr>
+          <w:t>cita disponibles</w:t>
+        </w:r>
+        <w:r>
+          <w:rPr>
+            <w:rFonts w:cs="Arial"/>
+            <w:color w:val="000000"/>
+            <w:sz w:val="23"/>
+            <w:szCs w:val="23"/>
+            <w:lang w:val="es-CR"/>
+          </w:rPr>
+          <w:t xml:space="preserve"> de </w:t>
+        </w:r>
+      </w:ins>
+      <w:r>
+        <w:rPr>
+          <w:rFonts w:cs="Arial"/>
+          <w:color w:val="000000"/>
+          <w:sz w:val="23"/>
+          <w:szCs w:val="23"/>
+          <w:lang w:val="es-CR"/>
+        </w:rPr>
+        <w:t>los doctores con un consultorio libre.</w:t>
+      </w:r>
+    </w:p>
+    <w:p>
+      <w:pPr>
+        <w:spacing w:line="276" w:lineRule="auto"/>
+        <w:jc w:val="both"/>
+        <w:rPr>
+          <w:lang w:val="es-CR"/>
+        </w:rPr>
+      </w:pPr>
+      <w:r>
+        <w:rPr>
+          <w:rFonts w:cs="Arial"/>
+          <w:color w:val="000000"/>
+          <w:sz w:val="23"/>
+          <w:szCs w:val="23"/>
+          <w:lang w:val="es-CR"/>
+        </w:rPr>
+        <w:t xml:space="preserve">• El usuario puede ubicar el </w:t>
+      </w:r>
+      <w:del w:id="11" w:author="Bolanos Murillo, Alejandra" w:date="2014-04-26T20:08:00Z">
+        <w:r>
+          <w:rPr>
+            <w:rFonts w:cs="Arial"/>
+            <w:color w:val="000000"/>
+            <w:sz w:val="23"/>
+            <w:szCs w:val="23"/>
+            <w:lang w:val="es-CR"/>
+          </w:rPr>
+          <w:delText>consultorio/clínica</w:delText>
+        </w:r>
+      </w:del>
+      <w:ins w:id="12" w:author="Bolanos Murillo, Alejandra" w:date="2014-04-26T20:08:00Z">
+        <w:r>
+          <w:rPr>
+            <w:rFonts w:cs="Arial"/>
+            <w:color w:val="000000"/>
+            <w:sz w:val="23"/>
+            <w:szCs w:val="23"/>
+            <w:lang w:val="es-CR"/>
+          </w:rPr>
+          <w:t>doctor</w:t>
+        </w:r>
+      </w:ins>
+      <w:r>
+        <w:rPr>
+          <w:rFonts w:cs="Arial"/>
+          <w:color w:val="000000"/>
+          <w:sz w:val="23"/>
+          <w:szCs w:val="23"/>
+          <w:lang w:val="es-CR"/>
+        </w:rPr>
+        <w:t xml:space="preserve"> del catálogo más </w:t>
+      </w:r>
+      <w:proofErr w:type="gramStart"/>
+      <w:r>
+        <w:rPr>
+          <w:rFonts w:cs="Arial"/>
+          <w:color w:val="000000"/>
+          <w:sz w:val="23"/>
+          <w:szCs w:val="23"/>
+          <w:lang w:val="es-CR"/>
+        </w:rPr>
+        <w:t>cercana</w:t>
+      </w:r>
+      <w:proofErr w:type="gramEnd"/>
+      <w:r>
+        <w:rPr>
+          <w:rFonts w:cs="Arial"/>
+          <w:color w:val="000000"/>
+          <w:sz w:val="23"/>
+          <w:szCs w:val="23"/>
+          <w:lang w:val="es-CR"/>
+        </w:rPr>
+        <w:t>.</w:t>
       </w:r>
     </w:p>
     <w:p>
@@ -2692,7 +2885,7 @@
           <w:lang w:val="es-CR"/>
         </w:rPr>
       </w:pPr>
-      <w:bookmarkStart w:id="6" w:name="_Toc385819773"/>
+      <w:bookmarkStart w:id="13" w:name="_Toc385819773"/>
       <w:r>
         <w:rPr>
           <w:rFonts w:eastAsia="Times New Roman"/>
@@ -2700,25 +2893,357 @@
         </w:rPr>
         <w:t>Aplicación Administrador:</w:t>
       </w:r>
-      <w:bookmarkEnd w:id="6"/>
-    </w:p>
-    <w:p>
-      <w:pPr>
-        <w:spacing w:line="276" w:lineRule="auto"/>
-        <w:jc w:val="both"/>
-        <w:rPr>
-          <w:lang w:val="es-CR"/>
-        </w:rPr>
-      </w:pPr>
-      <w:r>
-        <w:rPr>
-          <w:rFonts w:cs="Arial"/>
-          <w:color w:val="000000"/>
-          <w:sz w:val="23"/>
-          <w:szCs w:val="23"/>
-          <w:lang w:val="es-CR"/>
-        </w:rPr>
-        <w:t>•Permitir al doctor autenticarse para obtener información de las citas.</w:t>
+      <w:bookmarkEnd w:id="13"/>
+    </w:p>
+    <w:p>
+      <w:pPr>
+        <w:spacing w:line="276" w:lineRule="auto"/>
+        <w:jc w:val="both"/>
+        <w:rPr>
+          <w:lang w:val="es-CR"/>
+        </w:rPr>
+      </w:pPr>
+      <w:r>
+        <w:rPr>
+          <w:rFonts w:cs="Arial"/>
+          <w:color w:val="000000"/>
+          <w:sz w:val="23"/>
+          <w:szCs w:val="23"/>
+          <w:lang w:val="es-CR"/>
+        </w:rPr>
+        <w:t xml:space="preserve">•Permitir </w:t>
+      </w:r>
+      <w:del w:id="14" w:author="Bolanos Murillo, Alejandra" w:date="2014-04-26T20:08:00Z">
+        <w:r>
+          <w:rPr>
+            <w:rFonts w:cs="Arial"/>
+            <w:color w:val="000000"/>
+            <w:sz w:val="23"/>
+            <w:szCs w:val="23"/>
+            <w:lang w:val="es-CR"/>
+          </w:rPr>
+          <w:delText xml:space="preserve">al doctor autenticarse para </w:delText>
+        </w:r>
+      </w:del>
+      <w:r>
+        <w:rPr>
+          <w:rFonts w:cs="Arial"/>
+          <w:color w:val="000000"/>
+          <w:sz w:val="23"/>
+          <w:szCs w:val="23"/>
+          <w:lang w:val="es-CR"/>
+        </w:rPr>
+        <w:t>obtener información de las citas.</w:t>
+      </w:r>
+    </w:p>
+    <w:p>
+      <w:pPr>
+        <w:spacing w:line="276" w:lineRule="auto"/>
+        <w:jc w:val="both"/>
+        <w:rPr>
+          <w:del w:id="15" w:author="Bolanos Murillo, Alejandra" w:date="2014-04-26T20:08:00Z"/>
+          <w:lang w:val="es-CR"/>
+        </w:rPr>
+      </w:pPr>
+      <w:r>
+        <w:rPr>
+          <w:rFonts w:cs="Arial"/>
+          <w:color w:val="000000"/>
+          <w:sz w:val="23"/>
+          <w:szCs w:val="23"/>
+          <w:lang w:val="es-CR"/>
+        </w:rPr>
+        <w:t xml:space="preserve">• </w:t>
+      </w:r>
+      <w:del w:id="16" w:author="Bolanos Murillo, Alejandra" w:date="2014-04-26T20:08:00Z">
+        <w:r>
+          <w:rPr>
+            <w:rFonts w:cs="Arial"/>
+            <w:color w:val="000000"/>
+            <w:sz w:val="23"/>
+            <w:szCs w:val="23"/>
+            <w:lang w:val="es-CR"/>
+          </w:rPr>
+          <w:delText>Poder ver las horas libres</w:delText>
+        </w:r>
+      </w:del>
+      <w:ins w:id="17" w:author="Bolanos Murillo, Alejandra" w:date="2014-04-26T20:08:00Z">
+        <w:r>
+          <w:rPr>
+            <w:rFonts w:cs="Arial"/>
+            <w:color w:val="000000"/>
+            <w:sz w:val="23"/>
+            <w:szCs w:val="23"/>
+            <w:lang w:val="es-CR"/>
+          </w:rPr>
+          <w:t>El doctor debe autenticarse al inicio</w:t>
+        </w:r>
+      </w:ins>
+      <w:r>
+        <w:rPr>
+          <w:rFonts w:cs="Arial"/>
+          <w:color w:val="000000"/>
+          <w:sz w:val="23"/>
+          <w:szCs w:val="23"/>
+          <w:lang w:val="es-CR"/>
+        </w:rPr>
+        <w:t xml:space="preserve"> de </w:t>
+      </w:r>
+      <w:del w:id="18" w:author="Bolanos Murillo, Alejandra" w:date="2014-04-26T20:08:00Z">
+        <w:r>
+          <w:rPr>
+            <w:rFonts w:cs="Arial"/>
+            <w:color w:val="000000"/>
+            <w:sz w:val="23"/>
+            <w:szCs w:val="23"/>
+            <w:lang w:val="es-CR"/>
+          </w:rPr>
+          <w:delText>los doctores y de los consultorios.</w:delText>
+        </w:r>
+      </w:del>
+    </w:p>
+    <w:p>
+      <w:pPr>
+        <w:spacing w:line="276" w:lineRule="auto"/>
+        <w:jc w:val="both"/>
+        <w:rPr>
+          <w:del w:id="19" w:author="Bolanos Murillo, Alejandra" w:date="2014-04-26T20:08:00Z"/>
+          <w:lang w:val="es-CR"/>
+        </w:rPr>
+      </w:pPr>
+      <w:del w:id="20" w:author="Bolanos Murillo, Alejandra" w:date="2014-04-26T20:08:00Z">
+        <w:r>
+          <w:rPr>
+            <w:rFonts w:cs="Arial"/>
+            <w:color w:val="000000"/>
+            <w:sz w:val="23"/>
+            <w:szCs w:val="23"/>
+            <w:lang w:val="es-CR"/>
+          </w:rPr>
+          <w:delText xml:space="preserve">• Poder cancelar o editar </w:delText>
+        </w:r>
+      </w:del>
+      <w:proofErr w:type="gramStart"/>
+      <w:r>
+        <w:rPr>
+          <w:rFonts w:cs="Arial"/>
+          <w:color w:val="000000"/>
+          <w:sz w:val="23"/>
+          <w:szCs w:val="23"/>
+          <w:lang w:val="es-CR"/>
+        </w:rPr>
+        <w:t>la</w:t>
+      </w:r>
+      <w:proofErr w:type="gramEnd"/>
+      <w:r>
+        <w:rPr>
+          <w:rFonts w:cs="Arial"/>
+          <w:color w:val="000000"/>
+          <w:sz w:val="23"/>
+          <w:szCs w:val="23"/>
+          <w:lang w:val="es-CR"/>
+        </w:rPr>
+        <w:t xml:space="preserve"> </w:t>
+      </w:r>
+      <w:del w:id="21" w:author="Bolanos Murillo, Alejandra" w:date="2014-04-26T20:08:00Z">
+        <w:r>
+          <w:rPr>
+            <w:rFonts w:cs="Arial"/>
+            <w:color w:val="000000"/>
+            <w:sz w:val="23"/>
+            <w:szCs w:val="23"/>
+            <w:lang w:val="es-CR"/>
+          </w:rPr>
+          <w:delText>cita hasta 24 horas antes.</w:delText>
+        </w:r>
+      </w:del>
+    </w:p>
+    <w:p>
+      <w:pPr>
+        <w:spacing w:line="276" w:lineRule="auto"/>
+        <w:jc w:val="both"/>
+        <w:rPr>
+          <w:del w:id="22" w:author="Bolanos Murillo, Alejandra" w:date="2014-04-26T20:08:00Z"/>
+          <w:lang w:val="es-CR"/>
+        </w:rPr>
+      </w:pPr>
+      <w:del w:id="23" w:author="Bolanos Murillo, Alejandra" w:date="2014-04-26T20:08:00Z">
+        <w:r>
+          <w:rPr>
+            <w:rFonts w:cs="Arial"/>
+            <w:color w:val="000000"/>
+            <w:sz w:val="23"/>
+            <w:szCs w:val="23"/>
+            <w:lang w:val="es-CR"/>
+          </w:rPr>
+          <w:delText>• Poder cambiar el consultorio de la cita.</w:delText>
+        </w:r>
+      </w:del>
+    </w:p>
+    <w:p>
+      <w:pPr>
+        <w:spacing w:line="276" w:lineRule="auto"/>
+        <w:jc w:val="both"/>
+        <w:rPr>
+          <w:lang w:val="es-CR"/>
+        </w:rPr>
+      </w:pPr>
+      <w:del w:id="24" w:author="Bolanos Murillo, Alejandra" w:date="2014-04-26T20:08:00Z">
+        <w:r>
+          <w:rPr>
+            <w:rFonts w:cs="Arial"/>
+            <w:color w:val="000000"/>
+            <w:sz w:val="23"/>
+            <w:szCs w:val="23"/>
+            <w:lang w:val="es-CR"/>
+          </w:rPr>
+          <w:lastRenderedPageBreak/>
+          <w:delText>•Editar las horas disponibles</w:delText>
+        </w:r>
+      </w:del>
+      <w:proofErr w:type="gramStart"/>
+      <w:ins w:id="25" w:author="Bolanos Murillo, Alejandra" w:date="2014-04-26T20:08:00Z">
+        <w:r>
+          <w:rPr>
+            <w:rFonts w:cs="Arial"/>
+            <w:color w:val="000000"/>
+            <w:sz w:val="23"/>
+            <w:szCs w:val="23"/>
+            <w:lang w:val="es-CR"/>
+          </w:rPr>
+          <w:t>aplicación</w:t>
+        </w:r>
+      </w:ins>
+      <w:proofErr w:type="gramEnd"/>
+      <w:r>
+        <w:rPr>
+          <w:rFonts w:cs="Arial"/>
+          <w:color w:val="000000"/>
+          <w:sz w:val="23"/>
+          <w:szCs w:val="23"/>
+          <w:lang w:val="es-CR"/>
+        </w:rPr>
+        <w:t>.</w:t>
+      </w:r>
+    </w:p>
+    <w:p>
+      <w:pPr>
+        <w:pStyle w:val="Heading2"/>
+        <w:jc w:val="both"/>
+        <w:rPr>
+          <w:lang w:val="es-CR"/>
+        </w:rPr>
+      </w:pPr>
+    </w:p>
+    <w:p>
+      <w:pPr>
+        <w:pStyle w:val="Heading2"/>
+        <w:jc w:val="both"/>
+        <w:rPr>
+          <w:rFonts w:eastAsia="Times New Roman"/>
+          <w:lang w:val="es-CR"/>
+        </w:rPr>
+      </w:pPr>
+      <w:bookmarkStart w:id="26" w:name="_Toc385819774"/>
+      <w:r>
+        <w:rPr>
+          <w:rFonts w:eastAsia="Times New Roman"/>
+          <w:lang w:val="es-CR"/>
+        </w:rPr>
+        <w:t xml:space="preserve">Aplicación </w:t>
+      </w:r>
+      <w:r>
+        <w:rPr>
+          <w:rFonts w:eastAsia="Times New Roman"/>
+          <w:lang w:val="es-CR"/>
+        </w:rPr>
+        <w:t xml:space="preserve">Web </w:t>
+      </w:r>
+      <w:r>
+        <w:rPr>
+          <w:rFonts w:eastAsia="Times New Roman"/>
+          <w:lang w:val="es-CR"/>
+        </w:rPr>
+        <w:t>Administrador:</w:t>
+      </w:r>
+      <w:bookmarkEnd w:id="26"/>
+    </w:p>
+    <w:p>
+      <w:pPr>
+        <w:spacing w:line="276" w:lineRule="auto"/>
+        <w:jc w:val="both"/>
+        <w:rPr>
+          <w:rFonts w:cs="Arial"/>
+          <w:color w:val="000000"/>
+          <w:sz w:val="23"/>
+          <w:szCs w:val="23"/>
+          <w:lang w:val="es-CR"/>
+        </w:rPr>
+      </w:pPr>
+      <w:r>
+        <w:rPr>
+          <w:lang w:val="es-CR"/>
+        </w:rPr>
+        <w:br/>
+      </w:r>
+      <w:r>
+        <w:rPr>
+          <w:rFonts w:cs="Arial"/>
+          <w:color w:val="000000"/>
+          <w:sz w:val="23"/>
+          <w:szCs w:val="23"/>
+          <w:lang w:val="es-CR"/>
+        </w:rPr>
+        <w:t xml:space="preserve">•Permitir </w:t>
+      </w:r>
+      <w:r>
+        <w:rPr>
+          <w:rFonts w:cs="Arial"/>
+          <w:color w:val="000000"/>
+          <w:sz w:val="23"/>
+          <w:szCs w:val="23"/>
+          <w:lang w:val="es-CR"/>
+        </w:rPr>
+        <w:t xml:space="preserve">autenticarse </w:t>
+      </w:r>
+    </w:p>
+    <w:p>
+      <w:pPr>
+        <w:spacing w:line="276" w:lineRule="auto"/>
+        <w:jc w:val="both"/>
+        <w:rPr>
+          <w:lang w:val="es-CR"/>
+        </w:rPr>
+      </w:pPr>
+      <w:r>
+        <w:rPr>
+          <w:rFonts w:cs="Arial"/>
+          <w:color w:val="000000"/>
+          <w:sz w:val="23"/>
+          <w:szCs w:val="23"/>
+          <w:lang w:val="es-CR"/>
+        </w:rPr>
+        <w:t>•</w:t>
+      </w:r>
+      <w:r>
+        <w:rPr>
+          <w:rFonts w:cs="Arial"/>
+          <w:color w:val="000000"/>
+          <w:sz w:val="23"/>
+          <w:szCs w:val="23"/>
+          <w:lang w:val="es-CR"/>
+        </w:rPr>
+        <w:t>O</w:t>
+      </w:r>
+      <w:r>
+        <w:rPr>
+          <w:rFonts w:cs="Arial"/>
+          <w:color w:val="000000"/>
+          <w:sz w:val="23"/>
+          <w:szCs w:val="23"/>
+          <w:lang w:val="es-CR"/>
+        </w:rPr>
+        <w:t>btener información de las citas.</w:t>
       </w:r>
     </w:p>
     <w:p>
@@ -2756,427 +3281,271 @@
           <w:szCs w:val="23"/>
           <w:lang w:val="es-CR"/>
         </w:rPr>
-        <w:t>• Poder cancelar o editar la cita hasta 24 horas antes.</w:t>
-      </w:r>
-    </w:p>
-    <w:p>
-      <w:pPr>
-        <w:spacing w:line="276" w:lineRule="auto"/>
-        <w:jc w:val="both"/>
-        <w:rPr>
-          <w:lang w:val="es-CR"/>
-        </w:rPr>
-      </w:pPr>
-      <w:r>
-        <w:rPr>
-          <w:rFonts w:cs="Arial"/>
-          <w:color w:val="000000"/>
-          <w:sz w:val="23"/>
-          <w:szCs w:val="23"/>
-          <w:lang w:val="es-CR"/>
-        </w:rPr>
-        <w:t>• Poder cambiar el consultorio de la cita.</w:t>
-      </w:r>
-    </w:p>
-    <w:p>
-      <w:pPr>
-        <w:spacing w:line="276" w:lineRule="auto"/>
-        <w:jc w:val="both"/>
-        <w:rPr>
-          <w:lang w:val="es-CR"/>
-        </w:rPr>
-      </w:pPr>
-      <w:r>
-        <w:rPr>
-          <w:rFonts w:cs="Arial"/>
-          <w:color w:val="000000"/>
-          <w:sz w:val="23"/>
-          <w:szCs w:val="23"/>
-          <w:lang w:val="es-CR"/>
-        </w:rPr>
-        <w:lastRenderedPageBreak/>
+        <w:t>•</w:t>
+      </w:r>
+      <w:r>
+        <w:rPr>
+          <w:rFonts w:cs="Arial"/>
+          <w:color w:val="000000"/>
+          <w:sz w:val="23"/>
+          <w:szCs w:val="23"/>
+          <w:lang w:val="es-CR"/>
+        </w:rPr>
+        <w:t xml:space="preserve"> Poder cancelar o editar la cita</w:t>
+      </w:r>
+      <w:del w:id="27" w:author="Bolanos Murillo, Alejandra" w:date="2014-04-26T20:08:00Z">
+        <w:r>
+          <w:rPr>
+            <w:rFonts w:cs="Arial"/>
+            <w:color w:val="000000"/>
+            <w:sz w:val="23"/>
+            <w:szCs w:val="23"/>
+            <w:lang w:val="es-CR"/>
+          </w:rPr>
+          <w:delText xml:space="preserve"> hasta 24 horas antes</w:delText>
+        </w:r>
+      </w:del>
+      <w:r>
+        <w:rPr>
+          <w:rFonts w:cs="Arial"/>
+          <w:color w:val="000000"/>
+          <w:sz w:val="23"/>
+          <w:szCs w:val="23"/>
+          <w:lang w:val="es-CR"/>
+        </w:rPr>
+        <w:t>.</w:t>
+      </w:r>
+    </w:p>
+    <w:p>
+      <w:pPr>
+        <w:spacing w:line="276" w:lineRule="auto"/>
+        <w:jc w:val="both"/>
+        <w:rPr>
+          <w:lang w:val="es-CR"/>
+        </w:rPr>
+      </w:pPr>
+      <w:r>
+        <w:rPr>
+          <w:rFonts w:cs="Arial"/>
+          <w:color w:val="000000"/>
+          <w:sz w:val="23"/>
+          <w:szCs w:val="23"/>
+          <w:lang w:val="es-CR"/>
+        </w:rPr>
+        <w:t xml:space="preserve">• Poder cambiar el </w:t>
+      </w:r>
+      <w:r>
+        <w:rPr>
+          <w:rFonts w:cs="Arial"/>
+          <w:color w:val="000000"/>
+          <w:sz w:val="23"/>
+          <w:szCs w:val="23"/>
+          <w:lang w:val="es-CR"/>
+        </w:rPr>
+        <w:t>doctor</w:t>
+      </w:r>
+      <w:r>
+        <w:rPr>
+          <w:rFonts w:cs="Arial"/>
+          <w:color w:val="000000"/>
+          <w:sz w:val="23"/>
+          <w:szCs w:val="23"/>
+          <w:lang w:val="es-CR"/>
+        </w:rPr>
+        <w:t xml:space="preserve"> de la cita.</w:t>
+      </w:r>
+    </w:p>
+    <w:p>
+      <w:pPr>
+        <w:spacing w:line="276" w:lineRule="auto"/>
+        <w:jc w:val="both"/>
+        <w:rPr>
+          <w:rFonts w:cs="Arial"/>
+          <w:color w:val="000000"/>
+          <w:sz w:val="23"/>
+          <w:szCs w:val="23"/>
+          <w:lang w:val="es-CR"/>
+        </w:rPr>
+      </w:pPr>
+      <w:r>
+        <w:rPr>
+          <w:rFonts w:cs="Arial"/>
+          <w:color w:val="000000"/>
+          <w:sz w:val="23"/>
+          <w:szCs w:val="23"/>
+          <w:lang w:val="es-CR"/>
+        </w:rPr>
         <w:t>•Editar las horas disponibles.</w:t>
       </w:r>
     </w:p>
     <w:p>
       <w:pPr>
+        <w:spacing w:line="276" w:lineRule="auto"/>
+        <w:jc w:val="both"/>
+        <w:rPr>
+          <w:rFonts w:cs="Arial"/>
+          <w:color w:val="000000"/>
+          <w:sz w:val="23"/>
+          <w:szCs w:val="23"/>
+          <w:lang w:val="es-CR"/>
+        </w:rPr>
+      </w:pPr>
+      <w:r>
+        <w:rPr>
+          <w:rFonts w:cs="Arial"/>
+          <w:color w:val="000000"/>
+          <w:sz w:val="23"/>
+          <w:szCs w:val="23"/>
+          <w:lang w:val="es-CR"/>
+        </w:rPr>
+        <w:t>•Buscar y reservar consultorio.</w:t>
+      </w:r>
+    </w:p>
+    <w:p>
+      <w:pPr>
+        <w:spacing w:line="276" w:lineRule="auto"/>
+        <w:jc w:val="both"/>
+        <w:rPr>
+          <w:lang w:val="es-CR"/>
+        </w:rPr>
+      </w:pPr>
+      <w:r>
+        <w:rPr>
+          <w:rFonts w:cs="Arial"/>
+          <w:color w:val="000000"/>
+          <w:sz w:val="23"/>
+          <w:szCs w:val="23"/>
+          <w:lang w:val="es-CR"/>
+        </w:rPr>
+        <w:t>•Crear usuarios administrativos y consultorios.</w:t>
+      </w:r>
+    </w:p>
+    <w:p>
+      <w:pPr>
+        <w:pStyle w:val="Heading1"/>
+        <w:jc w:val="both"/>
+        <w:rPr>
+          <w:rFonts w:eastAsia="Times New Roman"/>
+          <w:lang w:val="es-CR"/>
+        </w:rPr>
+      </w:pPr>
+      <w:bookmarkStart w:id="28" w:name="_Toc385819775"/>
+      <w:r>
+        <w:rPr>
+          <w:rFonts w:eastAsia="Times New Roman"/>
+          <w:lang w:val="es-CR"/>
+        </w:rPr>
+        <w:t>Descripción de diseño de alto nivel</w:t>
+      </w:r>
+      <w:bookmarkEnd w:id="28"/>
+    </w:p>
+    <w:p>
+      <w:pPr>
+        <w:spacing w:line="276" w:lineRule="auto"/>
+        <w:jc w:val="both"/>
+        <w:rPr>
+          <w:lang w:val="es-CR"/>
+        </w:rPr>
+      </w:pPr>
+      <w:r>
+        <w:rPr>
+          <w:rFonts w:cs="Arial"/>
+          <w:color w:val="000000"/>
+          <w:sz w:val="23"/>
+          <w:szCs w:val="23"/>
+          <w:lang w:val="es-CR"/>
+        </w:rPr>
+        <w:t>La aplicación consta de tres etapas, las cuales se amplían en esta sección:</w:t>
+      </w:r>
+    </w:p>
+    <w:p>
+      <w:pPr>
+        <w:spacing w:line="276" w:lineRule="auto"/>
+        <w:jc w:val="both"/>
+        <w:rPr>
+          <w:lang w:val="es-CR"/>
+        </w:rPr>
+      </w:pPr>
+      <w:r>
+        <w:rPr>
+          <w:rFonts w:cs="Arial"/>
+          <w:color w:val="000000"/>
+          <w:sz w:val="23"/>
+          <w:szCs w:val="23"/>
+          <w:lang w:val="es-CR"/>
+        </w:rPr>
+        <w:t>-Aplicación para clientes móviles.</w:t>
+      </w:r>
+    </w:p>
+    <w:p>
+      <w:pPr>
+        <w:spacing w:line="276" w:lineRule="auto"/>
+        <w:jc w:val="both"/>
+        <w:rPr>
+          <w:lang w:val="es-CR"/>
+        </w:rPr>
+      </w:pPr>
+      <w:r>
+        <w:rPr>
+          <w:rFonts w:cs="Arial"/>
+          <w:color w:val="000000"/>
+          <w:sz w:val="23"/>
+          <w:szCs w:val="23"/>
+          <w:lang w:val="es-CR"/>
+        </w:rPr>
+        <w:t>-Aplicación móvil para administrativos.</w:t>
+      </w:r>
+    </w:p>
+    <w:p>
+      <w:pPr>
+        <w:spacing w:line="276" w:lineRule="auto"/>
+        <w:jc w:val="both"/>
+        <w:rPr>
+          <w:rFonts w:cs="Arial"/>
+          <w:color w:val="000000"/>
+          <w:sz w:val="23"/>
+          <w:szCs w:val="23"/>
+          <w:lang w:val="es-CR"/>
+        </w:rPr>
+      </w:pPr>
+      <w:r>
+        <w:rPr>
+          <w:rFonts w:cs="Arial"/>
+          <w:color w:val="000000"/>
+          <w:sz w:val="23"/>
+          <w:szCs w:val="23"/>
+          <w:lang w:val="es-CR"/>
+        </w:rPr>
+        <w:t xml:space="preserve">-Aplicación web para administrativos. </w:t>
+      </w:r>
+    </w:p>
+    <w:p>
+      <w:pPr>
         <w:pStyle w:val="Heading2"/>
         <w:jc w:val="both"/>
         <w:rPr>
-          <w:lang w:val="es-CR"/>
-        </w:rPr>
-      </w:pPr>
-    </w:p>
-    <w:p>
-      <w:pPr>
-        <w:pStyle w:val="Heading2"/>
-        <w:jc w:val="both"/>
-        <w:rPr>
           <w:rFonts w:eastAsia="Times New Roman"/>
           <w:lang w:val="es-CR"/>
         </w:rPr>
       </w:pPr>
-      <w:bookmarkStart w:id="7" w:name="_Toc385819774"/>
+      <w:bookmarkStart w:id="29" w:name="_Toc385819776"/>
       <w:r>
         <w:rPr>
           <w:rFonts w:eastAsia="Times New Roman"/>
           <w:lang w:val="es-CR"/>
         </w:rPr>
-        <w:t xml:space="preserve">Aplicación </w:t>
-      </w:r>
+        <w:t xml:space="preserve">Descripción del </w:t>
+      </w:r>
+      <w:proofErr w:type="spellStart"/>
       <w:r>
         <w:rPr>
           <w:rFonts w:eastAsia="Times New Roman"/>
           <w:lang w:val="es-CR"/>
         </w:rPr>
-        <w:t xml:space="preserve">Web </w:t>
-      </w:r>
-      <w:r>
-        <w:rPr>
-          <w:rFonts w:eastAsia="Times New Roman"/>
-          <w:lang w:val="es-CR"/>
-        </w:rPr>
-        <w:t>Administrador:</w:t>
-      </w:r>
-      <w:bookmarkEnd w:id="7"/>
-    </w:p>
-    <w:p>
-      <w:pPr>
-        <w:spacing w:line="276" w:lineRule="auto"/>
-        <w:jc w:val="both"/>
-        <w:rPr>
-          <w:rFonts w:cs="Arial"/>
-          <w:color w:val="000000"/>
-          <w:sz w:val="23"/>
-          <w:szCs w:val="23"/>
-          <w:lang w:val="es-CR"/>
-        </w:rPr>
-      </w:pPr>
-      <w:r>
-        <w:rPr>
-          <w:lang w:val="es-CR"/>
-        </w:rPr>
-        <w:br/>
-      </w:r>
-      <w:r>
-        <w:rPr>
-          <w:rFonts w:cs="Arial"/>
-          <w:color w:val="000000"/>
-          <w:sz w:val="23"/>
-          <w:szCs w:val="23"/>
-          <w:lang w:val="es-CR"/>
-        </w:rPr>
-        <w:t xml:space="preserve">•Permitir </w:t>
-      </w:r>
-      <w:r>
-        <w:rPr>
-          <w:rFonts w:cs="Arial"/>
-          <w:color w:val="000000"/>
-          <w:sz w:val="23"/>
-          <w:szCs w:val="23"/>
-          <w:lang w:val="es-CR"/>
-        </w:rPr>
-        <w:t xml:space="preserve">autenticarse </w:t>
-      </w:r>
-    </w:p>
-    <w:p>
-      <w:pPr>
-        <w:spacing w:line="276" w:lineRule="auto"/>
-        <w:jc w:val="both"/>
-        <w:rPr>
-          <w:lang w:val="es-CR"/>
-        </w:rPr>
-      </w:pPr>
-      <w:r>
-        <w:rPr>
-          <w:rFonts w:cs="Arial"/>
-          <w:color w:val="000000"/>
-          <w:sz w:val="23"/>
-          <w:szCs w:val="23"/>
-          <w:lang w:val="es-CR"/>
-        </w:rPr>
-        <w:t>•</w:t>
-      </w:r>
-      <w:r>
-        <w:rPr>
-          <w:rFonts w:cs="Arial"/>
-          <w:color w:val="000000"/>
-          <w:sz w:val="23"/>
-          <w:szCs w:val="23"/>
-          <w:lang w:val="es-CR"/>
-        </w:rPr>
-        <w:t>O</w:t>
-      </w:r>
-      <w:r>
-        <w:rPr>
-          <w:rFonts w:cs="Arial"/>
-          <w:color w:val="000000"/>
-          <w:sz w:val="23"/>
-          <w:szCs w:val="23"/>
-          <w:lang w:val="es-CR"/>
-        </w:rPr>
-        <w:t>btener información de las citas.</w:t>
-      </w:r>
-    </w:p>
-    <w:p>
-      <w:pPr>
-        <w:spacing w:line="276" w:lineRule="auto"/>
-        <w:jc w:val="both"/>
-        <w:rPr>
-          <w:lang w:val="es-CR"/>
-        </w:rPr>
-      </w:pPr>
-      <w:r>
-        <w:rPr>
-          <w:rFonts w:cs="Arial"/>
-          <w:color w:val="000000"/>
-          <w:sz w:val="23"/>
-          <w:szCs w:val="23"/>
-          <w:lang w:val="es-CR"/>
-        </w:rPr>
-        <w:t>• Poder ver las horas libres de los doctores y de los consultorios.</w:t>
-      </w:r>
-    </w:p>
-    <w:p>
-      <w:pPr>
-        <w:spacing w:line="276" w:lineRule="auto"/>
-        <w:jc w:val="both"/>
-        <w:rPr>
-          <w:lang w:val="es-CR"/>
-        </w:rPr>
-      </w:pPr>
-      <w:r>
-        <w:rPr>
-          <w:rFonts w:cs="Arial"/>
-          <w:color w:val="000000"/>
-          <w:sz w:val="23"/>
-          <w:szCs w:val="23"/>
-          <w:lang w:val="es-CR"/>
-        </w:rPr>
-        <w:t>• Poder cancelar o editar la cita hasta 24 horas antes.</w:t>
-      </w:r>
-    </w:p>
-    <w:p>
-      <w:pPr>
-        <w:spacing w:line="276" w:lineRule="auto"/>
-        <w:jc w:val="both"/>
-        <w:rPr>
-          <w:lang w:val="es-CR"/>
-        </w:rPr>
-      </w:pPr>
-      <w:r>
-        <w:rPr>
-          <w:rFonts w:cs="Arial"/>
-          <w:color w:val="000000"/>
-          <w:sz w:val="23"/>
-          <w:szCs w:val="23"/>
-          <w:lang w:val="es-CR"/>
-        </w:rPr>
-        <w:t xml:space="preserve">• Poder cambiar el </w:t>
-      </w:r>
-      <w:r>
-        <w:rPr>
-          <w:rFonts w:cs="Arial"/>
-          <w:color w:val="000000"/>
-          <w:sz w:val="23"/>
-          <w:szCs w:val="23"/>
-          <w:lang w:val="es-CR"/>
-        </w:rPr>
-        <w:t>doctor</w:t>
-      </w:r>
-      <w:r>
-        <w:rPr>
-          <w:rFonts w:cs="Arial"/>
-          <w:color w:val="000000"/>
-          <w:sz w:val="23"/>
-          <w:szCs w:val="23"/>
-          <w:lang w:val="es-CR"/>
-        </w:rPr>
-        <w:t xml:space="preserve"> de la cita.</w:t>
-      </w:r>
-    </w:p>
-    <w:p>
-      <w:pPr>
-        <w:spacing w:line="276" w:lineRule="auto"/>
-        <w:jc w:val="both"/>
-        <w:rPr>
-          <w:rFonts w:cs="Arial"/>
-          <w:color w:val="000000"/>
-          <w:sz w:val="23"/>
-          <w:szCs w:val="23"/>
-          <w:lang w:val="es-CR"/>
-        </w:rPr>
-      </w:pPr>
-      <w:r>
-        <w:rPr>
-          <w:rFonts w:cs="Arial"/>
-          <w:color w:val="000000"/>
-          <w:sz w:val="23"/>
-          <w:szCs w:val="23"/>
-          <w:lang w:val="es-CR"/>
-        </w:rPr>
-        <w:t>•Editar las horas disponibles.</w:t>
-      </w:r>
-    </w:p>
-    <w:p>
-      <w:pPr>
-        <w:spacing w:line="276" w:lineRule="auto"/>
-        <w:jc w:val="both"/>
-        <w:rPr>
-          <w:rFonts w:cs="Arial"/>
-          <w:color w:val="000000"/>
-          <w:sz w:val="23"/>
-          <w:szCs w:val="23"/>
-          <w:lang w:val="es-CR"/>
-        </w:rPr>
-      </w:pPr>
-      <w:r>
-        <w:rPr>
-          <w:rFonts w:cs="Arial"/>
-          <w:color w:val="000000"/>
-          <w:sz w:val="23"/>
-          <w:szCs w:val="23"/>
-          <w:lang w:val="es-CR"/>
-        </w:rPr>
-        <w:t>•Buscar y reservar consultorio.</w:t>
-      </w:r>
-    </w:p>
-    <w:p>
-      <w:pPr>
-        <w:spacing w:line="276" w:lineRule="auto"/>
-        <w:jc w:val="both"/>
-        <w:rPr>
-          <w:lang w:val="es-CR"/>
-        </w:rPr>
-      </w:pPr>
-      <w:r>
-        <w:rPr>
-          <w:rFonts w:cs="Arial"/>
-          <w:color w:val="000000"/>
-          <w:sz w:val="23"/>
-          <w:szCs w:val="23"/>
-          <w:lang w:val="es-CR"/>
-        </w:rPr>
-        <w:t>•Crear usuarios administrativos y consultorios.</w:t>
-      </w:r>
-    </w:p>
-    <w:p>
-      <w:pPr>
-        <w:pStyle w:val="Heading1"/>
-        <w:jc w:val="both"/>
-        <w:rPr>
-          <w:rFonts w:eastAsia="Times New Roman"/>
-          <w:lang w:val="es-CR"/>
-        </w:rPr>
-      </w:pPr>
-      <w:bookmarkStart w:id="8" w:name="_Toc385819775"/>
-      <w:r>
-        <w:rPr>
-          <w:rFonts w:eastAsia="Times New Roman"/>
-          <w:lang w:val="es-CR"/>
-        </w:rPr>
-        <w:t>Descripción de diseño de alto nivel</w:t>
-      </w:r>
-      <w:bookmarkEnd w:id="8"/>
-    </w:p>
-    <w:p>
-      <w:pPr>
-        <w:spacing w:line="276" w:lineRule="auto"/>
-        <w:jc w:val="both"/>
-        <w:rPr>
-          <w:lang w:val="es-CR"/>
-        </w:rPr>
-      </w:pPr>
-      <w:r>
-        <w:rPr>
-          <w:rFonts w:cs="Arial"/>
-          <w:color w:val="000000"/>
-          <w:sz w:val="23"/>
-          <w:szCs w:val="23"/>
-          <w:lang w:val="es-CR"/>
-        </w:rPr>
-        <w:t>La aplicación consta de tres etapas, las cuales se amplían en esta sección:</w:t>
-      </w:r>
-    </w:p>
-    <w:p>
-      <w:pPr>
-        <w:spacing w:line="276" w:lineRule="auto"/>
-        <w:jc w:val="both"/>
-        <w:rPr>
-          <w:lang w:val="es-CR"/>
-        </w:rPr>
-      </w:pPr>
-      <w:r>
-        <w:rPr>
-          <w:rFonts w:cs="Arial"/>
-          <w:color w:val="000000"/>
-          <w:sz w:val="23"/>
-          <w:szCs w:val="23"/>
-          <w:lang w:val="es-CR"/>
-        </w:rPr>
-        <w:t>-Aplicación para clientes móviles.</w:t>
-      </w:r>
-    </w:p>
-    <w:p>
-      <w:pPr>
-        <w:spacing w:line="276" w:lineRule="auto"/>
-        <w:jc w:val="both"/>
-        <w:rPr>
-          <w:lang w:val="es-CR"/>
-        </w:rPr>
-      </w:pPr>
-      <w:r>
-        <w:rPr>
-          <w:rFonts w:cs="Arial"/>
-          <w:color w:val="000000"/>
-          <w:sz w:val="23"/>
-          <w:szCs w:val="23"/>
-          <w:lang w:val="es-CR"/>
-        </w:rPr>
-        <w:t>-Aplicación móvil para administrativos.</w:t>
-      </w:r>
-    </w:p>
-    <w:p>
-      <w:pPr>
-        <w:spacing w:line="276" w:lineRule="auto"/>
-        <w:jc w:val="both"/>
-        <w:rPr>
-          <w:rFonts w:cs="Arial"/>
-          <w:color w:val="000000"/>
-          <w:sz w:val="23"/>
-          <w:szCs w:val="23"/>
-          <w:lang w:val="es-CR"/>
-        </w:rPr>
-      </w:pPr>
-      <w:r>
-        <w:rPr>
-          <w:rFonts w:cs="Arial"/>
-          <w:color w:val="000000"/>
-          <w:sz w:val="23"/>
-          <w:szCs w:val="23"/>
-          <w:lang w:val="es-CR"/>
-        </w:rPr>
-        <w:t xml:space="preserve">-Aplicación web para administrativos. </w:t>
-      </w:r>
-    </w:p>
-    <w:p>
-      <w:pPr>
-        <w:pStyle w:val="Heading2"/>
-        <w:jc w:val="both"/>
-        <w:rPr>
-          <w:rFonts w:eastAsia="Times New Roman"/>
-          <w:lang w:val="es-CR"/>
-        </w:rPr>
-      </w:pPr>
-      <w:bookmarkStart w:id="9" w:name="_Toc385819776"/>
-      <w:r>
-        <w:rPr>
-          <w:rFonts w:eastAsia="Times New Roman"/>
-          <w:lang w:val="es-CR"/>
-        </w:rPr>
-        <w:t>Descripción del backend</w:t>
-      </w:r>
-      <w:bookmarkEnd w:id="9"/>
+        <w:t>backend</w:t>
+      </w:r>
+      <w:bookmarkEnd w:id="29"/>
+      <w:proofErr w:type="spellEnd"/>
     </w:p>
     <w:p>
       <w:pPr>
@@ -3203,7 +3572,29 @@
           <w:szCs w:val="23"/>
           <w:lang w:val="es-CR"/>
         </w:rPr>
-        <w:t>Se utiliza MySQL como motor de la base de datos</w:t>
+        <w:t xml:space="preserve">Se utiliza </w:t>
+      </w:r>
+      <w:proofErr w:type="spellStart"/>
+      <w:r>
+        <w:rPr>
+          <w:rFonts w:cs="Arial"/>
+          <w:color w:val="000000"/>
+          <w:sz w:val="23"/>
+          <w:szCs w:val="23"/>
+          <w:lang w:val="es-CR"/>
+        </w:rPr>
+        <w:t>MySQL</w:t>
+      </w:r>
+      <w:proofErr w:type="spellEnd"/>
+      <w:r>
+        <w:rPr>
+          <w:rFonts w:cs="Arial"/>
+          <w:color w:val="000000"/>
+          <w:sz w:val="23"/>
+          <w:szCs w:val="23"/>
+          <w:lang w:val="es-CR"/>
+        </w:rPr>
+        <w:t xml:space="preserve"> como motor de la base de datos</w:t>
       </w:r>
       <w:r>
         <w:rPr>
@@ -3261,15 +3652,27 @@
           <w:lang w:val="es-CR"/>
         </w:rPr>
       </w:pPr>
-      <w:r>
-        <w:rPr>
-          <w:rFonts w:cs="Arial"/>
-          <w:color w:val="000000"/>
-          <w:sz w:val="23"/>
-          <w:szCs w:val="23"/>
-          <w:lang w:val="es-CR"/>
-        </w:rPr>
-        <w:t>Php se utiliza para la comunicación con la base de datos</w:t>
+      <w:proofErr w:type="spellStart"/>
+      <w:r>
+        <w:rPr>
+          <w:rFonts w:cs="Arial"/>
+          <w:color w:val="000000"/>
+          <w:sz w:val="23"/>
+          <w:szCs w:val="23"/>
+          <w:lang w:val="es-CR"/>
+        </w:rPr>
+        <w:t>Php</w:t>
+      </w:r>
+      <w:proofErr w:type="spellEnd"/>
+      <w:r>
+        <w:rPr>
+          <w:rFonts w:cs="Arial"/>
+          <w:color w:val="000000"/>
+          <w:sz w:val="23"/>
+          <w:szCs w:val="23"/>
+          <w:lang w:val="es-CR"/>
+        </w:rPr>
+        <w:t xml:space="preserve"> se utiliza para la comunicación con la base de datos</w:t>
       </w:r>
       <w:r>
         <w:rPr>
@@ -3291,7 +3694,7 @@
           <w:lang w:val="es-CR"/>
         </w:rPr>
       </w:pPr>
-      <w:bookmarkStart w:id="10" w:name="_Toc385819777"/>
+      <w:bookmarkStart w:id="30" w:name="_Toc385819777"/>
       <w:r>
         <w:rPr>
           <w:rFonts w:eastAsia="Times New Roman"/>
@@ -3299,7 +3702,7 @@
         </w:rPr>
         <w:t>Componentes</w:t>
       </w:r>
-      <w:bookmarkEnd w:id="10"/>
+      <w:bookmarkEnd w:id="30"/>
     </w:p>
     <w:p>
       <w:pPr>
@@ -3326,7 +3729,21 @@
         <w:rPr>
           <w:lang w:val="es-CR"/>
         </w:rPr>
-        <w:t>Los componentes externos que conforman el sistema son: Google Maps y Facebook. Ambas aplicaciones proveen un API de comunicación.</w:t>
+        <w:t xml:space="preserve">Los componentes externos que conforman el sistema son: Google </w:t>
+      </w:r>
+      <w:proofErr w:type="spellStart"/>
+      <w:r>
+        <w:rPr>
+          <w:lang w:val="es-CR"/>
+        </w:rPr>
+        <w:t>Maps</w:t>
+      </w:r>
+      <w:proofErr w:type="spellEnd"/>
+      <w:r>
+        <w:rPr>
+          <w:lang w:val="es-CR"/>
+        </w:rPr>
+        <w:t xml:space="preserve"> y Facebook. Ambas aplicaciones proveen un API de comunicación.</w:t>
       </w:r>
     </w:p>
     <w:p>
@@ -3423,7 +3840,7 @@
         </w:rPr>
         <w:lastRenderedPageBreak/>
         <w:drawing>
-          <wp:inline distT="0" distB="0" distL="0" distR="0">
+          <wp:inline distT="0" distB="0" distL="0" distR="0" wp14:anchorId="5377BB3A" wp14:editId="335685C0">
             <wp:extent cx="5153025" cy="4581525"/>
             <wp:effectExtent l="0" t="0" r="9525" b="9525"/>
             <wp:docPr id="14" name="Picture 14"/>
@@ -3550,7 +3967,7 @@
           <w:noProof/>
         </w:rPr>
         <w:drawing>
-          <wp:inline distT="0" distB="0" distL="0" distR="0" wp14:anchorId="5165DF18" wp14:editId="4C2C7FBF">
+          <wp:inline distT="0" distB="0" distL="0" distR="0" wp14:anchorId="1955DCE3" wp14:editId="0E07A48B">
             <wp:extent cx="3895595" cy="1753434"/>
             <wp:effectExtent l="0" t="0" r="0" b="0"/>
             <wp:docPr id="2" name="Picture 2"/>
@@ -3681,7 +4098,29 @@
           <w:szCs w:val="23"/>
           <w:lang w:val="es-CR"/>
         </w:rPr>
-        <w:t xml:space="preserve">n el primer caso, el cliente se conecta al backend por medio de su dispositivo móvil y realiza los cambios </w:t>
+        <w:t xml:space="preserve">n el primer caso, el cliente se conecta al </w:t>
+      </w:r>
+      <w:proofErr w:type="spellStart"/>
+      <w:r>
+        <w:rPr>
+          <w:rFonts w:cs="Arial"/>
+          <w:color w:val="000000"/>
+          <w:sz w:val="23"/>
+          <w:szCs w:val="23"/>
+          <w:lang w:val="es-CR"/>
+        </w:rPr>
+        <w:t>backend</w:t>
+      </w:r>
+      <w:proofErr w:type="spellEnd"/>
+      <w:r>
+        <w:rPr>
+          <w:rFonts w:cs="Arial"/>
+          <w:color w:val="000000"/>
+          <w:sz w:val="23"/>
+          <w:szCs w:val="23"/>
+          <w:lang w:val="es-CR"/>
+        </w:rPr>
+        <w:t xml:space="preserve"> por medio de su dispositivo móvil y realiza los cambios </w:t>
       </w:r>
       <w:r>
         <w:rPr>
@@ -3752,7 +4191,7 @@
           <w:noProof/>
         </w:rPr>
         <w:drawing>
-          <wp:inline distT="0" distB="0" distL="0" distR="0">
+          <wp:inline distT="0" distB="0" distL="0" distR="0" wp14:anchorId="56402530" wp14:editId="75DF8138">
             <wp:extent cx="3958201" cy="1716066"/>
             <wp:effectExtent l="0" t="0" r="4445" b="0"/>
             <wp:docPr id="5" name="Picture 5"/>
@@ -3851,7 +4290,7 @@
           <w:noProof/>
         </w:rPr>
         <w:drawing>
-          <wp:inline distT="0" distB="0" distL="0" distR="0">
+          <wp:inline distT="0" distB="0" distL="0" distR="0" wp14:anchorId="1A6D38EF" wp14:editId="6B2DD867">
             <wp:extent cx="3667125" cy="809625"/>
             <wp:effectExtent l="0" t="0" r="9525" b="9525"/>
             <wp:docPr id="6" name="Picture 6"/>
@@ -4037,7 +4476,27 @@
           <w:szCs w:val="23"/>
           <w:lang w:val="es-CR"/>
         </w:rPr>
-        <w:t xml:space="preserve"> explica el flujo de conectividad desde la aplicación web, la cual se conecta directamente con el backend y realiza los cambios o consultas </w:t>
+        <w:t xml:space="preserve"> explica el flujo de conectividad desde la aplicación web, la cual se conecta directamente con el </w:t>
+      </w:r>
+      <w:proofErr w:type="spellStart"/>
+      <w:r>
+        <w:rPr>
+          <w:rFonts w:cs="Arial"/>
+          <w:sz w:val="23"/>
+          <w:szCs w:val="23"/>
+          <w:lang w:val="es-CR"/>
+        </w:rPr>
+        <w:t>backend</w:t>
+      </w:r>
+      <w:proofErr w:type="spellEnd"/>
+      <w:r>
+        <w:rPr>
+          <w:rFonts w:cs="Arial"/>
+          <w:sz w:val="23"/>
+          <w:szCs w:val="23"/>
+          <w:lang w:val="es-CR"/>
+        </w:rPr>
+        <w:t xml:space="preserve"> y realiza los cambios o consultas </w:t>
       </w:r>
       <w:r>
         <w:rPr>
@@ -4081,14 +4540,14 @@
           <w:lang w:val="es-CR"/>
         </w:rPr>
       </w:pPr>
-      <w:bookmarkStart w:id="11" w:name="_Toc385819778"/>
+      <w:bookmarkStart w:id="31" w:name="_Toc385819778"/>
       <w:r>
         <w:rPr>
           <w:lang w:val="es-CR"/>
         </w:rPr>
         <w:t>Modelo de distribución de la información</w:t>
       </w:r>
-      <w:bookmarkEnd w:id="11"/>
+      <w:bookmarkEnd w:id="31"/>
       <w:r>
         <w:rPr>
           <w:lang w:val="es-CR"/>
@@ -4130,7 +4589,73 @@
           <w:szCs w:val="23"/>
           <w:lang w:val="es-CR"/>
         </w:rPr>
-        <w:t xml:space="preserve">aplicación está orientada a un modelo “thin client”, es decir que la distribución de la información y funcionalidad es más fuerte en el backend que en las aplicaciones de los móviles. Cada usuario cuenta con la información estrictamente necesaria y esta debe ser mostrada de la forma más simple posible, por lo que no son necesarios muchos datos. La </w:t>
+        <w:t>aplicación está orientada a un modelo “</w:t>
+      </w:r>
+      <w:proofErr w:type="spellStart"/>
+      <w:r>
+        <w:rPr>
+          <w:rFonts w:cs="Arial"/>
+          <w:color w:val="000000"/>
+          <w:sz w:val="23"/>
+          <w:szCs w:val="23"/>
+          <w:lang w:val="es-CR"/>
+        </w:rPr>
+        <w:t>thin</w:t>
+      </w:r>
+      <w:proofErr w:type="spellEnd"/>
+      <w:r>
+        <w:rPr>
+          <w:rFonts w:cs="Arial"/>
+          <w:color w:val="000000"/>
+          <w:sz w:val="23"/>
+          <w:szCs w:val="23"/>
+          <w:lang w:val="es-CR"/>
+        </w:rPr>
+        <w:t xml:space="preserve"> </w:t>
+      </w:r>
+      <w:proofErr w:type="spellStart"/>
+      <w:r>
+        <w:rPr>
+          <w:rFonts w:cs="Arial"/>
+          <w:color w:val="000000"/>
+          <w:sz w:val="23"/>
+          <w:szCs w:val="23"/>
+          <w:lang w:val="es-CR"/>
+        </w:rPr>
+        <w:t>client</w:t>
+      </w:r>
+      <w:proofErr w:type="spellEnd"/>
+      <w:r>
+        <w:rPr>
+          <w:rFonts w:cs="Arial"/>
+          <w:color w:val="000000"/>
+          <w:sz w:val="23"/>
+          <w:szCs w:val="23"/>
+          <w:lang w:val="es-CR"/>
+        </w:rPr>
+        <w:t xml:space="preserve">”, es decir que la distribución de la información y funcionalidad es más fuerte en el </w:t>
+      </w:r>
+      <w:proofErr w:type="spellStart"/>
+      <w:r>
+        <w:rPr>
+          <w:rFonts w:cs="Arial"/>
+          <w:color w:val="000000"/>
+          <w:sz w:val="23"/>
+          <w:szCs w:val="23"/>
+          <w:lang w:val="es-CR"/>
+        </w:rPr>
+        <w:t>backend</w:t>
+      </w:r>
+      <w:proofErr w:type="spellEnd"/>
+      <w:r>
+        <w:rPr>
+          <w:rFonts w:cs="Arial"/>
+          <w:color w:val="000000"/>
+          <w:sz w:val="23"/>
+          <w:szCs w:val="23"/>
+          <w:lang w:val="es-CR"/>
+        </w:rPr>
+        <w:t xml:space="preserve"> que en las aplicaciones de los móviles. Cada usuario cuenta con la información estrictamente necesaria y esta debe ser mostrada de la forma más simple posible, por lo que no son necesarios muchos datos. La </w:t>
       </w:r>
       <w:r>
         <w:rPr>
@@ -4186,7 +4711,7 @@
         </w:rPr>
         <w:lastRenderedPageBreak/>
         <w:drawing>
-          <wp:inline distT="0" distB="0" distL="0" distR="0">
+          <wp:inline distT="0" distB="0" distL="0" distR="0" wp14:anchorId="58D3CE5E" wp14:editId="50A0DC2A">
             <wp:extent cx="5076825" cy="3686175"/>
             <wp:effectExtent l="0" t="0" r="9525" b="9525"/>
             <wp:docPr id="13" name="Picture 13"/>
@@ -4299,7 +4824,7 @@
           <w:noProof/>
         </w:rPr>
         <w:drawing>
-          <wp:inline distT="0" distB="0" distL="0" distR="0">
+          <wp:inline distT="0" distB="0" distL="0" distR="0" wp14:anchorId="462B264D" wp14:editId="00693929">
             <wp:extent cx="5943600" cy="2814320"/>
             <wp:effectExtent l="0" t="0" r="0" b="5080"/>
             <wp:docPr id="8" name="Picture 8"/>
@@ -4395,7 +4920,7 @@
         </w:rPr>
         <w:lastRenderedPageBreak/>
         <w:drawing>
-          <wp:inline distT="0" distB="0" distL="0" distR="0">
+          <wp:inline distT="0" distB="0" distL="0" distR="0" wp14:anchorId="5FC27D8F" wp14:editId="4357C279">
             <wp:extent cx="4942605" cy="3019425"/>
             <wp:effectExtent l="0" t="0" r="0" b="0"/>
             <wp:docPr id="9" name="Picture 9"/>
@@ -4490,7 +5015,7 @@
           <w:noProof/>
         </w:rPr>
         <w:drawing>
-          <wp:inline distT="0" distB="0" distL="0" distR="0">
+          <wp:inline distT="0" distB="0" distL="0" distR="0" wp14:anchorId="18CC76EC" wp14:editId="76FB02D7">
             <wp:extent cx="5943600" cy="4283710"/>
             <wp:effectExtent l="0" t="0" r="0" b="2540"/>
             <wp:docPr id="11" name="Picture 11"/>
@@ -4578,7 +5103,7 @@
           <w:lang w:val="es-CR"/>
         </w:rPr>
       </w:pPr>
-      <w:bookmarkStart w:id="12" w:name="_Toc385819779"/>
+      <w:bookmarkStart w:id="32" w:name="_Toc385819779"/>
       <w:r>
         <w:rPr>
           <w:lang w:val="es-CR"/>
@@ -4592,7 +5117,7 @@
         </w:rPr>
         <w:t>/Manual de Usuario</w:t>
       </w:r>
-      <w:bookmarkEnd w:id="12"/>
+      <w:bookmarkEnd w:id="32"/>
     </w:p>
     <w:p>
       <w:pPr>
@@ -4602,14 +5127,14 @@
           <w:lang w:val="es-CR"/>
         </w:rPr>
       </w:pPr>
-      <w:bookmarkStart w:id="13" w:name="_Toc385819780"/>
+      <w:bookmarkStart w:id="33" w:name="_Toc385819780"/>
       <w:r>
         <w:rPr>
           <w:lang w:val="es-CR"/>
         </w:rPr>
         <w:t>Aplicación Cliente</w:t>
       </w:r>
-      <w:bookmarkEnd w:id="13"/>
+      <w:bookmarkEnd w:id="33"/>
     </w:p>
     <w:p>
       <w:pPr>
@@ -4647,7 +5172,29 @@
           <w:szCs w:val="23"/>
           <w:lang w:val="es-CR"/>
         </w:rPr>
-        <w:t>. En caso de no estar registrado se podrá crear una cuenta utilizando la información de facebook o ingresada manualmente.</w:t>
+        <w:t xml:space="preserve">. En caso de no estar registrado se podrá crear una cuenta utilizando la información de </w:t>
+      </w:r>
+      <w:proofErr w:type="spellStart"/>
+      <w:r>
+        <w:rPr>
+          <w:rFonts w:cs="Arial"/>
+          <w:color w:val="000000"/>
+          <w:sz w:val="23"/>
+          <w:szCs w:val="23"/>
+          <w:lang w:val="es-CR"/>
+        </w:rPr>
+        <w:t>facebook</w:t>
+      </w:r>
+      <w:proofErr w:type="spellEnd"/>
+      <w:r>
+        <w:rPr>
+          <w:rFonts w:cs="Arial"/>
+          <w:color w:val="000000"/>
+          <w:sz w:val="23"/>
+          <w:szCs w:val="23"/>
+          <w:lang w:val="es-CR"/>
+        </w:rPr>
+        <w:t xml:space="preserve"> o ingresada manualmente.</w:t>
       </w:r>
     </w:p>
     <w:p>
@@ -4667,7 +5214,7 @@
           <w:noProof/>
         </w:rPr>
         <w:drawing>
-          <wp:inline distT="0" distB="0" distL="0" distR="0">
+          <wp:inline distT="0" distB="0" distL="0" distR="0" wp14:anchorId="16A8DA69" wp14:editId="66CF9BA0">
             <wp:extent cx="1995184" cy="3547242"/>
             <wp:effectExtent l="0" t="0" r="5080" b="0"/>
             <wp:docPr id="22" name="Imagen 22" descr="C:\Users\Luis\AppData\Local\Microsoft\Windows\INetCache\Content.Word\Screenshot_2014-04-07-00-37-13.png"/>
@@ -4846,7 +5393,7 @@
         </w:rPr>
         <w:lastRenderedPageBreak/>
         <w:drawing>
-          <wp:inline distT="0" distB="0" distL="0" distR="0">
+          <wp:inline distT="0" distB="0" distL="0" distR="0" wp14:anchorId="45922CC8" wp14:editId="13CCBE77">
             <wp:extent cx="1891862" cy="3393619"/>
             <wp:effectExtent l="0" t="0" r="0" b="0"/>
             <wp:docPr id="21" name="Imagen 21" descr="C:\Users\Luis\AppData\Local\Microsoft\Windows\INetCache\Content.Word\Screenshot_2014-04-07-00-37-53.png"/>
@@ -4915,30 +5462,118 @@
           <w:szCs w:val="23"/>
           <w:lang w:val="es-CR"/>
         </w:rPr>
-        <w:t>Figura 10  pantalla borrador Menu inicial</w:t>
-      </w:r>
-    </w:p>
-    <w:p>
-      <w:pPr>
-        <w:spacing w:line="276" w:lineRule="auto"/>
-        <w:jc w:val="both"/>
-        <w:rPr>
-          <w:rFonts w:cs="Arial"/>
-          <w:color w:val="000000"/>
-          <w:sz w:val="23"/>
-          <w:szCs w:val="23"/>
-          <w:lang w:val="es-CR"/>
-        </w:rPr>
-      </w:pPr>
-      <w:r>
-        <w:rPr>
-          <w:rFonts w:cs="Arial"/>
-          <w:color w:val="000000"/>
-          <w:sz w:val="23"/>
-          <w:szCs w:val="23"/>
-          <w:lang w:val="es-CR"/>
-        </w:rPr>
-        <w:t>Para solicitar una cita se debe buscar un especialista, se accedera a la información de este, como el consultorio y un calendario en el que se puede ver las horas disponibles de cada dia. Cuando se encuentra un horario que cumpla con lo que el cliente necesita, este puede solicitar la cita.</w:t>
+        <w:t xml:space="preserve">Figura </w:t>
+      </w:r>
+      <w:proofErr w:type="gramStart"/>
+      <w:r>
+        <w:rPr>
+          <w:rFonts w:cs="Arial"/>
+          <w:color w:val="000000"/>
+          <w:sz w:val="23"/>
+          <w:szCs w:val="23"/>
+          <w:lang w:val="es-CR"/>
+        </w:rPr>
+        <w:t>10  pantalla</w:t>
+      </w:r>
+      <w:proofErr w:type="gramEnd"/>
+      <w:r>
+        <w:rPr>
+          <w:rFonts w:cs="Arial"/>
+          <w:color w:val="000000"/>
+          <w:sz w:val="23"/>
+          <w:szCs w:val="23"/>
+          <w:lang w:val="es-CR"/>
+        </w:rPr>
+        <w:t xml:space="preserve"> borrador </w:t>
+      </w:r>
+      <w:proofErr w:type="spellStart"/>
+      <w:r>
+        <w:rPr>
+          <w:rFonts w:cs="Arial"/>
+          <w:color w:val="000000"/>
+          <w:sz w:val="23"/>
+          <w:szCs w:val="23"/>
+          <w:lang w:val="es-CR"/>
+        </w:rPr>
+        <w:t>Menu</w:t>
+      </w:r>
+      <w:proofErr w:type="spellEnd"/>
+      <w:r>
+        <w:rPr>
+          <w:rFonts w:cs="Arial"/>
+          <w:color w:val="000000"/>
+          <w:sz w:val="23"/>
+          <w:szCs w:val="23"/>
+          <w:lang w:val="es-CR"/>
+        </w:rPr>
+        <w:t xml:space="preserve"> inicial</w:t>
+      </w:r>
+    </w:p>
+    <w:p>
+      <w:pPr>
+        <w:spacing w:line="276" w:lineRule="auto"/>
+        <w:jc w:val="both"/>
+        <w:rPr>
+          <w:rFonts w:cs="Arial"/>
+          <w:color w:val="000000"/>
+          <w:sz w:val="23"/>
+          <w:szCs w:val="23"/>
+          <w:lang w:val="es-CR"/>
+        </w:rPr>
+      </w:pPr>
+      <w:r>
+        <w:rPr>
+          <w:rFonts w:cs="Arial"/>
+          <w:color w:val="000000"/>
+          <w:sz w:val="23"/>
+          <w:szCs w:val="23"/>
+          <w:lang w:val="es-CR"/>
+        </w:rPr>
+        <w:t xml:space="preserve">Para solicitar una cita se debe buscar un especialista, se </w:t>
+      </w:r>
+      <w:proofErr w:type="spellStart"/>
+      <w:r>
+        <w:rPr>
+          <w:rFonts w:cs="Arial"/>
+          <w:color w:val="000000"/>
+          <w:sz w:val="23"/>
+          <w:szCs w:val="23"/>
+          <w:lang w:val="es-CR"/>
+        </w:rPr>
+        <w:t>accedera</w:t>
+      </w:r>
+      <w:proofErr w:type="spellEnd"/>
+      <w:r>
+        <w:rPr>
+          <w:rFonts w:cs="Arial"/>
+          <w:color w:val="000000"/>
+          <w:sz w:val="23"/>
+          <w:szCs w:val="23"/>
+          <w:lang w:val="es-CR"/>
+        </w:rPr>
+        <w:t xml:space="preserve"> a la información de este, como el consultorio y un calendario en el que se puede ver las horas disponibles de cada </w:t>
+      </w:r>
+      <w:proofErr w:type="spellStart"/>
+      <w:r>
+        <w:rPr>
+          <w:rFonts w:cs="Arial"/>
+          <w:color w:val="000000"/>
+          <w:sz w:val="23"/>
+          <w:szCs w:val="23"/>
+          <w:lang w:val="es-CR"/>
+        </w:rPr>
+        <w:t>dia</w:t>
+      </w:r>
+      <w:proofErr w:type="spellEnd"/>
+      <w:r>
+        <w:rPr>
+          <w:rFonts w:cs="Arial"/>
+          <w:color w:val="000000"/>
+          <w:sz w:val="23"/>
+          <w:szCs w:val="23"/>
+          <w:lang w:val="es-CR"/>
+        </w:rPr>
+        <w:t>. Cuando se encuentra un horario que cumpla con lo que el cliente necesita, este puede solicitar la cita.</w:t>
       </w:r>
       <w:r>
         <w:rPr>
@@ -5035,7 +5670,29 @@
           <w:szCs w:val="23"/>
           <w:lang w:val="es-CR"/>
         </w:rPr>
-        <w:t>Cuando se crea una cita esta se muestra en la pantalla Mis Citas, para que sirva de recordatorio o para poder editarla. Pantalla Mis Citas se muestra en la figuta 12</w:t>
+        <w:t xml:space="preserve">Cuando se crea una cita esta se muestra en la pantalla Mis Citas, para que sirva de recordatorio o para poder editarla. Pantalla Mis Citas se muestra en la </w:t>
+      </w:r>
+      <w:proofErr w:type="spellStart"/>
+      <w:r>
+        <w:rPr>
+          <w:rFonts w:cs="Arial"/>
+          <w:color w:val="000000"/>
+          <w:sz w:val="23"/>
+          <w:szCs w:val="23"/>
+          <w:lang w:val="es-CR"/>
+        </w:rPr>
+        <w:t>figuta</w:t>
+      </w:r>
+      <w:proofErr w:type="spellEnd"/>
+      <w:r>
+        <w:rPr>
+          <w:rFonts w:cs="Arial"/>
+          <w:color w:val="000000"/>
+          <w:sz w:val="23"/>
+          <w:szCs w:val="23"/>
+          <w:lang w:val="es-CR"/>
+        </w:rPr>
+        <w:t xml:space="preserve"> 12</w:t>
       </w:r>
     </w:p>
     <w:p>
@@ -5055,7 +5712,7 @@
           <w:noProof/>
         </w:rPr>
         <w:drawing>
-          <wp:inline distT="0" distB="0" distL="0" distR="0">
+          <wp:inline distT="0" distB="0" distL="0" distR="0" wp14:anchorId="30B38B7C" wp14:editId="72FAECFC">
             <wp:extent cx="2076450" cy="3714750"/>
             <wp:effectExtent l="0" t="0" r="0" b="0"/>
             <wp:docPr id="24" name="Imagen 24" descr="C:\Users\Luis\AppData\Local\Microsoft\Windows\INetCache\Content.Word\Screenshot_2014-04-07-00-41-09.png"/>
@@ -5147,17 +5804,39 @@
           <w:szCs w:val="23"/>
           <w:lang w:val="es-CR"/>
         </w:rPr>
-        <w:t>En la pantalla de Especialistas</w:t>
-      </w:r>
-      <w:r>
-        <w:rPr>
-          <w:rFonts w:cs="Arial"/>
-          <w:color w:val="000000"/>
-          <w:sz w:val="23"/>
-          <w:szCs w:val="23"/>
-          <w:lang w:val="es-CR"/>
-        </w:rPr>
-        <w:t>(figura 13)</w:t>
+        <w:t xml:space="preserve">En la pantalla de </w:t>
+      </w:r>
+      <w:proofErr w:type="gramStart"/>
+      <w:r>
+        <w:rPr>
+          <w:rFonts w:cs="Arial"/>
+          <w:color w:val="000000"/>
+          <w:sz w:val="23"/>
+          <w:szCs w:val="23"/>
+          <w:lang w:val="es-CR"/>
+        </w:rPr>
+        <w:t>Especialistas</w:t>
+      </w:r>
+      <w:r>
+        <w:rPr>
+          <w:rFonts w:cs="Arial"/>
+          <w:color w:val="000000"/>
+          <w:sz w:val="23"/>
+          <w:szCs w:val="23"/>
+          <w:lang w:val="es-CR"/>
+        </w:rPr>
+        <w:t>(</w:t>
+      </w:r>
+      <w:proofErr w:type="gramEnd"/>
+      <w:r>
+        <w:rPr>
+          <w:rFonts w:cs="Arial"/>
+          <w:color w:val="000000"/>
+          <w:sz w:val="23"/>
+          <w:szCs w:val="23"/>
+          <w:lang w:val="es-CR"/>
+        </w:rPr>
+        <w:t>figura 13)</w:t>
       </w:r>
       <w:r>
         <w:rPr>
@@ -5273,7 +5952,7 @@
           <w:lang w:val="es-CR"/>
         </w:rPr>
       </w:pPr>
-      <w:bookmarkStart w:id="14" w:name="_Toc385819781"/>
+      <w:bookmarkStart w:id="34" w:name="_Toc385819781"/>
       <w:r>
         <w:rPr>
           <w:rFonts w:eastAsia="Times New Roman"/>
@@ -5281,7 +5960,7 @@
         </w:rPr>
         <w:t>Aplicación Administrador</w:t>
       </w:r>
-      <w:bookmarkEnd w:id="14"/>
+      <w:bookmarkEnd w:id="34"/>
     </w:p>
     <w:p>
       <w:pPr>
@@ -5400,8 +6079,8 @@
           <w:lang w:val="es-CR"/>
         </w:rPr>
       </w:pPr>
-      <w:bookmarkStart w:id="15" w:name="_Toc383372123"/>
-      <w:bookmarkStart w:id="16" w:name="_Toc385819782"/>
+      <w:bookmarkStart w:id="35" w:name="_Toc383372123"/>
+      <w:bookmarkStart w:id="36" w:name="_Toc385819782"/>
       <w:r>
         <w:rPr>
           <w:rFonts w:asciiTheme="minorHAnsi" w:eastAsiaTheme="minorHAnsi" w:hAnsiTheme="minorHAnsi" w:cs="Arial"/>
@@ -5411,7 +6090,7 @@
           <w:szCs w:val="23"/>
         </w:rPr>
         <w:drawing>
-          <wp:inline distT="0" distB="0" distL="0" distR="0">
+          <wp:inline distT="0" distB="0" distL="0" distR="0" wp14:anchorId="1F6270B1" wp14:editId="1E89F492">
             <wp:extent cx="1848154" cy="2522483"/>
             <wp:effectExtent l="0" t="0" r="0" b="0"/>
             <wp:docPr id="4" name="Imagen 4"/>
@@ -5459,8 +6138,8 @@
           </wp:inline>
         </w:drawing>
       </w:r>
-      <w:bookmarkEnd w:id="15"/>
-      <w:bookmarkEnd w:id="16"/>
+      <w:bookmarkEnd w:id="35"/>
+      <w:bookmarkEnd w:id="36"/>
     </w:p>
     <w:p>
       <w:pPr>
@@ -5479,7 +6158,21 @@
         <w:rPr>
           <w:lang w:val="es-CR"/>
         </w:rPr>
-        <w:t xml:space="preserve"> Pantalla inicio app administrativos</w:t>
+        <w:t xml:space="preserve"> Pantalla inicio </w:t>
+      </w:r>
+      <w:proofErr w:type="spellStart"/>
+      <w:r>
+        <w:rPr>
+          <w:lang w:val="es-CR"/>
+        </w:rPr>
+        <w:t>app</w:t>
+      </w:r>
+      <w:proofErr w:type="spellEnd"/>
+      <w:r>
+        <w:rPr>
+          <w:lang w:val="es-CR"/>
+        </w:rPr>
+        <w:t xml:space="preserve"> administrativos</w:t>
       </w:r>
     </w:p>
     <w:p>
@@ -5490,7 +6183,7 @@
           <w:lang w:val="es-CR"/>
         </w:rPr>
       </w:pPr>
-      <w:bookmarkStart w:id="17" w:name="_Toc385819783"/>
+      <w:bookmarkStart w:id="37" w:name="_Toc385819783"/>
       <w:r>
         <w:rPr>
           <w:lang w:val="es-CR"/>
@@ -5498,7 +6191,7 @@
         <w:lastRenderedPageBreak/>
         <w:t>Aplicación Web</w:t>
       </w:r>
-      <w:bookmarkEnd w:id="17"/>
+      <w:bookmarkEnd w:id="37"/>
     </w:p>
     <w:p>
       <w:pPr>
@@ -5582,7 +6275,7 @@
           <w:szCs w:val="23"/>
         </w:rPr>
         <w:drawing>
-          <wp:inline distT="0" distB="0" distL="0" distR="0">
+          <wp:inline distT="0" distB="0" distL="0" distR="0" wp14:anchorId="2D783658" wp14:editId="77C9955F">
             <wp:extent cx="5934075" cy="2609850"/>
             <wp:effectExtent l="0" t="0" r="9525" b="0"/>
             <wp:docPr id="1" name="Picture 1"/>
@@ -5694,15 +6387,49 @@
         </w:rPr>
         <w:t xml:space="preserve">Para iniciar sesión seleccione el botón Log In, para crear una seleccione </w:t>
       </w:r>
-      <w:r>
-        <w:rPr>
-          <w:rFonts w:cs="Arial"/>
-          <w:color w:val="000000"/>
-          <w:sz w:val="23"/>
-          <w:szCs w:val="23"/>
-          <w:lang w:val="es-CR"/>
-        </w:rPr>
-        <w:t>Join Us y siga las instrucciones.</w:t>
+      <w:proofErr w:type="spellStart"/>
+      <w:r>
+        <w:rPr>
+          <w:rFonts w:cs="Arial"/>
+          <w:color w:val="000000"/>
+          <w:sz w:val="23"/>
+          <w:szCs w:val="23"/>
+          <w:lang w:val="es-CR"/>
+        </w:rPr>
+        <w:t>Join</w:t>
+      </w:r>
+      <w:proofErr w:type="spellEnd"/>
+      <w:r>
+        <w:rPr>
+          <w:rFonts w:cs="Arial"/>
+          <w:color w:val="000000"/>
+          <w:sz w:val="23"/>
+          <w:szCs w:val="23"/>
+          <w:lang w:val="es-CR"/>
+        </w:rPr>
+        <w:t xml:space="preserve"> </w:t>
+      </w:r>
+      <w:proofErr w:type="spellStart"/>
+      <w:r>
+        <w:rPr>
+          <w:rFonts w:cs="Arial"/>
+          <w:color w:val="000000"/>
+          <w:sz w:val="23"/>
+          <w:szCs w:val="23"/>
+          <w:lang w:val="es-CR"/>
+        </w:rPr>
+        <w:t>Us</w:t>
+      </w:r>
+      <w:proofErr w:type="spellEnd"/>
+      <w:r>
+        <w:rPr>
+          <w:rFonts w:cs="Arial"/>
+          <w:color w:val="000000"/>
+          <w:sz w:val="23"/>
+          <w:szCs w:val="23"/>
+          <w:lang w:val="es-CR"/>
+        </w:rPr>
+        <w:t xml:space="preserve"> y siga las instrucciones.</w:t>
       </w:r>
     </w:p>
     <w:p>
@@ -5781,70 +6508,76 @@
       <w:pPr>
         <w:jc w:val="both"/>
         <w:rPr>
-          <w:rFonts w:cs="Arial"/>
-          <w:color w:val="000000"/>
-          <w:sz w:val="23"/>
-          <w:szCs w:val="23"/>
-          <w:lang w:val="es-CR"/>
-        </w:rPr>
-      </w:pPr>
-      <w:r>
-        <w:rPr>
-          <w:rFonts w:cs="Arial"/>
-          <w:noProof/>
-          <w:color w:val="000000"/>
-          <w:sz w:val="23"/>
-          <w:szCs w:val="23"/>
-        </w:rPr>
-        <w:drawing>
-          <wp:inline distT="0" distB="0" distL="0" distR="0">
-            <wp:extent cx="4705350" cy="2870037"/>
-            <wp:effectExtent l="0" t="0" r="0" b="6985"/>
-            <wp:docPr id="3" name="Picture 3"/>
-            <wp:cNvGraphicFramePr>
-              <a:graphicFrameLocks xmlns:a="http://schemas.openxmlformats.org/drawingml/2006/main" noChangeAspect="1"/>
-            </wp:cNvGraphicFramePr>
-            <a:graphic xmlns:a="http://schemas.openxmlformats.org/drawingml/2006/main">
-              <a:graphicData uri="http://schemas.openxmlformats.org/drawingml/2006/picture">
-                <pic:pic xmlns:pic="http://schemas.openxmlformats.org/drawingml/2006/picture">
-                  <pic:nvPicPr>
-                    <pic:cNvPr id="0" name="Picture 5"/>
-                    <pic:cNvPicPr>
-                      <a:picLocks noChangeAspect="1" noChangeArrowheads="1"/>
-                    </pic:cNvPicPr>
-                  </pic:nvPicPr>
-                  <pic:blipFill>
-                    <a:blip r:embed="rId24">
-                      <a:extLst>
-                        <a:ext uri="{28A0092B-C50C-407E-A947-70E740481C1C}">
-                          <a14:useLocalDpi xmlns:a14="http://schemas.microsoft.com/office/drawing/2010/main" val="0"/>
-                        </a:ext>
-                      </a:extLst>
-                    </a:blip>
-                    <a:srcRect/>
-                    <a:stretch>
-                      <a:fillRect/>
-                    </a:stretch>
-                  </pic:blipFill>
-                  <pic:spPr bwMode="auto">
-                    <a:xfrm>
-                      <a:off x="0" y="0"/>
-                      <a:ext cx="4707664" cy="2871448"/>
-                    </a:xfrm>
-                    <a:prstGeom prst="rect">
-                      <a:avLst/>
-                    </a:prstGeom>
-                    <a:noFill/>
-                    <a:ln>
+          <w:ins w:id="38" w:author="Bolanos Murillo, Alejandra" w:date="2014-04-26T20:08:00Z"/>
+          <w:rFonts w:cs="Arial"/>
+          <w:color w:val="000000"/>
+          <w:sz w:val="23"/>
+          <w:szCs w:val="23"/>
+          <w:lang w:val="es-CR"/>
+        </w:rPr>
+      </w:pPr>
+      <w:bookmarkStart w:id="39" w:name="_GoBack"/>
+      <w:bookmarkEnd w:id="39"/>
+      <w:ins w:id="40" w:author="Bolanos Murillo, Alejandra" w:date="2014-04-26T20:08:00Z">
+        <w:r>
+          <w:rPr>
+            <w:rFonts w:cs="Arial"/>
+            <w:noProof/>
+            <w:color w:val="000000"/>
+            <w:sz w:val="23"/>
+            <w:szCs w:val="23"/>
+          </w:rPr>
+          <w:lastRenderedPageBreak/>
+          <w:drawing>
+            <wp:inline distT="0" distB="0" distL="0" distR="0" wp14:anchorId="0B7461B0" wp14:editId="0AD4604D">
+              <wp:extent cx="5943600" cy="3905250"/>
+              <wp:effectExtent l="0" t="0" r="0" b="0"/>
+              <wp:docPr id="10" name="Picture 10"/>
+              <wp:cNvGraphicFramePr>
+                <a:graphicFrameLocks xmlns:a="http://schemas.openxmlformats.org/drawingml/2006/main" noChangeAspect="1"/>
+              </wp:cNvGraphicFramePr>
+              <a:graphic xmlns:a="http://schemas.openxmlformats.org/drawingml/2006/main">
+                <a:graphicData uri="http://schemas.openxmlformats.org/drawingml/2006/picture">
+                  <pic:pic xmlns:pic="http://schemas.openxmlformats.org/drawingml/2006/picture">
+                    <pic:nvPicPr>
+                      <pic:cNvPr id="0" name="Picture 4"/>
+                      <pic:cNvPicPr>
+                        <a:picLocks noChangeAspect="1" noChangeArrowheads="1"/>
+                      </pic:cNvPicPr>
+                    </pic:nvPicPr>
+                    <pic:blipFill>
+                      <a:blip r:embed="rId24">
+                        <a:extLst>
+                          <a:ext uri="{28A0092B-C50C-407E-A947-70E740481C1C}">
+                            <a14:useLocalDpi xmlns:a14="http://schemas.microsoft.com/office/drawing/2010/main" val="0"/>
+                          </a:ext>
+                        </a:extLst>
+                      </a:blip>
+                      <a:srcRect/>
+                      <a:stretch>
+                        <a:fillRect/>
+                      </a:stretch>
+                    </pic:blipFill>
+                    <pic:spPr bwMode="auto">
+                      <a:xfrm>
+                        <a:off x="0" y="0"/>
+                        <a:ext cx="5943600" cy="3905250"/>
+                      </a:xfrm>
+                      <a:prstGeom prst="rect">
+                        <a:avLst/>
+                      </a:prstGeom>
                       <a:noFill/>
-                    </a:ln>
-                  </pic:spPr>
-                </pic:pic>
-              </a:graphicData>
-            </a:graphic>
-          </wp:inline>
-        </w:drawing>
-      </w:r>
+                      <a:ln>
+                        <a:noFill/>
+                      </a:ln>
+                    </pic:spPr>
+                  </pic:pic>
+                </a:graphicData>
+              </a:graphic>
+            </wp:inline>
+          </w:drawing>
+        </w:r>
+      </w:ins>
     </w:p>
     <w:p>
       <w:pPr>
@@ -5897,7 +6630,6 @@
           <w:szCs w:val="23"/>
           <w:lang w:val="es-CR"/>
         </w:rPr>
-        <w:lastRenderedPageBreak/>
         <w:t>Se selecciona el botón correspondiente a la acción deseada.</w:t>
       </w:r>
     </w:p>
@@ -5952,15 +6684,27 @@
         </w:rPr>
         <w:t xml:space="preserve"> </w:t>
       </w:r>
-      <w:r>
-        <w:rPr>
-          <w:rFonts w:cs="Arial"/>
-          <w:color w:val="000000"/>
-          <w:sz w:val="23"/>
-          <w:szCs w:val="23"/>
-          <w:lang w:val="es-CR"/>
-        </w:rPr>
-        <w:t xml:space="preserve">Create Date y a continuación aparecerá una pantalla </w:t>
+      <w:proofErr w:type="spellStart"/>
+      <w:r>
+        <w:rPr>
+          <w:rFonts w:cs="Arial"/>
+          <w:color w:val="000000"/>
+          <w:sz w:val="23"/>
+          <w:szCs w:val="23"/>
+          <w:lang w:val="es-CR"/>
+        </w:rPr>
+        <w:t>Create</w:t>
+      </w:r>
+      <w:proofErr w:type="spellEnd"/>
+      <w:r>
+        <w:rPr>
+          <w:rFonts w:cs="Arial"/>
+          <w:color w:val="000000"/>
+          <w:sz w:val="23"/>
+          <w:szCs w:val="23"/>
+          <w:lang w:val="es-CR"/>
+        </w:rPr>
+        <w:t xml:space="preserve"> Date y a continuación aparecerá una pantalla </w:t>
       </w:r>
       <w:r>
         <w:rPr>
@@ -6071,6 +6815,7 @@
           <w:szCs w:val="23"/>
           <w:lang w:val="es-CR"/>
         </w:rPr>
+        <w:lastRenderedPageBreak/>
         <w:t>Figura17</w:t>
       </w:r>
       <w:r>
@@ -6125,8 +6870,6 @@
         </w:rPr>
         <w:t xml:space="preserve"> de preferencia y se guarda la cita.</w:t>
       </w:r>
-      <w:bookmarkStart w:id="18" w:name="_GoBack"/>
-      <w:bookmarkEnd w:id="18"/>
     </w:p>
     <w:p>
       <w:pPr>
@@ -6191,8 +6934,20 @@
           <w:szCs w:val="23"/>
           <w:lang w:val="es-CR"/>
         </w:rPr>
-        <w:t>Usuario: test_user</w:t>
-      </w:r>
+        <w:t xml:space="preserve">Usuario: </w:t>
+      </w:r>
+      <w:proofErr w:type="spellStart"/>
+      <w:r>
+        <w:rPr>
+          <w:rFonts w:cs="Arial"/>
+          <w:color w:val="000000"/>
+          <w:sz w:val="23"/>
+          <w:szCs w:val="23"/>
+          <w:lang w:val="es-CR"/>
+        </w:rPr>
+        <w:t>test_user</w:t>
+      </w:r>
+      <w:proofErr w:type="spellEnd"/>
     </w:p>
     <w:p>
       <w:pPr>
@@ -6257,7 +7012,29 @@
           <w:szCs w:val="23"/>
           <w:lang w:val="es-CR"/>
         </w:rPr>
-        <w:t>Para cerrar una sesión es necesario simplemente presionar el Botón Log Out presente en la esquina superior derecha de cada página.</w:t>
+        <w:t xml:space="preserve">Para cerrar una sesión es necesario simplemente presionar el Botón Log </w:t>
+      </w:r>
+      <w:proofErr w:type="spellStart"/>
+      <w:r>
+        <w:rPr>
+          <w:rFonts w:cs="Arial"/>
+          <w:color w:val="000000"/>
+          <w:sz w:val="23"/>
+          <w:szCs w:val="23"/>
+          <w:lang w:val="es-CR"/>
+        </w:rPr>
+        <w:t>Out</w:t>
+      </w:r>
+      <w:proofErr w:type="spellEnd"/>
+      <w:r>
+        <w:rPr>
+          <w:rFonts w:cs="Arial"/>
+          <w:color w:val="000000"/>
+          <w:sz w:val="23"/>
+          <w:szCs w:val="23"/>
+          <w:lang w:val="es-CR"/>
+        </w:rPr>
+        <w:t xml:space="preserve"> presente en la esquina superior derecha de cada página.</w:t>
       </w:r>
     </w:p>
     <w:p>
@@ -6268,14 +7045,22 @@
           <w:lang w:val="es-CR"/>
         </w:rPr>
       </w:pPr>
-      <w:bookmarkStart w:id="19" w:name="_Toc385819784"/>
-      <w:r>
-        <w:rPr>
-          <w:lang w:val="es-CR"/>
-        </w:rPr>
-        <w:t>Endpoints del API</w:t>
-      </w:r>
-      <w:bookmarkEnd w:id="19"/>
+      <w:bookmarkStart w:id="41" w:name="_Toc385819784"/>
+      <w:proofErr w:type="spellStart"/>
+      <w:r>
+        <w:rPr>
+          <w:lang w:val="es-CR"/>
+        </w:rPr>
+        <w:t>Endpoints</w:t>
+      </w:r>
+      <w:proofErr w:type="spellEnd"/>
+      <w:r>
+        <w:rPr>
+          <w:lang w:val="es-CR"/>
+        </w:rPr>
+        <w:t xml:space="preserve"> del API</w:t>
+      </w:r>
+      <w:bookmarkEnd w:id="41"/>
       <w:r>
         <w:rPr>
           <w:lang w:val="es-CR"/>
@@ -6294,7 +7079,21 @@
         <w:rPr>
           <w:lang w:val="es-CR"/>
         </w:rPr>
-        <w:t>En la siguiente tabla se muestra los endpoints del API. Para acceder a ellos se llaman de la forma</w:t>
+        <w:t xml:space="preserve">En la siguiente tabla se muestra los </w:t>
+      </w:r>
+      <w:proofErr w:type="spellStart"/>
+      <w:r>
+        <w:rPr>
+          <w:lang w:val="es-CR"/>
+        </w:rPr>
+        <w:t>endpoints</w:t>
+      </w:r>
+      <w:proofErr w:type="spellEnd"/>
+      <w:r>
+        <w:rPr>
+          <w:lang w:val="es-CR"/>
+        </w:rPr>
+        <w:t xml:space="preserve"> del API. Para acceder a ellos se llaman de la forma</w:t>
       </w:r>
     </w:p>
     <w:p>
@@ -6320,7 +7119,21 @@
         <w:rPr>
           <w:lang w:val="es-CR"/>
         </w:rPr>
-        <w:t xml:space="preserve"> Los parámetros entre [] significa que son opcionales. Y los que poseen (AK) al lado significa que es un apikey.</w:t>
+        <w:t xml:space="preserve"> Los parámetros entre [] significa que son opcionales. Y los que poseen (AK) al lado significa que es un </w:t>
+      </w:r>
+      <w:proofErr w:type="spellStart"/>
+      <w:r>
+        <w:rPr>
+          <w:lang w:val="es-CR"/>
+        </w:rPr>
+        <w:t>apikey</w:t>
+      </w:r>
+      <w:proofErr w:type="spellEnd"/>
+      <w:r>
+        <w:rPr>
+          <w:lang w:val="es-CR"/>
+        </w:rPr>
+        <w:t>.</w:t>
       </w:r>
       <w:r>
         <w:rPr>
@@ -6377,12 +7190,14 @@
                 <w:lang w:val="es-CR"/>
               </w:rPr>
             </w:pPr>
+            <w:proofErr w:type="spellStart"/>
             <w:r>
               <w:rPr>
                 <w:lang w:val="es-CR"/>
               </w:rPr>
               <w:t>Descripcion</w:t>
             </w:r>
+            <w:proofErr w:type="spellEnd"/>
           </w:p>
         </w:tc>
         <w:tc>
@@ -6397,12 +7212,14 @@
                 <w:lang w:val="es-CR"/>
               </w:rPr>
             </w:pPr>
+            <w:proofErr w:type="spellStart"/>
             <w:r>
               <w:rPr>
                 <w:lang w:val="es-CR"/>
               </w:rPr>
               <w:t>Metodo</w:t>
             </w:r>
+            <w:proofErr w:type="spellEnd"/>
           </w:p>
         </w:tc>
         <w:tc>
@@ -6417,12 +7234,14 @@
                 <w:lang w:val="es-CR"/>
               </w:rPr>
             </w:pPr>
+            <w:proofErr w:type="spellStart"/>
             <w:r>
               <w:rPr>
                 <w:lang w:val="es-CR"/>
               </w:rPr>
               <w:t>Parametros</w:t>
             </w:r>
+            <w:proofErr w:type="spellEnd"/>
           </w:p>
         </w:tc>
       </w:tr>
@@ -6446,8 +7265,16 @@
               <w:rPr>
                 <w:lang w:val="es-CR"/>
               </w:rPr>
-              <w:t>/login</w:t>
-            </w:r>
+              <w:t>/</w:t>
+            </w:r>
+            <w:proofErr w:type="spellStart"/>
+            <w:r>
+              <w:rPr>
+                <w:lang w:val="es-CR"/>
+              </w:rPr>
+              <w:t>login</w:t>
+            </w:r>
+            <w:proofErr w:type="spellEnd"/>
           </w:p>
         </w:tc>
         <w:tc>
@@ -6466,7 +7293,21 @@
               <w:rPr>
                 <w:lang w:val="es-CR"/>
               </w:rPr>
-              <w:t>Para hacer el login de usuarios</w:t>
+              <w:t xml:space="preserve">Para hacer el </w:t>
+            </w:r>
+            <w:proofErr w:type="spellStart"/>
+            <w:r>
+              <w:rPr>
+                <w:lang w:val="es-CR"/>
+              </w:rPr>
+              <w:t>login</w:t>
+            </w:r>
+            <w:proofErr w:type="spellEnd"/>
+            <w:r>
+              <w:rPr>
+                <w:lang w:val="es-CR"/>
+              </w:rPr>
+              <w:t xml:space="preserve"> de usuarios</w:t>
             </w:r>
           </w:p>
         </w:tc>
@@ -6517,12 +7358,14 @@
                 <w:lang w:val="es-CR"/>
               </w:rPr>
             </w:pPr>
+            <w:proofErr w:type="spellStart"/>
             <w:r>
               <w:rPr>
                 <w:lang w:val="es-CR"/>
               </w:rPr>
               <w:t>password</w:t>
             </w:r>
+            <w:proofErr w:type="spellEnd"/>
           </w:p>
         </w:tc>
       </w:tr>
@@ -6543,15 +7386,16 @@
               <w:rPr>
                 <w:lang w:val="es-CR"/>
               </w:rPr>
-              <w:lastRenderedPageBreak/>
               <w:t>/</w:t>
             </w:r>
+            <w:proofErr w:type="spellStart"/>
             <w:r>
               <w:rPr>
                 <w:lang w:val="es-CR"/>
               </w:rPr>
               <w:t>loginDoctor</w:t>
             </w:r>
+            <w:proofErr w:type="spellEnd"/>
           </w:p>
         </w:tc>
         <w:tc>
@@ -6570,8 +7414,16 @@
               <w:rPr>
                 <w:lang w:val="es-CR"/>
               </w:rPr>
-              <w:t>Comprueba si es doctor y hace login</w:t>
-            </w:r>
+              <w:t xml:space="preserve">Comprueba si es doctor y hace </w:t>
+            </w:r>
+            <w:proofErr w:type="spellStart"/>
+            <w:r>
+              <w:rPr>
+                <w:lang w:val="es-CR"/>
+              </w:rPr>
+              <w:t>login</w:t>
+            </w:r>
+            <w:proofErr w:type="spellEnd"/>
           </w:p>
         </w:tc>
         <w:tc>
@@ -6621,12 +7473,14 @@
                 <w:lang w:val="es-CR"/>
               </w:rPr>
             </w:pPr>
+            <w:proofErr w:type="spellStart"/>
             <w:r>
               <w:rPr>
                 <w:lang w:val="es-CR"/>
               </w:rPr>
               <w:t>password</w:t>
             </w:r>
+            <w:proofErr w:type="spellEnd"/>
           </w:p>
         </w:tc>
       </w:tr>
@@ -6650,8 +7504,16 @@
               <w:rPr>
                 <w:lang w:val="es-CR"/>
               </w:rPr>
-              <w:t>/register</w:t>
-            </w:r>
+              <w:t>/</w:t>
+            </w:r>
+            <w:proofErr w:type="spellStart"/>
+            <w:r>
+              <w:rPr>
+                <w:lang w:val="es-CR"/>
+              </w:rPr>
+              <w:t>register</w:t>
+            </w:r>
+            <w:proofErr w:type="spellEnd"/>
           </w:p>
         </w:tc>
         <w:tc>
@@ -6736,9 +7598,11 @@
               <w:jc w:val="both"/>
               <w:cnfStyle w:val="000000100000" w:firstRow="0" w:lastRow="0" w:firstColumn="0" w:lastColumn="0" w:oddVBand="0" w:evenVBand="0" w:oddHBand="1" w:evenHBand="0" w:firstRowFirstColumn="0" w:firstRowLastColumn="0" w:lastRowFirstColumn="0" w:lastRowLastColumn="0"/>
             </w:pPr>
+            <w:proofErr w:type="spellStart"/>
             <w:r>
               <w:t>sexo</w:t>
             </w:r>
+            <w:proofErr w:type="spellEnd"/>
           </w:p>
           <w:p>
             <w:pPr>
@@ -6748,20 +7612,27 @@
             <w:r>
               <w:t>[</w:t>
             </w:r>
+            <w:proofErr w:type="spellStart"/>
             <w:r>
               <w:t>f</w:t>
             </w:r>
             <w:r>
               <w:t>acebook</w:t>
             </w:r>
+            <w:proofErr w:type="spellEnd"/>
           </w:p>
           <w:p>
             <w:pPr>
               <w:jc w:val="both"/>
               <w:cnfStyle w:val="000000100000" w:firstRow="0" w:lastRow="0" w:firstColumn="0" w:lastColumn="0" w:oddVBand="0" w:evenVBand="0" w:oddHBand="1" w:evenHBand="0" w:firstRowFirstColumn="0" w:firstRowLastColumn="0" w:lastRowFirstColumn="0" w:lastRowLastColumn="0"/>
             </w:pPr>
-            <w:r>
-              <w:t>telefono]</w:t>
+            <w:proofErr w:type="spellStart"/>
+            <w:r>
+              <w:t>telefono</w:t>
+            </w:r>
+            <w:proofErr w:type="spellEnd"/>
+            <w:r>
+              <w:t>]</w:t>
             </w:r>
           </w:p>
         </w:tc>
@@ -6777,8 +7648,13 @@
               <w:jc w:val="both"/>
             </w:pPr>
             <w:r>
-              <w:t>/getCitas</w:t>
-            </w:r>
+              <w:t>/</w:t>
+            </w:r>
+            <w:proofErr w:type="spellStart"/>
+            <w:r>
+              <w:t>getCitas</w:t>
+            </w:r>
+            <w:proofErr w:type="spellEnd"/>
           </w:p>
         </w:tc>
         <w:tc>
@@ -6904,8 +7780,13 @@
               <w:jc w:val="both"/>
             </w:pPr>
             <w:r>
-              <w:t>/getCitasDoctor</w:t>
-            </w:r>
+              <w:t>/</w:t>
+            </w:r>
+            <w:proofErr w:type="spellStart"/>
+            <w:r>
+              <w:t>getCitasDoctor</w:t>
+            </w:r>
+            <w:proofErr w:type="spellEnd"/>
           </w:p>
         </w:tc>
         <w:tc>
@@ -7121,12 +8002,14 @@
               </w:rPr>
               <w:t>/</w:t>
             </w:r>
+            <w:proofErr w:type="spellStart"/>
             <w:r>
               <w:rPr>
                 <w:lang w:val="es-CR"/>
               </w:rPr>
               <w:t>getDoctores</w:t>
             </w:r>
+            <w:proofErr w:type="spellEnd"/>
           </w:p>
         </w:tc>
         <w:tc>
@@ -7260,12 +8143,14 @@
               </w:rPr>
               <w:t>/</w:t>
             </w:r>
+            <w:proofErr w:type="spellStart"/>
             <w:r>
               <w:rPr>
                 <w:lang w:val="es-CR"/>
               </w:rPr>
               <w:t>eliminarCita</w:t>
             </w:r>
+            <w:proofErr w:type="spellEnd"/>
           </w:p>
         </w:tc>
         <w:tc>
@@ -7320,11 +8205,19 @@
                 <w:lang w:val="es-CR"/>
               </w:rPr>
             </w:pPr>
-            <w:r>
-              <w:rPr>
-                <w:lang w:val="es-CR"/>
-              </w:rPr>
-              <w:t>user(</w:t>
+            <w:proofErr w:type="spellStart"/>
+            <w:r>
+              <w:rPr>
+                <w:lang w:val="es-CR"/>
+              </w:rPr>
+              <w:t>user</w:t>
+            </w:r>
+            <w:proofErr w:type="spellEnd"/>
+            <w:r>
+              <w:rPr>
+                <w:lang w:val="es-CR"/>
+              </w:rPr>
+              <w:t>(</w:t>
             </w:r>
             <w:r>
               <w:rPr>
@@ -7382,14 +8275,17 @@
               <w:rPr>
                 <w:lang w:val="es-CR"/>
               </w:rPr>
+              <w:lastRenderedPageBreak/>
               <w:t>/</w:t>
             </w:r>
+            <w:proofErr w:type="spellStart"/>
             <w:r>
               <w:rPr>
                 <w:lang w:val="es-CR"/>
               </w:rPr>
               <w:t>crearCita</w:t>
             </w:r>
+            <w:proofErr w:type="spellEnd"/>
           </w:p>
         </w:tc>
         <w:tc>
@@ -7444,11 +8340,19 @@
                 <w:lang w:val="es-CR"/>
               </w:rPr>
             </w:pPr>
-            <w:r>
-              <w:rPr>
-                <w:lang w:val="es-CR"/>
-              </w:rPr>
-              <w:t>user(</w:t>
+            <w:proofErr w:type="spellStart"/>
+            <w:r>
+              <w:rPr>
+                <w:lang w:val="es-CR"/>
+              </w:rPr>
+              <w:t>user</w:t>
+            </w:r>
+            <w:proofErr w:type="spellEnd"/>
+            <w:r>
+              <w:rPr>
+                <w:lang w:val="es-CR"/>
+              </w:rPr>
+              <w:t>(</w:t>
             </w:r>
             <w:r>
               <w:rPr>
@@ -7535,12 +8439,14 @@
               </w:rPr>
               <w:t>/</w:t>
             </w:r>
+            <w:proofErr w:type="spellStart"/>
             <w:r>
               <w:rPr>
                 <w:lang w:val="es-CR"/>
               </w:rPr>
               <w:t>clinicas_json</w:t>
             </w:r>
+            <w:proofErr w:type="spellEnd"/>
           </w:p>
         </w:tc>
         <w:tc>
@@ -7615,14 +8521,14 @@
           <w:lang w:val="es-CR"/>
         </w:rPr>
       </w:pPr>
-      <w:bookmarkStart w:id="20" w:name="_Toc385819785"/>
+      <w:bookmarkStart w:id="42" w:name="_Toc385819785"/>
       <w:r>
         <w:rPr>
           <w:lang w:val="es-CR"/>
         </w:rPr>
         <w:t>Problemas de Diseño</w:t>
       </w:r>
-      <w:bookmarkEnd w:id="20"/>
+      <w:bookmarkEnd w:id="42"/>
     </w:p>
     <w:p>
       <w:pPr>
@@ -7659,7 +8565,21 @@
         <w:rPr>
           <w:lang w:val="es-CR"/>
         </w:rPr>
-        <w:t>La autenticación de usuarios se realiza distinto desde la aplicación web y móvil, esto debido a la implementación del backend a modo de API, lo que lleva a la migración de muchas funciones, las cuales no pudieron ser migradas en su totalidad a tiempo.</w:t>
+        <w:t xml:space="preserve">La autenticación de usuarios se realiza distinto desde la aplicación web y móvil, esto debido a la implementación del </w:t>
+      </w:r>
+      <w:proofErr w:type="spellStart"/>
+      <w:r>
+        <w:rPr>
+          <w:lang w:val="es-CR"/>
+        </w:rPr>
+        <w:t>backend</w:t>
+      </w:r>
+      <w:proofErr w:type="spellEnd"/>
+      <w:r>
+        <w:rPr>
+          <w:lang w:val="es-CR"/>
+        </w:rPr>
+        <w:t xml:space="preserve"> a modo de API, lo que lleva a la migración de muchas funciones, las cuales no pudieron ser migradas en su totalidad a tiempo.</w:t>
       </w:r>
     </w:p>
     <w:p>
@@ -7678,7 +8598,35 @@
         <w:rPr>
           <w:lang w:val="es-CR"/>
         </w:rPr>
-        <w:t xml:space="preserve">La funcionalidad de Google Maps para trazar una ruta es bastante limitada, por lo que se decide implementar una llamada a la aplicación Waze, para que sea ésta última </w:t>
+        <w:t xml:space="preserve">La funcionalidad de Google </w:t>
+      </w:r>
+      <w:proofErr w:type="spellStart"/>
+      <w:r>
+        <w:rPr>
+          <w:lang w:val="es-CR"/>
+        </w:rPr>
+        <w:t>Maps</w:t>
+      </w:r>
+      <w:proofErr w:type="spellEnd"/>
+      <w:r>
+        <w:rPr>
+          <w:lang w:val="es-CR"/>
+        </w:rPr>
+        <w:t xml:space="preserve"> para trazar una ruta es bastante limitada, por lo que se decide implementar una llamada a la aplicación </w:t>
+      </w:r>
+      <w:proofErr w:type="spellStart"/>
+      <w:r>
+        <w:rPr>
+          <w:lang w:val="es-CR"/>
+        </w:rPr>
+        <w:t>Waze</w:t>
+      </w:r>
+      <w:proofErr w:type="spellEnd"/>
+      <w:r>
+        <w:rPr>
+          <w:lang w:val="es-CR"/>
+        </w:rPr>
+        <w:t xml:space="preserve">, para que sea ésta última </w:t>
       </w:r>
       <w:r>
         <w:rPr>
@@ -7709,7 +8657,7 @@
           <w:lang w:val="es-CR"/>
         </w:rPr>
       </w:pPr>
-      <w:bookmarkStart w:id="21" w:name="_Toc385819786"/>
+      <w:bookmarkStart w:id="43" w:name="_Toc385819786"/>
       <w:r>
         <w:rPr>
           <w:rFonts w:eastAsia="Times New Roman"/>
@@ -7717,7 +8665,7 @@
         </w:rPr>
         <w:t>Interacción con sistemas externos</w:t>
       </w:r>
-      <w:bookmarkEnd w:id="21"/>
+      <w:bookmarkEnd w:id="43"/>
     </w:p>
     <w:p>
       <w:pPr>
@@ -7744,17 +8692,39 @@
           <w:szCs w:val="23"/>
           <w:lang w:val="es-CR"/>
         </w:rPr>
-        <w:t>Google M</w:t>
-      </w:r>
-      <w:r>
-        <w:rPr>
-          <w:rFonts w:cs="Arial"/>
-          <w:color w:val="000000"/>
-          <w:sz w:val="23"/>
-          <w:szCs w:val="23"/>
-          <w:lang w:val="es-CR"/>
-        </w:rPr>
-        <w:t>aps: Se utilizará para buscar los consultorios cercanos y además enviar una notificación si el usuario se encuentra lejos del consultorio y tiene una cita en este.</w:t>
+        <w:t xml:space="preserve">Google </w:t>
+      </w:r>
+      <w:proofErr w:type="spellStart"/>
+      <w:r>
+        <w:rPr>
+          <w:rFonts w:cs="Arial"/>
+          <w:color w:val="000000"/>
+          <w:sz w:val="23"/>
+          <w:szCs w:val="23"/>
+          <w:lang w:val="es-CR"/>
+        </w:rPr>
+        <w:t>M</w:t>
+      </w:r>
+      <w:r>
+        <w:rPr>
+          <w:rFonts w:cs="Arial"/>
+          <w:color w:val="000000"/>
+          <w:sz w:val="23"/>
+          <w:szCs w:val="23"/>
+          <w:lang w:val="es-CR"/>
+        </w:rPr>
+        <w:t>aps</w:t>
+      </w:r>
+      <w:proofErr w:type="spellEnd"/>
+      <w:r>
+        <w:rPr>
+          <w:rFonts w:cs="Arial"/>
+          <w:color w:val="000000"/>
+          <w:sz w:val="23"/>
+          <w:szCs w:val="23"/>
+          <w:lang w:val="es-CR"/>
+        </w:rPr>
+        <w:t>: Se utilizará para buscar los consultorios cercanos y además enviar una notificación si el usuario se encuentra lejos del consultorio y tiene una cita en este.</w:t>
       </w:r>
     </w:p>
     <w:p>
@@ -7782,7 +8752,6 @@
           <w:szCs w:val="23"/>
           <w:lang w:val="es-CR"/>
         </w:rPr>
-        <w:lastRenderedPageBreak/>
         <w:t>Facebook: Se utilizara para</w:t>
       </w:r>
       <w:r>
@@ -7833,6 +8802,8 @@
       </w:r>
     </w:p>
     <w:sectPr>
+      <w:headerReference w:type="default" r:id="rId26"/>
+      <w:footerReference w:type="default" r:id="rId27"/>
       <w:pgSz w:w="12240" w:h="15840"/>
       <w:pgMar w:top="1440" w:right="1440" w:bottom="1440" w:left="1440" w:header="720" w:footer="720" w:gutter="0"/>
       <w:cols w:space="720"/>
@@ -7864,7 +8835,24 @@
       </w:r>
     </w:p>
   </w:endnote>
+  <w:endnote w:type="continuationNotice" w:id="1">
+    <w:p>
+      <w:pPr>
+        <w:spacing w:after="0" w:line="240" w:lineRule="auto"/>
+      </w:pPr>
+    </w:p>
+  </w:endnote>
 </w:endnotes>
+</file>
+
+<file path=word/footer1.xml><?xml version="1.0" encoding="utf-8"?>
+<w:ftr xmlns:wpc="http://schemas.microsoft.com/office/word/2010/wordprocessingCanvas" xmlns:mc="http://schemas.openxmlformats.org/markup-compatibility/2006" xmlns:o="urn:schemas-microsoft-com:office:office" xmlns:r="http://schemas.openxmlformats.org/officeDocument/2006/relationships" xmlns:m="http://schemas.openxmlformats.org/officeDocument/2006/math" xmlns:v="urn:schemas-microsoft-com:vml" xmlns:wp14="http://schemas.microsoft.com/office/word/2010/wordprocessingDrawing" xmlns:wp="http://schemas.openxmlformats.org/drawingml/2006/wordprocessingDrawing" xmlns:w10="urn:schemas-microsoft-com:office:word" xmlns:w="http://schemas.openxmlformats.org/wordprocessingml/2006/main" xmlns:w14="http://schemas.microsoft.com/office/word/2010/wordml" xmlns:w15="http://schemas.microsoft.com/office/word/2012/wordml" xmlns:wpg="http://schemas.microsoft.com/office/word/2010/wordprocessingGroup" xmlns:wpi="http://schemas.microsoft.com/office/word/2010/wordprocessingInk" xmlns:wne="http://schemas.microsoft.com/office/word/2006/wordml" xmlns:wps="http://schemas.microsoft.com/office/word/2010/wordprocessingShape" mc:Ignorable="w14 w15 wp14">
+  <w:p>
+    <w:pPr>
+      <w:pStyle w:val="Footer"/>
+    </w:pPr>
+  </w:p>
+</w:ftr>
 </file>
 
 <file path=word/footnotes.xml><?xml version="1.0" encoding="utf-8"?>
@@ -7889,7 +8877,24 @@
       </w:r>
     </w:p>
   </w:footnote>
+  <w:footnote w:type="continuationNotice" w:id="1">
+    <w:p>
+      <w:pPr>
+        <w:spacing w:after="0" w:line="240" w:lineRule="auto"/>
+      </w:pPr>
+    </w:p>
+  </w:footnote>
 </w:footnotes>
+</file>
+
+<file path=word/header1.xml><?xml version="1.0" encoding="utf-8"?>
+<w:hdr xmlns:wpc="http://schemas.microsoft.com/office/word/2010/wordprocessingCanvas" xmlns:mc="http://schemas.openxmlformats.org/markup-compatibility/2006" xmlns:o="urn:schemas-microsoft-com:office:office" xmlns:r="http://schemas.openxmlformats.org/officeDocument/2006/relationships" xmlns:m="http://schemas.openxmlformats.org/officeDocument/2006/math" xmlns:v="urn:schemas-microsoft-com:vml" xmlns:wp14="http://schemas.microsoft.com/office/word/2010/wordprocessingDrawing" xmlns:wp="http://schemas.openxmlformats.org/drawingml/2006/wordprocessingDrawing" xmlns:w10="urn:schemas-microsoft-com:office:word" xmlns:w="http://schemas.openxmlformats.org/wordprocessingml/2006/main" xmlns:w14="http://schemas.microsoft.com/office/word/2010/wordml" xmlns:w15="http://schemas.microsoft.com/office/word/2012/wordml" xmlns:wpg="http://schemas.microsoft.com/office/word/2010/wordprocessingGroup" xmlns:wpi="http://schemas.microsoft.com/office/word/2010/wordprocessingInk" xmlns:wne="http://schemas.microsoft.com/office/word/2006/wordml" xmlns:wps="http://schemas.microsoft.com/office/word/2010/wordprocessingShape" mc:Ignorable="w14 w15 wp14">
+  <w:p>
+    <w:pPr>
+      <w:pStyle w:val="Header"/>
+    </w:pPr>
+  </w:p>
+</w:hdr>
 </file>
 
 <file path=word/numbering.xml><?xml version="1.0" encoding="utf-8"?>
@@ -9647,6 +10652,16 @@
       </w:tcPr>
     </w:tblStylePr>
   </w:style>
+  <w:style w:type="paragraph" w:styleId="Revision">
+    <w:name w:val="Revision"/>
+    <w:hidden/>
+    <w:uiPriority w:val="99"/>
+    <w:semiHidden/>
+    <w:rsid w:val="00604B93"/>
+    <w:pPr>
+      <w:spacing w:after="0" w:line="240" w:lineRule="auto"/>
+    </w:pPr>
+  </w:style>
 </w:styles>
 </file>
 
@@ -9916,7 +10931,7 @@
 </file>
 
 <file path=customXml/itemProps1.xml><?xml version="1.0" encoding="utf-8"?>
-<ds:datastoreItem xmlns:ds="http://schemas.openxmlformats.org/officeDocument/2006/customXml" ds:itemID="{A9B47E58-95D6-47ED-AD43-937577B6D6C2}">
+<ds:datastoreItem xmlns:ds="http://schemas.openxmlformats.org/officeDocument/2006/customXml" ds:itemID="{CBF148B1-79F8-4BC3-B6D4-466A59C45B40}">
   <ds:schemaRefs>
     <ds:schemaRef ds:uri="http://schemas.openxmlformats.org/officeDocument/2006/bibliography"/>
   </ds:schemaRefs>

</xml_diff>